<commit_message>
add course website to syllabus
</commit_message>
<xml_diff>
--- a/syllabus.docx
+++ b/syllabus.docx
@@ -574,27 +574,7 @@
                 <w:szCs w:val="20"/>
                 <w:rtl w:val="0"/>
               </w:rPr>
-              <w:t xml:space="preserve">TA </w:t>
-            </w:r>
-            <w:r>
-              <w:rPr>
-                <w:rFonts w:ascii="Arial" w:cs="Arial" w:eastAsia="Arial" w:hAnsi="Arial"/>
-                <w:color w:val="000000"/>
-                <w:sz w:val="20"/>
-                <w:szCs w:val="20"/>
-                <w:rtl w:val="0"/>
-              </w:rPr>
-              <w:t xml:space="preserve">Office hours: </w:t>
-            </w:r>
-            <w:r>
-              <w:rPr>
-                <w:rFonts w:ascii="Arial" w:cs="Arial" w:eastAsia="Arial" w:hAnsi="Arial"/>
-                <w:color w:val="000000"/>
-                <w:sz w:val="20"/>
-                <w:szCs w:val="20"/>
-                <w:rtl w:val="0"/>
-              </w:rPr>
-              <w:t xml:space="preserve">Tuesdays 13:00-14:00, Wednesdays 12:00-13:00, ESB 3174</w:t>
+              <w:t xml:space="preserve">TA Office hours: Tuesdays 13:00-14:00, Wednesdays 12:00-13:00, ESB 3174</w:t>
             </w:r>
             <w:r>
               <w:rPr>
@@ -869,6 +849,19 @@
               </w:rPr>
               <w:t xml:space="preserve">Course Website: </w:t>
             </w:r>
+            <w:hyperlink r:id="rId10">
+              <w:r>
+                <w:rPr>
+                  <w:rFonts w:ascii="Arial" w:cs="Arial" w:eastAsia="Arial" w:hAnsi="Arial"/>
+                  <w:color w:val="1155cc"/>
+                  <w:sz w:val="20"/>
+                  <w:szCs w:val="20"/>
+                  <w:u w:val="single"/>
+                  <w:rtl w:val="0"/>
+                </w:rPr>
+                <w:t xml:space="preserve">https://github.com/vincenzocoia/BAIT509</w:t>
+              </w:r>
+            </w:hyperlink>
             <w:r>
               <w:rPr>
                 <w:rFonts w:ascii="Arial" w:cs="Arial" w:eastAsia="Arial" w:hAnsi="Arial"/>
@@ -877,16 +870,7 @@
                 <w:szCs w:val="20"/>
                 <w:rtl w:val="0"/>
               </w:rPr>
-              <w:t xml:space="preserve">UBC Connect, </w:t>
-            </w:r>
-            <w:r>
-              <w:rPr>
-                <w:rFonts w:ascii="Arial" w:cs="Arial" w:eastAsia="Arial" w:hAnsi="Arial"/>
-                <w:sz w:val="20"/>
-                <w:szCs w:val="20"/>
-                <w:rtl w:val="0"/>
-              </w:rPr>
-              <w:t xml:space="preserve">public GitHub repository</w:t>
+              <w:t xml:space="preserve">, and UBC Connect</w:t>
             </w:r>
             <w:r>
               <w:rPr>
@@ -941,154 +925,12 @@
           <wp:inline distB="0" distT="0" distL="114300" distR="114300">
             <wp:extent cx="6337300" cy="19685"/>
             <wp:effectExtent b="0" l="0" r="0" t="0"/>
-            <wp:docPr id="2" name="image5.png"/>
+            <wp:docPr id="1" name="image3.png"/>
             <a:graphic>
               <a:graphicData uri="http://schemas.openxmlformats.org/drawingml/2006/picture">
                 <pic:pic>
                   <pic:nvPicPr>
-                    <pic:cNvPr id="0" name="image5.png"/>
-                    <pic:cNvPicPr preferRelativeResize="0"/>
-                  </pic:nvPicPr>
-                  <pic:blipFill>
-                    <a:blip r:embed="rId10"/>
-                    <a:srcRect b="0" l="0" r="0" t="0"/>
-                    <a:stretch>
-                      <a:fillRect/>
-                    </a:stretch>
-                  </pic:blipFill>
-                  <pic:spPr>
-                    <a:xfrm>
-                      <a:off x="0" y="0"/>
-                      <a:ext cx="6337300" cy="19685"/>
-                    </a:xfrm>
-                    <a:prstGeom prst="rect"/>
-                    <a:ln/>
-                  </pic:spPr>
-                </pic:pic>
-              </a:graphicData>
-            </a:graphic>
-          </wp:inline>
-        </w:drawing>
-      </w:r>
-      <w:r>
-        <w:rPr>
-          <w:rtl w:val="0"/>
-        </w:rPr>
-      </w:r>
-    </w:p>
-    <w:p>
-      <w:pPr>
-        <w:contextualSpacing w:val="0"/>
-        <w:rPr>
-          <w:rFonts w:ascii="Arial" w:cs="Arial" w:eastAsia="Arial" w:hAnsi="Arial"/>
-          <w:b w:val="1"/>
-          <w:color w:val="78be20"/>
-          <w:sz w:val="20"/>
-          <w:szCs w:val="20"/>
-        </w:rPr>
-      </w:pPr>
-      <w:r>
-        <w:rPr>
-          <w:rtl w:val="0"/>
-        </w:rPr>
-      </w:r>
-    </w:p>
-    <w:p>
-      <w:pPr>
-        <w:contextualSpacing w:val="0"/>
-        <w:rPr>
-          <w:rFonts w:ascii="Arial" w:cs="Arial" w:eastAsia="Arial" w:hAnsi="Arial"/>
-          <w:b w:val="1"/>
-          <w:color w:val="78be20"/>
-          <w:sz w:val="20"/>
-          <w:szCs w:val="20"/>
-        </w:rPr>
-      </w:pPr>
-      <w:r>
-        <w:rPr>
-          <w:rFonts w:ascii="Arial" w:cs="Arial" w:eastAsia="Arial" w:hAnsi="Arial"/>
-          <w:b w:val="1"/>
-          <w:color w:val="78be20"/>
-          <w:sz w:val="20"/>
-          <w:szCs w:val="20"/>
-          <w:rtl w:val="0"/>
-        </w:rPr>
-        <w:t xml:space="preserve">BRIEF COURSE DESCRIPTION </w:t>
-      </w:r>
-    </w:p>
-    <w:p>
-      <w:pPr>
-        <w:spacing w:before="120" w:lineRule="auto"/>
-        <w:contextualSpacing w:val="0"/>
-        <w:rPr>
-          <w:rFonts w:ascii="Arial" w:cs="Arial" w:eastAsia="Arial" w:hAnsi="Arial"/>
-          <w:color w:val="000000"/>
-          <w:sz w:val="20"/>
-          <w:szCs w:val="20"/>
-        </w:rPr>
-      </w:pPr>
-      <w:bookmarkStart w:colFirst="0" w:colLast="0" w:name="_gjdgxs" w:id="0"/>
-      <w:bookmarkEnd w:id="0"/>
-      <w:r>
-        <w:rPr>
-          <w:rFonts w:ascii="Arial" w:cs="Arial" w:eastAsia="Arial" w:hAnsi="Arial"/>
-          <w:color w:val="000000"/>
-          <w:sz w:val="20"/>
-          <w:szCs w:val="20"/>
-          <w:rtl w:val="0"/>
-        </w:rPr>
-        <w:t xml:space="preserve">Introduction to machine learning concepts, such as generalization error and overfitting. Exposure to a variety of machine learning techniques, with deeper exploration of a few chosen techniques. Forming good scientific questions to address business objectives with machine learning. </w:t>
-      </w:r>
-    </w:p>
-    <w:p>
-      <w:pPr>
-        <w:spacing w:before="120" w:lineRule="auto"/>
-        <w:contextualSpacing w:val="0"/>
-        <w:rPr>
-          <w:rFonts w:ascii="Arial" w:cs="Arial" w:eastAsia="Arial" w:hAnsi="Arial"/>
-          <w:color w:val="000000"/>
-          <w:sz w:val="20"/>
-          <w:szCs w:val="20"/>
-        </w:rPr>
-      </w:pPr>
-      <w:r>
-        <w:rPr>
-          <w:rFonts w:ascii="Arial" w:cs="Arial" w:eastAsia="Arial" w:hAnsi="Arial"/>
-          <w:color w:val="000000"/>
-          <w:sz w:val="20"/>
-          <w:szCs w:val="20"/>
-          <w:rtl w:val="0"/>
-        </w:rPr>
-        <w:t xml:space="preserve">The teaching methodology would be problem-based and students will be encouraged to use R and Python.</w:t>
-      </w:r>
-    </w:p>
-    <w:p>
-      <w:pPr>
-        <w:spacing w:before="120" w:lineRule="auto"/>
-        <w:contextualSpacing w:val="0"/>
-        <w:rPr>
-          <w:rFonts w:ascii="Arial" w:cs="Arial" w:eastAsia="Arial" w:hAnsi="Arial"/>
-          <w:color w:val="666666"/>
-          <w:sz w:val="20"/>
-          <w:szCs w:val="20"/>
-        </w:rPr>
-      </w:pPr>
-      <w:r>
-        <w:rPr>
-          <w:rFonts w:ascii="Arial" w:cs="Arial" w:eastAsia="Arial" w:hAnsi="Arial"/>
-          <w:sz w:val="20"/>
-          <w:szCs w:val="20"/>
-        </w:rPr>
-        <w:drawing>
-          <wp:inline distB="0" distT="0" distL="114300" distR="114300">
-            <wp:extent cx="6337300" cy="19685"/>
-            <wp:effectExtent b="0" l="0" r="0" t="0"/>
-            <wp:docPr id="4" name="image7.png"/>
-            <a:graphic>
-              <a:graphicData uri="http://schemas.openxmlformats.org/drawingml/2006/picture">
-                <pic:pic>
-                  <pic:nvPicPr>
-                    <pic:cNvPr id="0" name="image7.png"/>
+                    <pic:cNvPr id="0" name="image3.png"/>
                     <pic:cNvPicPr preferRelativeResize="0"/>
                   </pic:nvPicPr>
                   <pic:blipFill>
@@ -1155,7 +997,7 @@
           <w:szCs w:val="20"/>
           <w:rtl w:val="0"/>
         </w:rPr>
-        <w:t xml:space="preserve">COURSE GOALS &amp; LEARNING OBJECTIVES</w:t>
+        <w:t xml:space="preserve">BRIEF COURSE DESCRIPTION </w:t>
       </w:r>
     </w:p>
     <w:p>
@@ -1164,977 +1006,53 @@
         <w:contextualSpacing w:val="0"/>
         <w:rPr>
           <w:rFonts w:ascii="Arial" w:cs="Arial" w:eastAsia="Arial" w:hAnsi="Arial"/>
-          <w:b w:val="1"/>
-          <w:color w:val="000000"/>
-          <w:sz w:val="20"/>
-          <w:szCs w:val="20"/>
-        </w:rPr>
-      </w:pPr>
-      <w:r>
-        <w:rPr>
-          <w:rFonts w:ascii="Arial" w:cs="Arial" w:eastAsia="Arial" w:hAnsi="Arial"/>
-          <w:b w:val="1"/>
-          <w:color w:val="000000"/>
-          <w:sz w:val="20"/>
-          <w:szCs w:val="20"/>
-          <w:rtl w:val="0"/>
-        </w:rPr>
-        <w:t xml:space="preserve">This course is intended to:</w:t>
-      </w:r>
-    </w:p>
-    <w:p>
-      <w:pPr>
-        <w:keepNext w:val="0"/>
-        <w:keepLines w:val="0"/>
-        <w:widowControl w:val="1"/>
-        <w:numPr>
-          <w:ilvl w:val="0"/>
-          <w:numId w:val="5"/>
-        </w:numPr>
-        <w:pBdr>
-          <w:top w:space="0" w:sz="0" w:val="nil"/>
-          <w:left w:space="0" w:sz="0" w:val="nil"/>
-          <w:bottom w:space="0" w:sz="0" w:val="nil"/>
-          <w:right w:space="0" w:sz="0" w:val="nil"/>
-          <w:between w:space="0" w:sz="0" w:val="nil"/>
-        </w:pBdr>
-        <w:shd w:fill="auto" w:val="clear"/>
-        <w:spacing w:after="0" w:before="120" w:line="240" w:lineRule="auto"/>
-        <w:ind w:left="720" w:right="0" w:hanging="360"/>
-        <w:contextualSpacing w:val="1"/>
-        <w:jc w:val="left"/>
-        <w:rPr>
-          <w:b w:val="0"/>
-          <w:i w:val="0"/>
-          <w:smallCaps w:val="0"/>
-          <w:strike w:val="0"/>
-          <w:color w:val="000000"/>
-          <w:sz w:val="20"/>
-          <w:szCs w:val="20"/>
-          <w:u w:val="none"/>
-          <w:shd w:fill="auto" w:val="clear"/>
-          <w:vertAlign w:val="baseline"/>
-        </w:rPr>
-      </w:pPr>
-      <w:r>
-        <w:rPr>
-          <w:rFonts w:ascii="Arial" w:cs="Arial" w:eastAsia="Arial" w:hAnsi="Arial"/>
-          <w:b w:val="0"/>
-          <w:i w:val="0"/>
-          <w:smallCaps w:val="0"/>
-          <w:strike w:val="0"/>
-          <w:color w:val="000000"/>
-          <w:sz w:val="20"/>
-          <w:szCs w:val="20"/>
-          <w:u w:val="none"/>
-          <w:shd w:fill="auto" w:val="clear"/>
-          <w:vertAlign w:val="baseline"/>
-          <w:rtl w:val="0"/>
-        </w:rPr>
-        <w:t xml:space="preserve">Introduce students to machine learning and help them apply these tools to perform descriptive and predictive analytics. </w:t>
-      </w:r>
-    </w:p>
-    <w:p>
-      <w:pPr>
-        <w:keepNext w:val="0"/>
-        <w:keepLines w:val="0"/>
-        <w:widowControl w:val="1"/>
-        <w:numPr>
-          <w:ilvl w:val="0"/>
-          <w:numId w:val="5"/>
-        </w:numPr>
-        <w:pBdr>
-          <w:top w:space="0" w:sz="0" w:val="nil"/>
-          <w:left w:space="0" w:sz="0" w:val="nil"/>
-          <w:bottom w:space="0" w:sz="0" w:val="nil"/>
-          <w:right w:space="0" w:sz="0" w:val="nil"/>
-          <w:between w:space="0" w:sz="0" w:val="nil"/>
-        </w:pBdr>
-        <w:shd w:fill="auto" w:val="clear"/>
-        <w:spacing w:after="0" w:before="0" w:line="240" w:lineRule="auto"/>
-        <w:ind w:left="720" w:right="0" w:hanging="360"/>
-        <w:contextualSpacing w:val="1"/>
-        <w:jc w:val="left"/>
-        <w:rPr>
-          <w:b w:val="0"/>
-          <w:i w:val="0"/>
-          <w:smallCaps w:val="0"/>
-          <w:strike w:val="0"/>
-          <w:color w:val="000000"/>
-          <w:sz w:val="20"/>
-          <w:szCs w:val="20"/>
-          <w:u w:val="none"/>
-          <w:shd w:fill="auto" w:val="clear"/>
-          <w:vertAlign w:val="baseline"/>
-        </w:rPr>
-      </w:pPr>
-      <w:r>
-        <w:rPr>
-          <w:rFonts w:ascii="Arial" w:cs="Arial" w:eastAsia="Arial" w:hAnsi="Arial"/>
-          <w:b w:val="0"/>
-          <w:i w:val="0"/>
-          <w:smallCaps w:val="0"/>
-          <w:strike w:val="0"/>
-          <w:color w:val="000000"/>
-          <w:sz w:val="20"/>
-          <w:szCs w:val="20"/>
-          <w:u w:val="none"/>
-          <w:shd w:fill="auto" w:val="clear"/>
-          <w:vertAlign w:val="baseline"/>
-          <w:rtl w:val="0"/>
-        </w:rPr>
-        <w:t xml:space="preserve">Provide students with experience in forming good scientific questions for business applications.</w:t>
-      </w:r>
-    </w:p>
-    <w:p>
-      <w:pPr>
-        <w:keepNext w:val="0"/>
-        <w:keepLines w:val="0"/>
-        <w:widowControl w:val="1"/>
-        <w:numPr>
-          <w:ilvl w:val="0"/>
-          <w:numId w:val="5"/>
-        </w:numPr>
-        <w:pBdr>
-          <w:top w:space="0" w:sz="0" w:val="nil"/>
-          <w:left w:space="0" w:sz="0" w:val="nil"/>
-          <w:bottom w:space="0" w:sz="0" w:val="nil"/>
-          <w:right w:space="0" w:sz="0" w:val="nil"/>
-          <w:between w:space="0" w:sz="0" w:val="nil"/>
-        </w:pBdr>
-        <w:shd w:fill="auto" w:val="clear"/>
-        <w:spacing w:after="0" w:before="0" w:line="240" w:lineRule="auto"/>
-        <w:ind w:left="720" w:right="0" w:hanging="360"/>
-        <w:contextualSpacing w:val="1"/>
-        <w:jc w:val="left"/>
-        <w:rPr>
-          <w:b w:val="0"/>
-          <w:i w:val="0"/>
-          <w:smallCaps w:val="0"/>
-          <w:strike w:val="0"/>
-          <w:color w:val="000000"/>
-          <w:sz w:val="20"/>
-          <w:szCs w:val="20"/>
-          <w:u w:val="none"/>
-          <w:shd w:fill="auto" w:val="clear"/>
-          <w:vertAlign w:val="baseline"/>
-        </w:rPr>
-      </w:pPr>
-      <w:r>
-        <w:rPr>
-          <w:rFonts w:ascii="Arial" w:cs="Arial" w:eastAsia="Arial" w:hAnsi="Arial"/>
-          <w:b w:val="0"/>
-          <w:i w:val="0"/>
-          <w:smallCaps w:val="0"/>
-          <w:strike w:val="0"/>
-          <w:color w:val="000000"/>
-          <w:sz w:val="20"/>
-          <w:szCs w:val="20"/>
-          <w:u w:val="none"/>
-          <w:shd w:fill="auto" w:val="clear"/>
-          <w:vertAlign w:val="baseline"/>
-          <w:rtl w:val="0"/>
-        </w:rPr>
-        <w:t xml:space="preserve">Broaden students’ knowledge of machine learning techniques, with a focus on supervised machine learning.</w:t>
-      </w:r>
-    </w:p>
-    <w:p>
-      <w:pPr>
-        <w:keepNext w:val="0"/>
-        <w:keepLines w:val="0"/>
-        <w:widowControl w:val="1"/>
-        <w:numPr>
-          <w:ilvl w:val="0"/>
-          <w:numId w:val="5"/>
-        </w:numPr>
-        <w:pBdr>
-          <w:top w:space="0" w:sz="0" w:val="nil"/>
-          <w:left w:space="0" w:sz="0" w:val="nil"/>
-          <w:bottom w:space="0" w:sz="0" w:val="nil"/>
-          <w:right w:space="0" w:sz="0" w:val="nil"/>
-          <w:between w:space="0" w:sz="0" w:val="nil"/>
-        </w:pBdr>
-        <w:shd w:fill="auto" w:val="clear"/>
-        <w:spacing w:after="0" w:before="0" w:line="240" w:lineRule="auto"/>
-        <w:ind w:left="720" w:right="0" w:hanging="360"/>
-        <w:contextualSpacing w:val="1"/>
-        <w:jc w:val="left"/>
-        <w:rPr>
-          <w:b w:val="0"/>
-          <w:i w:val="0"/>
-          <w:smallCaps w:val="0"/>
-          <w:strike w:val="0"/>
-          <w:color w:val="000000"/>
-          <w:sz w:val="20"/>
-          <w:szCs w:val="20"/>
-          <w:u w:val="none"/>
-          <w:shd w:fill="auto" w:val="clear"/>
-          <w:vertAlign w:val="baseline"/>
-        </w:rPr>
-      </w:pPr>
-      <w:r>
-        <w:rPr>
-          <w:rFonts w:ascii="Arial" w:cs="Arial" w:eastAsia="Arial" w:hAnsi="Arial"/>
-          <w:b w:val="0"/>
-          <w:i w:val="0"/>
-          <w:smallCaps w:val="0"/>
-          <w:strike w:val="0"/>
-          <w:color w:val="000000"/>
-          <w:sz w:val="20"/>
-          <w:szCs w:val="20"/>
-          <w:u w:val="none"/>
-          <w:shd w:fill="auto" w:val="clear"/>
-          <w:vertAlign w:val="baseline"/>
-          <w:rtl w:val="0"/>
-        </w:rPr>
-        <w:t xml:space="preserve">Build skills in gaining depth of knowledge in a chosen area of machine learning.</w:t>
-      </w:r>
-    </w:p>
-    <w:p>
-      <w:pPr>
-        <w:keepNext w:val="0"/>
-        <w:keepLines w:val="0"/>
-        <w:widowControl w:val="1"/>
-        <w:numPr>
-          <w:ilvl w:val="0"/>
-          <w:numId w:val="5"/>
-        </w:numPr>
-        <w:pBdr>
-          <w:top w:space="0" w:sz="0" w:val="nil"/>
-          <w:left w:space="0" w:sz="0" w:val="nil"/>
-          <w:bottom w:space="0" w:sz="0" w:val="nil"/>
-          <w:right w:space="0" w:sz="0" w:val="nil"/>
-          <w:between w:space="0" w:sz="0" w:val="nil"/>
-        </w:pBdr>
-        <w:shd w:fill="auto" w:val="clear"/>
-        <w:spacing w:after="0" w:before="0" w:line="240" w:lineRule="auto"/>
-        <w:ind w:left="720" w:right="0" w:hanging="360"/>
-        <w:contextualSpacing w:val="1"/>
-        <w:jc w:val="left"/>
-        <w:rPr>
-          <w:b w:val="0"/>
-          <w:i w:val="0"/>
-          <w:smallCaps w:val="0"/>
-          <w:strike w:val="0"/>
-          <w:color w:val="000000"/>
-          <w:sz w:val="20"/>
-          <w:szCs w:val="20"/>
-          <w:u w:val="none"/>
-          <w:shd w:fill="auto" w:val="clear"/>
-          <w:vertAlign w:val="baseline"/>
-        </w:rPr>
-      </w:pPr>
-      <w:r>
-        <w:rPr>
-          <w:rFonts w:ascii="Arial" w:cs="Arial" w:eastAsia="Arial" w:hAnsi="Arial"/>
-          <w:b w:val="0"/>
-          <w:i w:val="0"/>
-          <w:smallCaps w:val="0"/>
-          <w:strike w:val="0"/>
-          <w:color w:val="000000"/>
-          <w:sz w:val="20"/>
-          <w:szCs w:val="20"/>
-          <w:u w:val="none"/>
-          <w:shd w:fill="auto" w:val="clear"/>
-          <w:vertAlign w:val="baseline"/>
-          <w:rtl w:val="0"/>
-        </w:rPr>
-        <w:t xml:space="preserve">Build skills using the programming language R and python.</w:t>
-      </w:r>
-    </w:p>
-    <w:p>
-      <w:pPr>
-        <w:keepNext w:val="0"/>
-        <w:keepLines w:val="0"/>
-        <w:widowControl w:val="1"/>
-        <w:numPr>
-          <w:ilvl w:val="0"/>
-          <w:numId w:val="5"/>
-        </w:numPr>
-        <w:pBdr>
-          <w:top w:space="0" w:sz="0" w:val="nil"/>
-          <w:left w:space="0" w:sz="0" w:val="nil"/>
-          <w:bottom w:space="0" w:sz="0" w:val="nil"/>
-          <w:right w:space="0" w:sz="0" w:val="nil"/>
-          <w:between w:space="0" w:sz="0" w:val="nil"/>
-        </w:pBdr>
-        <w:shd w:fill="auto" w:val="clear"/>
-        <w:spacing w:after="0" w:before="0" w:line="240" w:lineRule="auto"/>
-        <w:ind w:left="720" w:right="0" w:hanging="360"/>
-        <w:contextualSpacing w:val="1"/>
-        <w:jc w:val="left"/>
-        <w:rPr>
-          <w:b w:val="0"/>
-          <w:i w:val="0"/>
-          <w:smallCaps w:val="0"/>
-          <w:strike w:val="0"/>
-          <w:color w:val="000000"/>
-          <w:sz w:val="20"/>
-          <w:szCs w:val="20"/>
-          <w:u w:val="none"/>
-          <w:shd w:fill="auto" w:val="clear"/>
-          <w:vertAlign w:val="baseline"/>
-        </w:rPr>
-      </w:pPr>
-      <w:r>
-        <w:rPr>
-          <w:rFonts w:ascii="Arial" w:cs="Arial" w:eastAsia="Arial" w:hAnsi="Arial"/>
-          <w:b w:val="0"/>
-          <w:i w:val="0"/>
-          <w:smallCaps w:val="0"/>
-          <w:strike w:val="0"/>
-          <w:color w:val="000000"/>
-          <w:sz w:val="20"/>
-          <w:szCs w:val="20"/>
-          <w:u w:val="none"/>
-          <w:shd w:fill="auto" w:val="clear"/>
-          <w:vertAlign w:val="baseline"/>
-          <w:rtl w:val="0"/>
-        </w:rPr>
-        <w:t xml:space="preserve">Understand overfitting and how to address it with re-sampling.</w:t>
-      </w:r>
-    </w:p>
-    <w:p>
-      <w:pPr>
-        <w:contextualSpacing w:val="0"/>
-        <w:rPr>
-          <w:rFonts w:ascii="Arial" w:cs="Arial" w:eastAsia="Arial" w:hAnsi="Arial"/>
-          <w:i w:val="1"/>
+          <w:color w:val="000000"/>
+          <w:sz w:val="20"/>
+          <w:szCs w:val="20"/>
+        </w:rPr>
+      </w:pPr>
+      <w:bookmarkStart w:colFirst="0" w:colLast="0" w:name="_gjdgxs" w:id="0"/>
+      <w:bookmarkEnd w:id="0"/>
+      <w:r>
+        <w:rPr>
+          <w:rFonts w:ascii="Arial" w:cs="Arial" w:eastAsia="Arial" w:hAnsi="Arial"/>
+          <w:color w:val="000000"/>
+          <w:sz w:val="20"/>
+          <w:szCs w:val="20"/>
+          <w:rtl w:val="0"/>
+        </w:rPr>
+        <w:t xml:space="preserve">Introduction to machine learning concepts, such as generalization error and overfitting. Exposure to a variety of machine learning techniques, with deeper exploration of a few chosen techniques. Forming good scientific questions to address business objectives with machine learning. </w:t>
+      </w:r>
+    </w:p>
+    <w:p>
+      <w:pPr>
+        <w:spacing w:before="120" w:lineRule="auto"/>
+        <w:contextualSpacing w:val="0"/>
+        <w:rPr>
+          <w:rFonts w:ascii="Arial" w:cs="Arial" w:eastAsia="Arial" w:hAnsi="Arial"/>
+          <w:color w:val="000000"/>
+          <w:sz w:val="20"/>
+          <w:szCs w:val="20"/>
+        </w:rPr>
+      </w:pPr>
+      <w:r>
+        <w:rPr>
+          <w:rFonts w:ascii="Arial" w:cs="Arial" w:eastAsia="Arial" w:hAnsi="Arial"/>
+          <w:color w:val="000000"/>
+          <w:sz w:val="20"/>
+          <w:szCs w:val="20"/>
+          <w:rtl w:val="0"/>
+        </w:rPr>
+        <w:t xml:space="preserve">The teaching methodology would be problem-based and students will be encouraged to use R and Python.</w:t>
+      </w:r>
+    </w:p>
+    <w:p>
+      <w:pPr>
+        <w:spacing w:before="120" w:lineRule="auto"/>
+        <w:contextualSpacing w:val="0"/>
+        <w:rPr>
+          <w:rFonts w:ascii="Arial" w:cs="Arial" w:eastAsia="Arial" w:hAnsi="Arial"/>
           <w:color w:val="666666"/>
-          <w:sz w:val="10"/>
-          <w:szCs w:val="10"/>
-        </w:rPr>
-      </w:pPr>
-      <w:r>
-        <w:rPr>
-          <w:rtl w:val="0"/>
-        </w:rPr>
-      </w:r>
-    </w:p>
-    <w:p>
-      <w:pPr>
-        <w:spacing w:before="120" w:lineRule="auto"/>
-        <w:contextualSpacing w:val="0"/>
-        <w:rPr>
-          <w:rFonts w:ascii="Arial" w:cs="Arial" w:eastAsia="Arial" w:hAnsi="Arial"/>
-          <w:b w:val="1"/>
-          <w:color w:val="000000"/>
-          <w:sz w:val="20"/>
-          <w:szCs w:val="20"/>
-        </w:rPr>
-      </w:pPr>
-      <w:r>
-        <w:rPr>
-          <w:rFonts w:ascii="Arial" w:cs="Arial" w:eastAsia="Arial" w:hAnsi="Arial"/>
-          <w:b w:val="1"/>
-          <w:color w:val="000000"/>
-          <w:sz w:val="20"/>
-          <w:szCs w:val="20"/>
-          <w:rtl w:val="0"/>
-        </w:rPr>
-        <w:t xml:space="preserve">By the end of the period students will be able to:</w:t>
-      </w:r>
-    </w:p>
-    <w:p>
-      <w:pPr>
-        <w:keepNext w:val="0"/>
-        <w:keepLines w:val="0"/>
-        <w:widowControl w:val="1"/>
-        <w:numPr>
-          <w:ilvl w:val="0"/>
-          <w:numId w:val="3"/>
-        </w:numPr>
-        <w:pBdr>
-          <w:top w:space="0" w:sz="0" w:val="nil"/>
-          <w:left w:space="0" w:sz="0" w:val="nil"/>
-          <w:bottom w:space="0" w:sz="0" w:val="nil"/>
-          <w:right w:space="0" w:sz="0" w:val="nil"/>
-          <w:between w:space="0" w:sz="0" w:val="nil"/>
-        </w:pBdr>
-        <w:shd w:fill="auto" w:val="clear"/>
-        <w:spacing w:after="0" w:before="120" w:line="240" w:lineRule="auto"/>
-        <w:ind w:left="720" w:right="0" w:hanging="360"/>
-        <w:contextualSpacing w:val="1"/>
-        <w:jc w:val="left"/>
-        <w:rPr>
-          <w:b w:val="0"/>
-          <w:i w:val="0"/>
-          <w:smallCaps w:val="0"/>
-          <w:strike w:val="0"/>
-          <w:color w:val="000000"/>
-          <w:sz w:val="20"/>
-          <w:szCs w:val="20"/>
-          <w:u w:val="none"/>
-          <w:shd w:fill="auto" w:val="clear"/>
-          <w:vertAlign w:val="baseline"/>
-        </w:rPr>
-      </w:pPr>
-      <w:r>
-        <w:rPr>
-          <w:rFonts w:ascii="Arial" w:cs="Arial" w:eastAsia="Arial" w:hAnsi="Arial"/>
-          <w:b w:val="0"/>
-          <w:i w:val="0"/>
-          <w:smallCaps w:val="0"/>
-          <w:strike w:val="0"/>
-          <w:color w:val="000000"/>
-          <w:sz w:val="20"/>
-          <w:szCs w:val="20"/>
-          <w:u w:val="none"/>
-          <w:shd w:fill="auto" w:val="clear"/>
-          <w:vertAlign w:val="baseline"/>
-          <w:rtl w:val="0"/>
-        </w:rPr>
-        <w:t xml:space="preserve">Understand supervised and unsupervised machine learning algorithms</w:t>
-      </w:r>
-    </w:p>
-    <w:p>
-      <w:pPr>
-        <w:keepNext w:val="0"/>
-        <w:keepLines w:val="0"/>
-        <w:widowControl w:val="1"/>
-        <w:numPr>
-          <w:ilvl w:val="0"/>
-          <w:numId w:val="3"/>
-        </w:numPr>
-        <w:pBdr>
-          <w:top w:space="0" w:sz="0" w:val="nil"/>
-          <w:left w:space="0" w:sz="0" w:val="nil"/>
-          <w:bottom w:space="0" w:sz="0" w:val="nil"/>
-          <w:right w:space="0" w:sz="0" w:val="nil"/>
-          <w:between w:space="0" w:sz="0" w:val="nil"/>
-        </w:pBdr>
-        <w:shd w:fill="auto" w:val="clear"/>
-        <w:spacing w:after="0" w:before="0" w:line="240" w:lineRule="auto"/>
-        <w:ind w:left="720" w:right="0" w:hanging="360"/>
-        <w:contextualSpacing w:val="1"/>
-        <w:jc w:val="left"/>
-        <w:rPr>
-          <w:b w:val="0"/>
-          <w:i w:val="0"/>
-          <w:smallCaps w:val="0"/>
-          <w:strike w:val="0"/>
-          <w:color w:val="000000"/>
-          <w:sz w:val="20"/>
-          <w:szCs w:val="20"/>
-          <w:u w:val="none"/>
-          <w:shd w:fill="auto" w:val="clear"/>
-          <w:vertAlign w:val="baseline"/>
-        </w:rPr>
-      </w:pPr>
-      <w:r>
-        <w:rPr>
-          <w:rFonts w:ascii="Arial" w:cs="Arial" w:eastAsia="Arial" w:hAnsi="Arial"/>
-          <w:b w:val="0"/>
-          <w:i w:val="0"/>
-          <w:smallCaps w:val="0"/>
-          <w:strike w:val="0"/>
-          <w:color w:val="000000"/>
-          <w:sz w:val="20"/>
-          <w:szCs w:val="20"/>
-          <w:u w:val="none"/>
-          <w:shd w:fill="auto" w:val="clear"/>
-          <w:vertAlign w:val="baseline"/>
-          <w:rtl w:val="0"/>
-        </w:rPr>
-        <w:t xml:space="preserve">Use the Naïve Bayes algorithm, the k-Nearest Neighbors algorithm, support vector machines, ensemble methods and other algorithms</w:t>
-      </w:r>
-    </w:p>
-    <w:p>
-      <w:pPr>
-        <w:keepNext w:val="0"/>
-        <w:keepLines w:val="0"/>
-        <w:widowControl w:val="1"/>
-        <w:numPr>
-          <w:ilvl w:val="0"/>
-          <w:numId w:val="3"/>
-        </w:numPr>
-        <w:pBdr>
-          <w:top w:space="0" w:sz="0" w:val="nil"/>
-          <w:left w:space="0" w:sz="0" w:val="nil"/>
-          <w:bottom w:space="0" w:sz="0" w:val="nil"/>
-          <w:right w:space="0" w:sz="0" w:val="nil"/>
-          <w:between w:space="0" w:sz="0" w:val="nil"/>
-        </w:pBdr>
-        <w:shd w:fill="auto" w:val="clear"/>
-        <w:spacing w:after="0" w:before="0" w:line="240" w:lineRule="auto"/>
-        <w:ind w:left="720" w:right="0" w:hanging="360"/>
-        <w:contextualSpacing w:val="1"/>
-        <w:jc w:val="left"/>
-        <w:rPr>
-          <w:b w:val="0"/>
-          <w:i w:val="0"/>
-          <w:smallCaps w:val="0"/>
-          <w:strike w:val="0"/>
-          <w:color w:val="000000"/>
-          <w:sz w:val="20"/>
-          <w:szCs w:val="20"/>
-          <w:u w:val="none"/>
-          <w:shd w:fill="auto" w:val="clear"/>
-          <w:vertAlign w:val="baseline"/>
-        </w:rPr>
-      </w:pPr>
-      <w:r>
-        <w:rPr>
-          <w:rFonts w:ascii="Arial" w:cs="Arial" w:eastAsia="Arial" w:hAnsi="Arial"/>
-          <w:b w:val="0"/>
-          <w:i w:val="0"/>
-          <w:smallCaps w:val="0"/>
-          <w:strike w:val="0"/>
-          <w:color w:val="000000"/>
-          <w:sz w:val="20"/>
-          <w:szCs w:val="20"/>
-          <w:u w:val="none"/>
-          <w:shd w:fill="auto" w:val="clear"/>
-          <w:vertAlign w:val="baseline"/>
-          <w:rtl w:val="0"/>
-        </w:rPr>
-        <w:t xml:space="preserve">Apply these to carry out supervised learning projects.</w:t>
-      </w:r>
-    </w:p>
-    <w:p>
-      <w:pPr>
-        <w:spacing w:before="120" w:lineRule="auto"/>
-        <w:contextualSpacing w:val="0"/>
-        <w:rPr>
-          <w:rFonts w:ascii="Arial" w:cs="Arial" w:eastAsia="Arial" w:hAnsi="Arial"/>
-          <w:i w:val="1"/>
-          <w:color w:val="666666"/>
-          <w:sz w:val="20"/>
-          <w:szCs w:val="20"/>
-        </w:rPr>
-      </w:pPr>
-      <w:r>
-        <w:rPr>
-          <w:rtl w:val="0"/>
-        </w:rPr>
-      </w:r>
-    </w:p>
-    <w:p>
-      <w:pPr>
-        <w:spacing w:before="120" w:lineRule="auto"/>
-        <w:contextualSpacing w:val="0"/>
-        <w:rPr>
-          <w:rFonts w:ascii="Arial" w:cs="Arial" w:eastAsia="Arial" w:hAnsi="Arial"/>
-          <w:i w:val="1"/>
-          <w:color w:val="666666"/>
-          <w:sz w:val="20"/>
-          <w:szCs w:val="20"/>
-        </w:rPr>
-      </w:pPr>
-      <w:r>
-        <w:rPr>
-          <w:rtl w:val="0"/>
-        </w:rPr>
-      </w:r>
-    </w:p>
-    <w:p>
-      <w:pPr>
-        <w:spacing w:before="120" w:lineRule="auto"/>
-        <w:contextualSpacing w:val="0"/>
-        <w:rPr>
-          <w:rFonts w:ascii="Arial" w:cs="Arial" w:eastAsia="Arial" w:hAnsi="Arial"/>
-          <w:i w:val="1"/>
-          <w:color w:val="666666"/>
-          <w:sz w:val="20"/>
-          <w:szCs w:val="20"/>
-        </w:rPr>
-      </w:pPr>
-      <w:r>
-        <w:rPr>
-          <w:rtl w:val="0"/>
-        </w:rPr>
-      </w:r>
-    </w:p>
-    <w:p>
-      <w:pPr>
-        <w:spacing w:before="120" w:lineRule="auto"/>
-        <w:contextualSpacing w:val="0"/>
-        <w:rPr>
-          <w:rFonts w:ascii="Arial" w:cs="Arial" w:eastAsia="Arial" w:hAnsi="Arial"/>
-          <w:i w:val="1"/>
-          <w:color w:val="666666"/>
-          <w:sz w:val="20"/>
-          <w:szCs w:val="20"/>
-        </w:rPr>
-      </w:pPr>
-      <w:r>
-        <w:rPr>
-          <w:rtl w:val="0"/>
-        </w:rPr>
-      </w:r>
-    </w:p>
-    <w:p>
-      <w:pPr>
-        <w:contextualSpacing w:val="0"/>
-        <w:rPr>
-          <w:rFonts w:ascii="Arial" w:cs="Arial" w:eastAsia="Arial" w:hAnsi="Arial"/>
-          <w:b w:val="1"/>
-          <w:color w:val="78be20"/>
-          <w:sz w:val="20"/>
-          <w:szCs w:val="20"/>
-        </w:rPr>
-      </w:pPr>
-      <w:r>
-        <w:rPr>
-          <w:rFonts w:ascii="Arial" w:cs="Arial" w:eastAsia="Arial" w:hAnsi="Arial"/>
-          <w:b w:val="1"/>
-          <w:color w:val="78be20"/>
-          <w:sz w:val="20"/>
-          <w:szCs w:val="20"/>
-          <w:rtl w:val="0"/>
-        </w:rPr>
-        <w:t xml:space="preserve">COURSE MATERIALS &amp; REQUIREMENTS</w:t>
-      </w:r>
-    </w:p>
-    <w:p>
-      <w:pPr>
-        <w:spacing w:before="120" w:lineRule="auto"/>
-        <w:contextualSpacing w:val="0"/>
-        <w:rPr>
-          <w:rFonts w:ascii="Arial" w:cs="Arial" w:eastAsia="Arial" w:hAnsi="Arial"/>
-          <w:b w:val="1"/>
-          <w:sz w:val="20"/>
-          <w:szCs w:val="20"/>
-        </w:rPr>
-      </w:pPr>
-      <w:r>
-        <w:rPr>
-          <w:rFonts w:ascii="Arial" w:cs="Arial" w:eastAsia="Arial" w:hAnsi="Arial"/>
-          <w:b w:val="1"/>
-          <w:sz w:val="20"/>
-          <w:szCs w:val="20"/>
-          <w:rtl w:val="0"/>
-        </w:rPr>
-        <w:t xml:space="preserve">Course Website</w:t>
-      </w:r>
-    </w:p>
-    <w:p>
-      <w:pPr>
-        <w:spacing w:before="120" w:lineRule="auto"/>
-        <w:contextualSpacing w:val="0"/>
-        <w:rPr>
-          <w:rFonts w:ascii="Arial" w:cs="Arial" w:eastAsia="Arial" w:hAnsi="Arial"/>
-          <w:sz w:val="20"/>
-          <w:szCs w:val="20"/>
-        </w:rPr>
-      </w:pPr>
-      <w:r>
-        <w:rPr>
-          <w:rFonts w:ascii="Arial" w:cs="Arial" w:eastAsia="Arial" w:hAnsi="Arial"/>
-          <w:sz w:val="20"/>
-          <w:szCs w:val="20"/>
-          <w:rtl w:val="0"/>
-        </w:rPr>
-        <w:t xml:space="preserve">This course has a public GitHub repository, to be announced in class. The teaching team will use this for posting:</w:t>
-      </w:r>
-    </w:p>
-    <w:p>
-      <w:pPr>
-        <w:keepNext w:val="0"/>
-        <w:keepLines w:val="0"/>
-        <w:widowControl w:val="1"/>
-        <w:numPr>
-          <w:ilvl w:val="0"/>
-          <w:numId w:val="1"/>
-        </w:numPr>
-        <w:pBdr>
-          <w:top w:space="0" w:sz="0" w:val="nil"/>
-          <w:left w:space="0" w:sz="0" w:val="nil"/>
-          <w:bottom w:space="0" w:sz="0" w:val="nil"/>
-          <w:right w:space="0" w:sz="0" w:val="nil"/>
-          <w:between w:space="0" w:sz="0" w:val="nil"/>
-        </w:pBdr>
-        <w:shd w:fill="auto" w:val="clear"/>
-        <w:spacing w:after="0" w:before="120" w:line="240" w:lineRule="auto"/>
-        <w:ind w:left="720" w:right="0" w:hanging="360"/>
-        <w:contextualSpacing w:val="1"/>
-        <w:jc w:val="left"/>
-        <w:rPr>
-          <w:b w:val="0"/>
-          <w:i w:val="0"/>
-          <w:smallCaps w:val="0"/>
-          <w:strike w:val="0"/>
-          <w:color w:val="000000"/>
-          <w:sz w:val="20"/>
-          <w:szCs w:val="20"/>
-          <w:u w:val="none"/>
-          <w:shd w:fill="auto" w:val="clear"/>
-          <w:vertAlign w:val="baseline"/>
-        </w:rPr>
-      </w:pPr>
-      <w:r>
-        <w:rPr>
-          <w:rFonts w:ascii="Arial" w:cs="Arial" w:eastAsia="Arial" w:hAnsi="Arial"/>
-          <w:b w:val="0"/>
-          <w:i w:val="0"/>
-          <w:smallCaps w:val="0"/>
-          <w:strike w:val="0"/>
-          <w:color w:val="000000"/>
-          <w:sz w:val="20"/>
-          <w:szCs w:val="20"/>
-          <w:u w:val="none"/>
-          <w:shd w:fill="auto" w:val="clear"/>
-          <w:vertAlign w:val="baseline"/>
-          <w:rtl w:val="0"/>
-        </w:rPr>
-        <w:t xml:space="preserve">Assignments</w:t>
-      </w:r>
-    </w:p>
-    <w:p>
-      <w:pPr>
-        <w:keepNext w:val="0"/>
-        <w:keepLines w:val="0"/>
-        <w:widowControl w:val="1"/>
-        <w:numPr>
-          <w:ilvl w:val="0"/>
-          <w:numId w:val="1"/>
-        </w:numPr>
-        <w:pBdr>
-          <w:top w:space="0" w:sz="0" w:val="nil"/>
-          <w:left w:space="0" w:sz="0" w:val="nil"/>
-          <w:bottom w:space="0" w:sz="0" w:val="nil"/>
-          <w:right w:space="0" w:sz="0" w:val="nil"/>
-          <w:between w:space="0" w:sz="0" w:val="nil"/>
-        </w:pBdr>
-        <w:shd w:fill="auto" w:val="clear"/>
-        <w:spacing w:after="0" w:before="0" w:line="240" w:lineRule="auto"/>
-        <w:ind w:left="720" w:right="0" w:hanging="360"/>
-        <w:contextualSpacing w:val="1"/>
-        <w:jc w:val="left"/>
-        <w:rPr>
-          <w:b w:val="0"/>
-          <w:i w:val="0"/>
-          <w:smallCaps w:val="0"/>
-          <w:strike w:val="0"/>
-          <w:color w:val="000000"/>
-          <w:sz w:val="20"/>
-          <w:szCs w:val="20"/>
-          <w:u w:val="none"/>
-          <w:shd w:fill="auto" w:val="clear"/>
-          <w:vertAlign w:val="baseline"/>
-        </w:rPr>
-      </w:pPr>
-      <w:r>
-        <w:rPr>
-          <w:rFonts w:ascii="Arial" w:cs="Arial" w:eastAsia="Arial" w:hAnsi="Arial"/>
-          <w:b w:val="0"/>
-          <w:i w:val="0"/>
-          <w:smallCaps w:val="0"/>
-          <w:strike w:val="0"/>
-          <w:color w:val="000000"/>
-          <w:sz w:val="20"/>
-          <w:szCs w:val="20"/>
-          <w:u w:val="none"/>
-          <w:shd w:fill="auto" w:val="clear"/>
-          <w:vertAlign w:val="baseline"/>
-          <w:rtl w:val="0"/>
-        </w:rPr>
-        <w:t xml:space="preserve">Announcements via Issues</w:t>
-      </w:r>
-    </w:p>
-    <w:p>
-      <w:pPr>
-        <w:spacing w:before="120" w:lineRule="auto"/>
-        <w:contextualSpacing w:val="0"/>
-        <w:rPr>
-          <w:rFonts w:ascii="Arial" w:cs="Arial" w:eastAsia="Arial" w:hAnsi="Arial"/>
-          <w:sz w:val="20"/>
-          <w:szCs w:val="20"/>
-        </w:rPr>
-      </w:pPr>
-      <w:r>
-        <w:rPr>
-          <w:rFonts w:ascii="Arial" w:cs="Arial" w:eastAsia="Arial" w:hAnsi="Arial"/>
-          <w:sz w:val="20"/>
-          <w:szCs w:val="20"/>
-          <w:rtl w:val="0"/>
-        </w:rPr>
-        <w:t xml:space="preserve">Students are to use this repository to ask questions (via GitHub issues). Be sure to `watch` this repo so that you’re notified whenever an issue is created.</w:t>
-      </w:r>
-    </w:p>
-    <w:p>
-      <w:pPr>
-        <w:spacing w:before="120" w:lineRule="auto"/>
-        <w:contextualSpacing w:val="0"/>
-        <w:rPr>
-          <w:rFonts w:ascii="Arial" w:cs="Arial" w:eastAsia="Arial" w:hAnsi="Arial"/>
-          <w:sz w:val="20"/>
-          <w:szCs w:val="20"/>
-        </w:rPr>
-      </w:pPr>
-      <w:r>
-        <w:rPr>
-          <w:rtl w:val="0"/>
-        </w:rPr>
-      </w:r>
-    </w:p>
-    <w:p>
-      <w:pPr>
-        <w:spacing w:before="120" w:lineRule="auto"/>
-        <w:contextualSpacing w:val="0"/>
-        <w:rPr>
-          <w:rFonts w:ascii="Arial" w:cs="Arial" w:eastAsia="Arial" w:hAnsi="Arial"/>
-          <w:color w:val="000000"/>
-          <w:sz w:val="20"/>
-          <w:szCs w:val="20"/>
-        </w:rPr>
-      </w:pPr>
-      <w:r>
-        <w:rPr>
-          <w:rFonts w:ascii="Arial" w:cs="Arial" w:eastAsia="Arial" w:hAnsi="Arial"/>
-          <w:b w:val="1"/>
-          <w:sz w:val="20"/>
-          <w:szCs w:val="20"/>
-          <w:rtl w:val="0"/>
-        </w:rPr>
-        <w:t xml:space="preserve">Suggested </w:t>
-      </w:r>
-      <w:r>
-        <w:rPr>
-          <w:rFonts w:ascii="Arial" w:cs="Arial" w:eastAsia="Arial" w:hAnsi="Arial"/>
-          <w:b w:val="1"/>
-          <w:sz w:val="20"/>
-          <w:szCs w:val="20"/>
-          <w:rtl w:val="0"/>
-        </w:rPr>
-        <w:t xml:space="preserve">Reading Materials: </w:t>
-      </w:r>
-      <w:r>
-        <w:rPr>
-          <w:rtl w:val="0"/>
-        </w:rPr>
-      </w:r>
-    </w:p>
-    <w:p>
-      <w:pPr>
-        <w:keepNext w:val="0"/>
-        <w:keepLines w:val="0"/>
-        <w:widowControl w:val="1"/>
-        <w:numPr>
-          <w:ilvl w:val="0"/>
-          <w:numId w:val="6"/>
-        </w:numPr>
-        <w:pBdr>
-          <w:top w:space="0" w:sz="0" w:val="nil"/>
-          <w:left w:space="0" w:sz="0" w:val="nil"/>
-          <w:bottom w:space="0" w:sz="0" w:val="nil"/>
-          <w:right w:space="0" w:sz="0" w:val="nil"/>
-          <w:between w:space="0" w:sz="0" w:val="nil"/>
-        </w:pBdr>
-        <w:shd w:fill="auto" w:val="clear"/>
-        <w:spacing w:after="0" w:before="120" w:line="240" w:lineRule="auto"/>
-        <w:ind w:left="720" w:right="0" w:hanging="360"/>
-        <w:contextualSpacing w:val="1"/>
-        <w:jc w:val="left"/>
-        <w:rPr>
-          <w:b w:val="0"/>
-          <w:i w:val="0"/>
-          <w:smallCaps w:val="0"/>
-          <w:strike w:val="0"/>
-          <w:color w:val="000000"/>
-          <w:sz w:val="20"/>
-          <w:szCs w:val="20"/>
-          <w:u w:val="none"/>
-          <w:shd w:fill="auto" w:val="clear"/>
-          <w:vertAlign w:val="baseline"/>
-        </w:rPr>
-      </w:pPr>
-      <w:r>
-        <w:rPr>
-          <w:rFonts w:ascii="Arial" w:cs="Arial" w:eastAsia="Arial" w:hAnsi="Arial"/>
-          <w:b w:val="0"/>
-          <w:i w:val="0"/>
-          <w:smallCaps w:val="0"/>
-          <w:strike w:val="0"/>
-          <w:color w:val="000000"/>
-          <w:sz w:val="20"/>
-          <w:szCs w:val="20"/>
-          <w:u w:val="none"/>
-          <w:shd w:fill="auto" w:val="clear"/>
-          <w:vertAlign w:val="baseline"/>
-          <w:rtl w:val="0"/>
-        </w:rPr>
-        <w:t xml:space="preserve">“An Introduction to Statistical Learning: with Applications in R” – Gareth James, Daniela Witten, Trevor Hastie, Robert Tibshirani. Freely available at http://www-bcf.usc.edu/~gareth/ISL/</w:t>
-      </w:r>
-    </w:p>
-    <w:p>
-      <w:pPr>
-        <w:keepNext w:val="0"/>
-        <w:keepLines w:val="0"/>
-        <w:widowControl w:val="1"/>
-        <w:numPr>
-          <w:ilvl w:val="0"/>
-          <w:numId w:val="6"/>
-        </w:numPr>
-        <w:pBdr>
-          <w:top w:space="0" w:sz="0" w:val="nil"/>
-          <w:left w:space="0" w:sz="0" w:val="nil"/>
-          <w:bottom w:space="0" w:sz="0" w:val="nil"/>
-          <w:right w:space="0" w:sz="0" w:val="nil"/>
-          <w:between w:space="0" w:sz="0" w:val="nil"/>
-        </w:pBdr>
-        <w:shd w:fill="auto" w:val="clear"/>
-        <w:spacing w:after="0" w:before="0" w:line="240" w:lineRule="auto"/>
-        <w:ind w:left="720" w:right="0" w:hanging="360"/>
-        <w:contextualSpacing w:val="1"/>
-        <w:jc w:val="left"/>
-        <w:rPr>
-          <w:b w:val="0"/>
-          <w:i w:val="0"/>
-          <w:smallCaps w:val="0"/>
-          <w:strike w:val="0"/>
-          <w:color w:val="000000"/>
-          <w:sz w:val="20"/>
-          <w:szCs w:val="20"/>
-          <w:u w:val="none"/>
-          <w:shd w:fill="auto" w:val="clear"/>
-          <w:vertAlign w:val="baseline"/>
-        </w:rPr>
-      </w:pPr>
-      <w:r>
-        <w:rPr>
-          <w:rFonts w:ascii="Arial" w:cs="Arial" w:eastAsia="Arial" w:hAnsi="Arial"/>
-          <w:b w:val="0"/>
-          <w:i w:val="0"/>
-          <w:smallCaps w:val="0"/>
-          <w:strike w:val="0"/>
-          <w:color w:val="000000"/>
-          <w:sz w:val="20"/>
-          <w:szCs w:val="20"/>
-          <w:u w:val="none"/>
-          <w:shd w:fill="auto" w:val="clear"/>
-          <w:vertAlign w:val="baseline"/>
-          <w:rtl w:val="0"/>
-        </w:rPr>
-        <w:t xml:space="preserve">Sci-kit learn python package documentation. Freely available at http://scikit-learn.org/stable/documentation.html</w:t>
-      </w:r>
-    </w:p>
-    <w:p>
-      <w:pPr>
-        <w:spacing w:before="120" w:lineRule="auto"/>
-        <w:contextualSpacing w:val="0"/>
-        <w:rPr>
-          <w:rFonts w:ascii="Arial" w:cs="Arial" w:eastAsia="Arial" w:hAnsi="Arial"/>
-          <w:color w:val="000000"/>
-          <w:sz w:val="20"/>
-          <w:szCs w:val="20"/>
-        </w:rPr>
-      </w:pPr>
-      <w:r>
-        <w:rPr>
-          <w:rtl w:val="0"/>
-        </w:rPr>
-      </w:r>
-    </w:p>
-    <w:p>
-      <w:pPr>
-        <w:tabs>
-          <w:tab w:val="left" w:pos="3060"/>
-        </w:tabs>
-        <w:spacing w:before="120" w:lineRule="auto"/>
-        <w:contextualSpacing w:val="0"/>
-        <w:rPr>
-          <w:rFonts w:ascii="Arial" w:cs="Arial" w:eastAsia="Arial" w:hAnsi="Arial"/>
           <w:sz w:val="20"/>
           <w:szCs w:val="20"/>
         </w:rPr>
@@ -2149,12 +1067,12 @@
           <wp:inline distB="0" distT="0" distL="114300" distR="114300">
             <wp:extent cx="6337300" cy="19685"/>
             <wp:effectExtent b="0" l="0" r="0" t="0"/>
-            <wp:docPr id="3" name="image6.png"/>
+            <wp:docPr id="4" name="image7.png"/>
             <a:graphic>
               <a:graphicData uri="http://schemas.openxmlformats.org/drawingml/2006/picture">
                 <pic:pic>
                   <pic:nvPicPr>
-                    <pic:cNvPr id="0" name="image6.png"/>
+                    <pic:cNvPr id="0" name="image7.png"/>
                     <pic:cNvPicPr preferRelativeResize="0"/>
                   </pic:nvPicPr>
                   <pic:blipFill>
@@ -2203,158 +1121,13 @@
     </w:p>
     <w:p>
       <w:pPr>
-        <w:spacing w:after="240" w:lineRule="auto"/>
-        <w:contextualSpacing w:val="0"/>
-        <w:rPr>
-          <w:rFonts w:ascii="Arial" w:cs="Arial" w:eastAsia="Arial" w:hAnsi="Arial"/>
-          <w:sz w:val="20"/>
-          <w:szCs w:val="20"/>
-        </w:rPr>
-      </w:pPr>
-      <w:r>
+        <w:contextualSpacing w:val="0"/>
         <w:rPr>
           <w:rFonts w:ascii="Arial" w:cs="Arial" w:eastAsia="Arial" w:hAnsi="Arial"/>
           <w:b w:val="1"/>
           <w:color w:val="78be20"/>
           <w:sz w:val="20"/>
           <w:szCs w:val="20"/>
-          <w:rtl w:val="0"/>
-        </w:rPr>
-        <w:t xml:space="preserve">ASSESSMENT SUMMARY</w:t>
-      </w:r>
-      <w:r>
-        <w:rPr>
-          <w:rFonts w:ascii="Arial" w:cs="Arial" w:eastAsia="Arial" w:hAnsi="Arial"/>
-          <w:sz w:val="20"/>
-          <w:szCs w:val="20"/>
-          <w:rtl w:val="0"/>
-        </w:rPr>
-        <w:tab/>
-      </w:r>
-    </w:p>
-    <w:p>
-      <w:pPr>
-        <w:tabs>
-          <w:tab w:val="left" w:pos="3060"/>
-        </w:tabs>
-        <w:ind w:left="1440" w:firstLine="0"/>
-        <w:contextualSpacing w:val="0"/>
-        <w:rPr>
-          <w:rFonts w:ascii="Arial" w:cs="Arial" w:eastAsia="Arial" w:hAnsi="Arial"/>
-          <w:color w:val="000000"/>
-          <w:sz w:val="20"/>
-          <w:szCs w:val="20"/>
-        </w:rPr>
-      </w:pPr>
-      <w:r>
-        <w:rPr>
-          <w:rFonts w:ascii="Arial" w:cs="Arial" w:eastAsia="Arial" w:hAnsi="Arial"/>
-          <w:color w:val="000000"/>
-          <w:sz w:val="20"/>
-          <w:szCs w:val="20"/>
-          <w:rtl w:val="0"/>
-        </w:rPr>
-        <w:t xml:space="preserve">3 Individual Homework Assignments</w:t>
-        <w:tab/>
-        <w:t xml:space="preserve">60%</w:t>
-      </w:r>
-    </w:p>
-    <w:p>
-      <w:pPr>
-        <w:tabs>
-          <w:tab w:val="left" w:pos="3060"/>
-        </w:tabs>
-        <w:spacing w:before="120" w:lineRule="auto"/>
-        <w:ind w:left="1440" w:firstLine="0"/>
-        <w:contextualSpacing w:val="0"/>
-        <w:rPr>
-          <w:rFonts w:ascii="Arial" w:cs="Arial" w:eastAsia="Arial" w:hAnsi="Arial"/>
-          <w:color w:val="000000"/>
-          <w:sz w:val="20"/>
-          <w:szCs w:val="20"/>
-        </w:rPr>
-      </w:pPr>
-      <w:r>
-        <w:rPr>
-          <w:rFonts w:ascii="Arial" w:cs="Arial" w:eastAsia="Arial" w:hAnsi="Arial"/>
-          <w:color w:val="000000"/>
-          <w:sz w:val="20"/>
-          <w:szCs w:val="20"/>
-          <w:rtl w:val="0"/>
-        </w:rPr>
-        <w:t xml:space="preserve">1 Final Group Assignment </w:t>
-        <w:tab/>
-        <w:t xml:space="preserve">30%</w:t>
-      </w:r>
-    </w:p>
-    <w:p>
-      <w:pPr>
-        <w:tabs>
-          <w:tab w:val="left" w:pos="3060"/>
-        </w:tabs>
-        <w:spacing w:before="120" w:lineRule="auto"/>
-        <w:ind w:left="1440" w:firstLine="0"/>
-        <w:contextualSpacing w:val="0"/>
-        <w:rPr>
-          <w:rFonts w:ascii="Arial" w:cs="Arial" w:eastAsia="Arial" w:hAnsi="Arial"/>
-          <w:color w:val="000000"/>
-          <w:sz w:val="20"/>
-          <w:szCs w:val="20"/>
-        </w:rPr>
-      </w:pPr>
-      <w:r>
-        <w:rPr>
-          <w:rFonts w:ascii="Arial" w:cs="Arial" w:eastAsia="Arial" w:hAnsi="Arial"/>
-          <w:color w:val="000000"/>
-          <w:sz w:val="20"/>
-          <w:szCs w:val="20"/>
-          <w:rtl w:val="0"/>
-        </w:rPr>
-        <w:t xml:space="preserve">Class participation</w:t>
-        <w:tab/>
-        <w:t xml:space="preserve">10%</w:t>
-      </w:r>
-    </w:p>
-    <w:p>
-      <w:pPr>
-        <w:spacing w:before="120" w:lineRule="auto"/>
-        <w:contextualSpacing w:val="0"/>
-        <w:rPr>
-          <w:rFonts w:ascii="Arial" w:cs="Arial" w:eastAsia="Arial" w:hAnsi="Arial"/>
-          <w:sz w:val="20"/>
-          <w:szCs w:val="20"/>
-        </w:rPr>
-      </w:pPr>
-      <w:r>
-        <w:rPr>
-          <w:rtl w:val="0"/>
-        </w:rPr>
-      </w:r>
-    </w:p>
-    <w:p>
-      <w:pPr>
-        <w:spacing w:before="120" w:lineRule="auto"/>
-        <w:contextualSpacing w:val="0"/>
-        <w:rPr>
-          <w:rFonts w:ascii="Arial" w:cs="Arial" w:eastAsia="Arial" w:hAnsi="Arial"/>
-          <w:sz w:val="20"/>
-          <w:szCs w:val="20"/>
-        </w:rPr>
-      </w:pPr>
-      <w:r>
-        <w:rPr>
-          <w:rtl w:val="0"/>
-        </w:rPr>
-      </w:r>
-    </w:p>
-    <w:p>
-      <w:pPr>
-        <w:contextualSpacing w:val="0"/>
-        <w:rPr>
-          <w:rFonts w:ascii="Arial" w:cs="Arial" w:eastAsia="Arial" w:hAnsi="Arial"/>
-          <w:color w:val="669900"/>
-          <w:sz w:val="20"/>
-          <w:szCs w:val="20"/>
         </w:rPr>
       </w:pPr>
       <w:r>
@@ -2366,7 +1139,368 @@
           <w:szCs w:val="20"/>
           <w:rtl w:val="0"/>
         </w:rPr>
-        <w:t xml:space="preserve">ASSESSMENT DESCRIPTION</w:t>
+        <w:t xml:space="preserve">COURSE GOALS &amp; LEARNING OBJECTIVES</w:t>
+      </w:r>
+    </w:p>
+    <w:p>
+      <w:pPr>
+        <w:spacing w:before="120" w:lineRule="auto"/>
+        <w:contextualSpacing w:val="0"/>
+        <w:rPr>
+          <w:rFonts w:ascii="Arial" w:cs="Arial" w:eastAsia="Arial" w:hAnsi="Arial"/>
+          <w:b w:val="1"/>
+          <w:color w:val="000000"/>
+          <w:sz w:val="20"/>
+          <w:szCs w:val="20"/>
+        </w:rPr>
+      </w:pPr>
+      <w:r>
+        <w:rPr>
+          <w:rFonts w:ascii="Arial" w:cs="Arial" w:eastAsia="Arial" w:hAnsi="Arial"/>
+          <w:b w:val="1"/>
+          <w:color w:val="000000"/>
+          <w:sz w:val="20"/>
+          <w:szCs w:val="20"/>
+          <w:rtl w:val="0"/>
+        </w:rPr>
+        <w:t xml:space="preserve">This course is intended to:</w:t>
+      </w:r>
+    </w:p>
+    <w:p>
+      <w:pPr>
+        <w:keepNext w:val="0"/>
+        <w:keepLines w:val="0"/>
+        <w:widowControl w:val="1"/>
+        <w:numPr>
+          <w:ilvl w:val="0"/>
+          <w:numId w:val="2"/>
+        </w:numPr>
+        <w:pBdr>
+          <w:top w:space="0" w:sz="0" w:val="nil"/>
+          <w:left w:space="0" w:sz="0" w:val="nil"/>
+          <w:bottom w:space="0" w:sz="0" w:val="nil"/>
+          <w:right w:space="0" w:sz="0" w:val="nil"/>
+          <w:between w:space="0" w:sz="0" w:val="nil"/>
+        </w:pBdr>
+        <w:shd w:fill="auto" w:val="clear"/>
+        <w:spacing w:after="0" w:before="0" w:line="240" w:lineRule="auto"/>
+        <w:ind w:left="720" w:right="0" w:hanging="360"/>
+        <w:contextualSpacing w:val="1"/>
+        <w:jc w:val="left"/>
+        <w:rPr>
+          <w:b w:val="0"/>
+          <w:i w:val="0"/>
+          <w:smallCaps w:val="0"/>
+          <w:strike w:val="0"/>
+          <w:color w:val="000000"/>
+          <w:sz w:val="20"/>
+          <w:szCs w:val="20"/>
+          <w:u w:val="none"/>
+          <w:shd w:fill="auto" w:val="clear"/>
+          <w:vertAlign w:val="baseline"/>
+        </w:rPr>
+      </w:pPr>
+      <w:r>
+        <w:rPr>
+          <w:rFonts w:ascii="Arial" w:cs="Arial" w:eastAsia="Arial" w:hAnsi="Arial"/>
+          <w:b w:val="0"/>
+          <w:i w:val="0"/>
+          <w:smallCaps w:val="0"/>
+          <w:strike w:val="0"/>
+          <w:color w:val="000000"/>
+          <w:sz w:val="20"/>
+          <w:szCs w:val="20"/>
+          <w:u w:val="none"/>
+          <w:shd w:fill="auto" w:val="clear"/>
+          <w:vertAlign w:val="baseline"/>
+          <w:rtl w:val="0"/>
+        </w:rPr>
+        <w:t xml:space="preserve">Introduce students to machine learning and help them apply these tools to perform descriptive and predictive analytics. </w:t>
+      </w:r>
+      <w:r>
+        <w:rPr>
+          <w:rtl w:val="0"/>
+        </w:rPr>
+      </w:r>
+    </w:p>
+    <w:p>
+      <w:pPr>
+        <w:keepNext w:val="0"/>
+        <w:keepLines w:val="0"/>
+        <w:widowControl w:val="1"/>
+        <w:numPr>
+          <w:ilvl w:val="0"/>
+          <w:numId w:val="2"/>
+        </w:numPr>
+        <w:pBdr>
+          <w:top w:space="0" w:sz="0" w:val="nil"/>
+          <w:left w:space="0" w:sz="0" w:val="nil"/>
+          <w:bottom w:space="0" w:sz="0" w:val="nil"/>
+          <w:right w:space="0" w:sz="0" w:val="nil"/>
+          <w:between w:space="0" w:sz="0" w:val="nil"/>
+        </w:pBdr>
+        <w:shd w:fill="auto" w:val="clear"/>
+        <w:spacing w:after="0" w:before="0" w:line="240" w:lineRule="auto"/>
+        <w:ind w:left="720" w:right="0" w:hanging="360"/>
+        <w:contextualSpacing w:val="1"/>
+        <w:jc w:val="left"/>
+        <w:rPr>
+          <w:b w:val="0"/>
+          <w:i w:val="0"/>
+          <w:smallCaps w:val="0"/>
+          <w:strike w:val="0"/>
+          <w:color w:val="000000"/>
+          <w:sz w:val="20"/>
+          <w:szCs w:val="20"/>
+          <w:u w:val="none"/>
+          <w:shd w:fill="auto" w:val="clear"/>
+          <w:vertAlign w:val="baseline"/>
+        </w:rPr>
+      </w:pPr>
+      <w:r>
+        <w:rPr>
+          <w:rFonts w:ascii="Arial" w:cs="Arial" w:eastAsia="Arial" w:hAnsi="Arial"/>
+          <w:b w:val="0"/>
+          <w:i w:val="0"/>
+          <w:smallCaps w:val="0"/>
+          <w:strike w:val="0"/>
+          <w:color w:val="000000"/>
+          <w:sz w:val="20"/>
+          <w:szCs w:val="20"/>
+          <w:u w:val="none"/>
+          <w:shd w:fill="auto" w:val="clear"/>
+          <w:vertAlign w:val="baseline"/>
+          <w:rtl w:val="0"/>
+        </w:rPr>
+        <w:t xml:space="preserve">Provide students with experience in forming good scientific questions for business applications.</w:t>
+      </w:r>
+      <w:r>
+        <w:rPr>
+          <w:rtl w:val="0"/>
+        </w:rPr>
+      </w:r>
+    </w:p>
+    <w:p>
+      <w:pPr>
+        <w:keepNext w:val="0"/>
+        <w:keepLines w:val="0"/>
+        <w:widowControl w:val="1"/>
+        <w:numPr>
+          <w:ilvl w:val="0"/>
+          <w:numId w:val="2"/>
+        </w:numPr>
+        <w:pBdr>
+          <w:top w:space="0" w:sz="0" w:val="nil"/>
+          <w:left w:space="0" w:sz="0" w:val="nil"/>
+          <w:bottom w:space="0" w:sz="0" w:val="nil"/>
+          <w:right w:space="0" w:sz="0" w:val="nil"/>
+          <w:between w:space="0" w:sz="0" w:val="nil"/>
+        </w:pBdr>
+        <w:shd w:fill="auto" w:val="clear"/>
+        <w:spacing w:after="0" w:before="0" w:line="240" w:lineRule="auto"/>
+        <w:ind w:left="720" w:right="0" w:hanging="360"/>
+        <w:contextualSpacing w:val="1"/>
+        <w:jc w:val="left"/>
+        <w:rPr>
+          <w:b w:val="0"/>
+          <w:i w:val="0"/>
+          <w:smallCaps w:val="0"/>
+          <w:strike w:val="0"/>
+          <w:color w:val="000000"/>
+          <w:sz w:val="20"/>
+          <w:szCs w:val="20"/>
+          <w:u w:val="none"/>
+          <w:shd w:fill="auto" w:val="clear"/>
+          <w:vertAlign w:val="baseline"/>
+        </w:rPr>
+      </w:pPr>
+      <w:r>
+        <w:rPr>
+          <w:rFonts w:ascii="Arial" w:cs="Arial" w:eastAsia="Arial" w:hAnsi="Arial"/>
+          <w:b w:val="0"/>
+          <w:i w:val="0"/>
+          <w:smallCaps w:val="0"/>
+          <w:strike w:val="0"/>
+          <w:color w:val="000000"/>
+          <w:sz w:val="20"/>
+          <w:szCs w:val="20"/>
+          <w:u w:val="none"/>
+          <w:shd w:fill="auto" w:val="clear"/>
+          <w:vertAlign w:val="baseline"/>
+          <w:rtl w:val="0"/>
+        </w:rPr>
+        <w:t xml:space="preserve">Broaden students’ knowledge of machine learning techniques, with a focus on supervised machine learning.</w:t>
+      </w:r>
+      <w:r>
+        <w:rPr>
+          <w:rtl w:val="0"/>
+        </w:rPr>
+      </w:r>
+    </w:p>
+    <w:p>
+      <w:pPr>
+        <w:keepNext w:val="0"/>
+        <w:keepLines w:val="0"/>
+        <w:widowControl w:val="1"/>
+        <w:numPr>
+          <w:ilvl w:val="0"/>
+          <w:numId w:val="2"/>
+        </w:numPr>
+        <w:pBdr>
+          <w:top w:space="0" w:sz="0" w:val="nil"/>
+          <w:left w:space="0" w:sz="0" w:val="nil"/>
+          <w:bottom w:space="0" w:sz="0" w:val="nil"/>
+          <w:right w:space="0" w:sz="0" w:val="nil"/>
+          <w:between w:space="0" w:sz="0" w:val="nil"/>
+        </w:pBdr>
+        <w:shd w:fill="auto" w:val="clear"/>
+        <w:spacing w:after="0" w:before="0" w:line="240" w:lineRule="auto"/>
+        <w:ind w:left="720" w:right="0" w:hanging="360"/>
+        <w:contextualSpacing w:val="1"/>
+        <w:jc w:val="left"/>
+        <w:rPr>
+          <w:b w:val="0"/>
+          <w:i w:val="0"/>
+          <w:smallCaps w:val="0"/>
+          <w:strike w:val="0"/>
+          <w:color w:val="000000"/>
+          <w:sz w:val="20"/>
+          <w:szCs w:val="20"/>
+          <w:u w:val="none"/>
+          <w:shd w:fill="auto" w:val="clear"/>
+          <w:vertAlign w:val="baseline"/>
+        </w:rPr>
+      </w:pPr>
+      <w:r>
+        <w:rPr>
+          <w:rFonts w:ascii="Arial" w:cs="Arial" w:eastAsia="Arial" w:hAnsi="Arial"/>
+          <w:b w:val="0"/>
+          <w:i w:val="0"/>
+          <w:smallCaps w:val="0"/>
+          <w:strike w:val="0"/>
+          <w:color w:val="000000"/>
+          <w:sz w:val="20"/>
+          <w:szCs w:val="20"/>
+          <w:u w:val="none"/>
+          <w:shd w:fill="auto" w:val="clear"/>
+          <w:vertAlign w:val="baseline"/>
+          <w:rtl w:val="0"/>
+        </w:rPr>
+        <w:t xml:space="preserve">Build skills in gaining depth of knowledge in a chosen area of machine learning.</w:t>
+      </w:r>
+      <w:r>
+        <w:rPr>
+          <w:rtl w:val="0"/>
+        </w:rPr>
+      </w:r>
+    </w:p>
+    <w:p>
+      <w:pPr>
+        <w:keepNext w:val="0"/>
+        <w:keepLines w:val="0"/>
+        <w:widowControl w:val="1"/>
+        <w:numPr>
+          <w:ilvl w:val="0"/>
+          <w:numId w:val="2"/>
+        </w:numPr>
+        <w:pBdr>
+          <w:top w:space="0" w:sz="0" w:val="nil"/>
+          <w:left w:space="0" w:sz="0" w:val="nil"/>
+          <w:bottom w:space="0" w:sz="0" w:val="nil"/>
+          <w:right w:space="0" w:sz="0" w:val="nil"/>
+          <w:between w:space="0" w:sz="0" w:val="nil"/>
+        </w:pBdr>
+        <w:shd w:fill="auto" w:val="clear"/>
+        <w:spacing w:after="0" w:before="0" w:line="240" w:lineRule="auto"/>
+        <w:ind w:left="720" w:right="0" w:hanging="360"/>
+        <w:contextualSpacing w:val="1"/>
+        <w:jc w:val="left"/>
+        <w:rPr>
+          <w:b w:val="0"/>
+          <w:i w:val="0"/>
+          <w:smallCaps w:val="0"/>
+          <w:strike w:val="0"/>
+          <w:color w:val="000000"/>
+          <w:sz w:val="20"/>
+          <w:szCs w:val="20"/>
+          <w:u w:val="none"/>
+          <w:shd w:fill="auto" w:val="clear"/>
+          <w:vertAlign w:val="baseline"/>
+        </w:rPr>
+      </w:pPr>
+      <w:r>
+        <w:rPr>
+          <w:rFonts w:ascii="Arial" w:cs="Arial" w:eastAsia="Arial" w:hAnsi="Arial"/>
+          <w:b w:val="0"/>
+          <w:i w:val="0"/>
+          <w:smallCaps w:val="0"/>
+          <w:strike w:val="0"/>
+          <w:color w:val="000000"/>
+          <w:sz w:val="20"/>
+          <w:szCs w:val="20"/>
+          <w:u w:val="none"/>
+          <w:shd w:fill="auto" w:val="clear"/>
+          <w:vertAlign w:val="baseline"/>
+          <w:rtl w:val="0"/>
+        </w:rPr>
+        <w:t xml:space="preserve">Build skills using the programming language R and python.</w:t>
+      </w:r>
+      <w:r>
+        <w:rPr>
+          <w:rtl w:val="0"/>
+        </w:rPr>
+      </w:r>
+    </w:p>
+    <w:p>
+      <w:pPr>
+        <w:keepNext w:val="0"/>
+        <w:keepLines w:val="0"/>
+        <w:widowControl w:val="1"/>
+        <w:numPr>
+          <w:ilvl w:val="0"/>
+          <w:numId w:val="2"/>
+        </w:numPr>
+        <w:pBdr>
+          <w:top w:space="0" w:sz="0" w:val="nil"/>
+          <w:left w:space="0" w:sz="0" w:val="nil"/>
+          <w:bottom w:space="0" w:sz="0" w:val="nil"/>
+          <w:right w:space="0" w:sz="0" w:val="nil"/>
+          <w:between w:space="0" w:sz="0" w:val="nil"/>
+        </w:pBdr>
+        <w:shd w:fill="auto" w:val="clear"/>
+        <w:spacing w:after="0" w:before="0" w:line="240" w:lineRule="auto"/>
+        <w:ind w:left="720" w:right="0" w:hanging="360"/>
+        <w:contextualSpacing w:val="1"/>
+        <w:jc w:val="left"/>
+        <w:rPr>
+          <w:b w:val="0"/>
+          <w:i w:val="0"/>
+          <w:smallCaps w:val="0"/>
+          <w:strike w:val="0"/>
+          <w:color w:val="000000"/>
+          <w:sz w:val="20"/>
+          <w:szCs w:val="20"/>
+          <w:u w:val="none"/>
+          <w:shd w:fill="auto" w:val="clear"/>
+          <w:vertAlign w:val="baseline"/>
+        </w:rPr>
+      </w:pPr>
+      <w:r>
+        <w:rPr>
+          <w:rFonts w:ascii="Arial" w:cs="Arial" w:eastAsia="Arial" w:hAnsi="Arial"/>
+          <w:b w:val="0"/>
+          <w:i w:val="0"/>
+          <w:smallCaps w:val="0"/>
+          <w:strike w:val="0"/>
+          <w:color w:val="000000"/>
+          <w:sz w:val="20"/>
+          <w:szCs w:val="20"/>
+          <w:u w:val="none"/>
+          <w:shd w:fill="auto" w:val="clear"/>
+          <w:vertAlign w:val="baseline"/>
+          <w:rtl w:val="0"/>
+        </w:rPr>
+        <w:t xml:space="preserve">Understand overfitting and how to address it with re-sampling.</w:t>
       </w:r>
       <w:r>
         <w:rPr>
@@ -2381,18 +1515,19 @@
           <w:rFonts w:ascii="Arial" w:cs="Arial" w:eastAsia="Arial" w:hAnsi="Arial"/>
           <w:i w:val="1"/>
           <w:color w:val="666666"/>
-          <w:sz w:val="20"/>
-          <w:szCs w:val="20"/>
-        </w:rPr>
-      </w:pPr>
-      <w:r>
-        <w:rPr>
-          <w:rtl w:val="0"/>
-        </w:rPr>
-      </w:r>
-    </w:p>
-    <w:p>
-      <w:pPr>
+          <w:sz w:val="10"/>
+          <w:szCs w:val="10"/>
+        </w:rPr>
+      </w:pPr>
+      <w:r>
+        <w:rPr>
+          <w:rtl w:val="0"/>
+        </w:rPr>
+      </w:r>
+    </w:p>
+    <w:p>
+      <w:pPr>
+        <w:spacing w:before="120" w:lineRule="auto"/>
         <w:contextualSpacing w:val="0"/>
         <w:rPr>
           <w:rFonts w:ascii="Arial" w:cs="Arial" w:eastAsia="Arial" w:hAnsi="Arial"/>
@@ -2411,38 +1546,242 @@
           <w:szCs w:val="20"/>
           <w:rtl w:val="0"/>
         </w:rPr>
-        <w:t xml:space="preserve">Individual Assignments</w:t>
-      </w:r>
-    </w:p>
-    <w:p>
-      <w:pPr>
-        <w:ind w:right="279"/>
-        <w:contextualSpacing w:val="0"/>
-        <w:rPr>
-          <w:rFonts w:ascii="Arial" w:cs="Arial" w:eastAsia="Arial" w:hAnsi="Arial"/>
-          <w:color w:val="000000"/>
-          <w:sz w:val="20"/>
-          <w:szCs w:val="20"/>
-        </w:rPr>
-      </w:pPr>
-      <w:r>
-        <w:rPr>
-          <w:rFonts w:ascii="Arial" w:cs="Arial" w:eastAsia="Arial" w:hAnsi="Arial"/>
-          <w:color w:val="000000"/>
-          <w:sz w:val="20"/>
-          <w:szCs w:val="20"/>
-          <w:rtl w:val="0"/>
-        </w:rPr>
-        <w:t xml:space="preserve">During the term, there will be three individual assignments. Each assignment will focus on a combination of theory and application. Each assignment will require the analysis of a data set. You will be provided with the data, and a set of questions. You will need to submit the assignment in the form of a report. Your marks will be based on the depth of the analysis and the presentation in the form of a report.</w:t>
-      </w:r>
-    </w:p>
-    <w:p>
-      <w:pPr>
-        <w:ind w:right="279"/>
-        <w:contextualSpacing w:val="0"/>
-        <w:rPr>
-          <w:rFonts w:ascii="Arial" w:cs="Arial" w:eastAsia="Arial" w:hAnsi="Arial"/>
-          <w:color w:val="000000"/>
+        <w:t xml:space="preserve">By the end of the period students will be able to:</w:t>
+      </w:r>
+    </w:p>
+    <w:p>
+      <w:pPr>
+        <w:keepNext w:val="0"/>
+        <w:keepLines w:val="0"/>
+        <w:widowControl w:val="1"/>
+        <w:numPr>
+          <w:ilvl w:val="0"/>
+          <w:numId w:val="6"/>
+        </w:numPr>
+        <w:pBdr>
+          <w:top w:space="0" w:sz="0" w:val="nil"/>
+          <w:left w:space="0" w:sz="0" w:val="nil"/>
+          <w:bottom w:space="0" w:sz="0" w:val="nil"/>
+          <w:right w:space="0" w:sz="0" w:val="nil"/>
+          <w:between w:space="0" w:sz="0" w:val="nil"/>
+        </w:pBdr>
+        <w:shd w:fill="auto" w:val="clear"/>
+        <w:spacing w:after="0" w:before="0" w:line="240" w:lineRule="auto"/>
+        <w:ind w:left="720" w:right="0" w:hanging="360"/>
+        <w:contextualSpacing w:val="1"/>
+        <w:jc w:val="left"/>
+        <w:rPr>
+          <w:b w:val="0"/>
+          <w:i w:val="0"/>
+          <w:smallCaps w:val="0"/>
+          <w:strike w:val="0"/>
+          <w:color w:val="000000"/>
+          <w:sz w:val="20"/>
+          <w:szCs w:val="20"/>
+          <w:u w:val="none"/>
+          <w:shd w:fill="auto" w:val="clear"/>
+          <w:vertAlign w:val="baseline"/>
+        </w:rPr>
+      </w:pPr>
+      <w:r>
+        <w:rPr>
+          <w:rFonts w:ascii="Arial" w:cs="Arial" w:eastAsia="Arial" w:hAnsi="Arial"/>
+          <w:b w:val="0"/>
+          <w:i w:val="0"/>
+          <w:smallCaps w:val="0"/>
+          <w:strike w:val="0"/>
+          <w:color w:val="000000"/>
+          <w:sz w:val="20"/>
+          <w:szCs w:val="20"/>
+          <w:u w:val="none"/>
+          <w:shd w:fill="auto" w:val="clear"/>
+          <w:vertAlign w:val="baseline"/>
+          <w:rtl w:val="0"/>
+        </w:rPr>
+        <w:t xml:space="preserve">Understand supervised and unsupervised machine learning algorithms</w:t>
+      </w:r>
+      <w:r>
+        <w:rPr>
+          <w:rtl w:val="0"/>
+        </w:rPr>
+      </w:r>
+    </w:p>
+    <w:p>
+      <w:pPr>
+        <w:keepNext w:val="0"/>
+        <w:keepLines w:val="0"/>
+        <w:widowControl w:val="1"/>
+        <w:numPr>
+          <w:ilvl w:val="0"/>
+          <w:numId w:val="6"/>
+        </w:numPr>
+        <w:pBdr>
+          <w:top w:space="0" w:sz="0" w:val="nil"/>
+          <w:left w:space="0" w:sz="0" w:val="nil"/>
+          <w:bottom w:space="0" w:sz="0" w:val="nil"/>
+          <w:right w:space="0" w:sz="0" w:val="nil"/>
+          <w:between w:space="0" w:sz="0" w:val="nil"/>
+        </w:pBdr>
+        <w:shd w:fill="auto" w:val="clear"/>
+        <w:spacing w:after="0" w:before="0" w:line="240" w:lineRule="auto"/>
+        <w:ind w:left="720" w:right="0" w:hanging="360"/>
+        <w:contextualSpacing w:val="1"/>
+        <w:jc w:val="left"/>
+        <w:rPr>
+          <w:b w:val="0"/>
+          <w:i w:val="0"/>
+          <w:smallCaps w:val="0"/>
+          <w:strike w:val="0"/>
+          <w:color w:val="000000"/>
+          <w:sz w:val="20"/>
+          <w:szCs w:val="20"/>
+          <w:u w:val="none"/>
+          <w:shd w:fill="auto" w:val="clear"/>
+          <w:vertAlign w:val="baseline"/>
+        </w:rPr>
+      </w:pPr>
+      <w:r>
+        <w:rPr>
+          <w:rFonts w:ascii="Arial" w:cs="Arial" w:eastAsia="Arial" w:hAnsi="Arial"/>
+          <w:b w:val="0"/>
+          <w:i w:val="0"/>
+          <w:smallCaps w:val="0"/>
+          <w:strike w:val="0"/>
+          <w:color w:val="000000"/>
+          <w:sz w:val="20"/>
+          <w:szCs w:val="20"/>
+          <w:u w:val="none"/>
+          <w:shd w:fill="auto" w:val="clear"/>
+          <w:vertAlign w:val="baseline"/>
+          <w:rtl w:val="0"/>
+        </w:rPr>
+        <w:t xml:space="preserve">Use the Naïve Bayes algorithm, the k-Nearest Neighbors algorithm, support vector machines, ensemble methods and other algorithms</w:t>
+      </w:r>
+      <w:r>
+        <w:rPr>
+          <w:rtl w:val="0"/>
+        </w:rPr>
+      </w:r>
+    </w:p>
+    <w:p>
+      <w:pPr>
+        <w:keepNext w:val="0"/>
+        <w:keepLines w:val="0"/>
+        <w:widowControl w:val="1"/>
+        <w:numPr>
+          <w:ilvl w:val="0"/>
+          <w:numId w:val="6"/>
+        </w:numPr>
+        <w:pBdr>
+          <w:top w:space="0" w:sz="0" w:val="nil"/>
+          <w:left w:space="0" w:sz="0" w:val="nil"/>
+          <w:bottom w:space="0" w:sz="0" w:val="nil"/>
+          <w:right w:space="0" w:sz="0" w:val="nil"/>
+          <w:between w:space="0" w:sz="0" w:val="nil"/>
+        </w:pBdr>
+        <w:shd w:fill="auto" w:val="clear"/>
+        <w:spacing w:after="0" w:before="0" w:line="240" w:lineRule="auto"/>
+        <w:ind w:left="720" w:right="0" w:hanging="360"/>
+        <w:contextualSpacing w:val="1"/>
+        <w:jc w:val="left"/>
+        <w:rPr>
+          <w:b w:val="0"/>
+          <w:i w:val="0"/>
+          <w:smallCaps w:val="0"/>
+          <w:strike w:val="0"/>
+          <w:color w:val="000000"/>
+          <w:sz w:val="20"/>
+          <w:szCs w:val="20"/>
+          <w:u w:val="none"/>
+          <w:shd w:fill="auto" w:val="clear"/>
+          <w:vertAlign w:val="baseline"/>
+        </w:rPr>
+      </w:pPr>
+      <w:r>
+        <w:rPr>
+          <w:rFonts w:ascii="Arial" w:cs="Arial" w:eastAsia="Arial" w:hAnsi="Arial"/>
+          <w:b w:val="0"/>
+          <w:i w:val="0"/>
+          <w:smallCaps w:val="0"/>
+          <w:strike w:val="0"/>
+          <w:color w:val="000000"/>
+          <w:sz w:val="20"/>
+          <w:szCs w:val="20"/>
+          <w:u w:val="none"/>
+          <w:shd w:fill="auto" w:val="clear"/>
+          <w:vertAlign w:val="baseline"/>
+          <w:rtl w:val="0"/>
+        </w:rPr>
+        <w:t xml:space="preserve">Apply these to carry out supervised learning projects.</w:t>
+      </w:r>
+      <w:r>
+        <w:rPr>
+          <w:rtl w:val="0"/>
+        </w:rPr>
+      </w:r>
+    </w:p>
+    <w:p>
+      <w:pPr>
+        <w:spacing w:before="120" w:lineRule="auto"/>
+        <w:contextualSpacing w:val="0"/>
+        <w:rPr>
+          <w:rFonts w:ascii="Arial" w:cs="Arial" w:eastAsia="Arial" w:hAnsi="Arial"/>
+          <w:i w:val="1"/>
+          <w:color w:val="666666"/>
+          <w:sz w:val="20"/>
+          <w:szCs w:val="20"/>
+        </w:rPr>
+      </w:pPr>
+      <w:r>
+        <w:rPr>
+          <w:rtl w:val="0"/>
+        </w:rPr>
+      </w:r>
+    </w:p>
+    <w:p>
+      <w:pPr>
+        <w:spacing w:before="120" w:lineRule="auto"/>
+        <w:contextualSpacing w:val="0"/>
+        <w:rPr>
+          <w:rFonts w:ascii="Arial" w:cs="Arial" w:eastAsia="Arial" w:hAnsi="Arial"/>
+          <w:i w:val="1"/>
+          <w:color w:val="666666"/>
+          <w:sz w:val="20"/>
+          <w:szCs w:val="20"/>
+        </w:rPr>
+      </w:pPr>
+      <w:r>
+        <w:rPr>
+          <w:rtl w:val="0"/>
+        </w:rPr>
+      </w:r>
+    </w:p>
+    <w:p>
+      <w:pPr>
+        <w:spacing w:before="120" w:lineRule="auto"/>
+        <w:contextualSpacing w:val="0"/>
+        <w:rPr>
+          <w:rFonts w:ascii="Arial" w:cs="Arial" w:eastAsia="Arial" w:hAnsi="Arial"/>
+          <w:i w:val="1"/>
+          <w:color w:val="666666"/>
+          <w:sz w:val="20"/>
+          <w:szCs w:val="20"/>
+        </w:rPr>
+      </w:pPr>
+      <w:r>
+        <w:rPr>
+          <w:rtl w:val="0"/>
+        </w:rPr>
+      </w:r>
+    </w:p>
+    <w:p>
+      <w:pPr>
+        <w:spacing w:before="120" w:lineRule="auto"/>
+        <w:contextualSpacing w:val="0"/>
+        <w:rPr>
+          <w:rFonts w:ascii="Arial" w:cs="Arial" w:eastAsia="Arial" w:hAnsi="Arial"/>
+          <w:i w:val="1"/>
+          <w:color w:val="666666"/>
           <w:sz w:val="20"/>
           <w:szCs w:val="20"/>
         </w:rPr>
@@ -2459,7 +1798,7 @@
         <w:rPr>
           <w:rFonts w:ascii="Arial" w:cs="Arial" w:eastAsia="Arial" w:hAnsi="Arial"/>
           <w:b w:val="1"/>
-          <w:color w:val="000000"/>
+          <w:color w:val="78be20"/>
           <w:sz w:val="20"/>
           <w:szCs w:val="20"/>
         </w:rPr>
@@ -2468,35 +1807,54 @@
         <w:rPr>
           <w:rFonts w:ascii="Arial" w:cs="Arial" w:eastAsia="Arial" w:hAnsi="Arial"/>
           <w:b w:val="1"/>
-          <w:color w:val="000000"/>
-          <w:sz w:val="20"/>
-          <w:szCs w:val="20"/>
-          <w:rtl w:val="0"/>
-        </w:rPr>
-        <w:t xml:space="preserve">Class Participation</w:t>
-      </w:r>
-    </w:p>
-    <w:p>
-      <w:pPr>
-        <w:ind w:right="223"/>
-        <w:contextualSpacing w:val="0"/>
-        <w:jc w:val="both"/>
-        <w:rPr>
-          <w:rFonts w:ascii="Arial" w:cs="Arial" w:eastAsia="Arial" w:hAnsi="Arial"/>
-          <w:color w:val="000000"/>
-          <w:sz w:val="20"/>
-          <w:szCs w:val="20"/>
-        </w:rPr>
-      </w:pPr>
-      <w:r>
-        <w:rPr>
-          <w:rFonts w:ascii="Arial" w:cs="Arial" w:eastAsia="Arial" w:hAnsi="Arial"/>
-          <w:color w:val="000000"/>
-          <w:sz w:val="20"/>
-          <w:szCs w:val="20"/>
-          <w:rtl w:val="0"/>
-        </w:rPr>
-        <w:t xml:space="preserve">We all bring experience and knowledge into the classroom, and all class participants should share this and benefit by it. Effective class participation includes</w:t>
+          <w:color w:val="78be20"/>
+          <w:sz w:val="20"/>
+          <w:szCs w:val="20"/>
+          <w:rtl w:val="0"/>
+        </w:rPr>
+        <w:t xml:space="preserve">COURSE MATERIALS &amp; REQUIREMENTS</w:t>
+      </w:r>
+    </w:p>
+    <w:p>
+      <w:pPr>
+        <w:spacing w:before="120" w:lineRule="auto"/>
+        <w:contextualSpacing w:val="0"/>
+        <w:rPr>
+          <w:rFonts w:ascii="Arial" w:cs="Arial" w:eastAsia="Arial" w:hAnsi="Arial"/>
+          <w:b w:val="1"/>
+          <w:sz w:val="20"/>
+          <w:szCs w:val="20"/>
+        </w:rPr>
+      </w:pPr>
+      <w:r>
+        <w:rPr>
+          <w:rFonts w:ascii="Arial" w:cs="Arial" w:eastAsia="Arial" w:hAnsi="Arial"/>
+          <w:b w:val="1"/>
+          <w:sz w:val="20"/>
+          <w:szCs w:val="20"/>
+          <w:rtl w:val="0"/>
+        </w:rPr>
+        <w:t xml:space="preserve">Course Website</w:t>
+      </w:r>
+    </w:p>
+    <w:p>
+      <w:pPr>
+        <w:spacing w:before="120" w:lineRule="auto"/>
+        <w:contextualSpacing w:val="0"/>
+        <w:rPr>
+          <w:rFonts w:ascii="Arial" w:cs="Arial" w:eastAsia="Arial" w:hAnsi="Arial"/>
+          <w:sz w:val="20"/>
+          <w:szCs w:val="20"/>
+        </w:rPr>
+      </w:pPr>
+      <w:r>
+        <w:rPr>
+          <w:rFonts w:ascii="Arial" w:cs="Arial" w:eastAsia="Arial" w:hAnsi="Arial"/>
+          <w:sz w:val="20"/>
+          <w:szCs w:val="20"/>
+          <w:rtl w:val="0"/>
+        </w:rPr>
+        <w:t xml:space="preserve">This course has a public GitHub repository, to be announced in class. The teaching team will use this for posting:</w:t>
       </w:r>
     </w:p>
     <w:p>
@@ -2516,8 +1874,8 @@
           <w:between w:space="0" w:sz="0" w:val="nil"/>
         </w:pBdr>
         <w:shd w:fill="auto" w:val="clear"/>
-        <w:spacing w:after="0" w:before="0" w:line="276" w:lineRule="auto"/>
-        <w:ind w:left="360" w:right="0" w:hanging="360"/>
+        <w:spacing w:after="0" w:before="0" w:line="240" w:lineRule="auto"/>
+        <w:ind w:left="720" w:right="0" w:hanging="360"/>
         <w:contextualSpacing w:val="1"/>
         <w:jc w:val="left"/>
         <w:rPr>
@@ -2548,7 +1906,12 @@
           <w:vertAlign w:val="baseline"/>
           <w:rtl w:val="0"/>
         </w:rPr>
-        <w:t xml:space="preserve">Being prepared for class participation by reading the assigned materials</w:t>
+        <w:t xml:space="preserve">Assignments</w:t>
+      </w:r>
+      <w:r>
+        <w:rPr>
+          <w:rtl w:val="0"/>
+        </w:rPr>
       </w:r>
     </w:p>
     <w:p>
@@ -2568,8 +1931,8 @@
           <w:between w:space="0" w:sz="0" w:val="nil"/>
         </w:pBdr>
         <w:shd w:fill="auto" w:val="clear"/>
-        <w:spacing w:after="0" w:before="0" w:line="276" w:lineRule="auto"/>
-        <w:ind w:left="360" w:right="0" w:hanging="360"/>
+        <w:spacing w:after="0" w:before="0" w:line="240" w:lineRule="auto"/>
+        <w:ind w:left="720" w:right="0" w:hanging="360"/>
         <w:contextualSpacing w:val="1"/>
         <w:jc w:val="left"/>
         <w:rPr>
@@ -2600,7 +1963,75 @@
           <w:vertAlign w:val="baseline"/>
           <w:rtl w:val="0"/>
         </w:rPr>
-        <w:t xml:space="preserve">asking questions about concepts from lectures or readings that you agree or disagree with;</w:t>
+        <w:t xml:space="preserve">Announcements via Issues</w:t>
+      </w:r>
+      <w:r>
+        <w:rPr>
+          <w:rtl w:val="0"/>
+        </w:rPr>
+      </w:r>
+    </w:p>
+    <w:p>
+      <w:pPr>
+        <w:spacing w:before="120" w:lineRule="auto"/>
+        <w:contextualSpacing w:val="0"/>
+        <w:rPr>
+          <w:rFonts w:ascii="Arial" w:cs="Arial" w:eastAsia="Arial" w:hAnsi="Arial"/>
+          <w:sz w:val="20"/>
+          <w:szCs w:val="20"/>
+        </w:rPr>
+      </w:pPr>
+      <w:r>
+        <w:rPr>
+          <w:rFonts w:ascii="Arial" w:cs="Arial" w:eastAsia="Arial" w:hAnsi="Arial"/>
+          <w:sz w:val="20"/>
+          <w:szCs w:val="20"/>
+          <w:rtl w:val="0"/>
+        </w:rPr>
+        <w:t xml:space="preserve">Students are to use this repository to ask questions (via GitHub issues). Be sure to `watch` this repo so that you’re notified whenever an issue is created.</w:t>
+      </w:r>
+    </w:p>
+    <w:p>
+      <w:pPr>
+        <w:spacing w:before="120" w:lineRule="auto"/>
+        <w:contextualSpacing w:val="0"/>
+        <w:rPr>
+          <w:rFonts w:ascii="Arial" w:cs="Arial" w:eastAsia="Arial" w:hAnsi="Arial"/>
+          <w:sz w:val="20"/>
+          <w:szCs w:val="20"/>
+        </w:rPr>
+      </w:pPr>
+      <w:r>
+        <w:rPr>
+          <w:rtl w:val="0"/>
+        </w:rPr>
+      </w:r>
+    </w:p>
+    <w:p>
+      <w:pPr>
+        <w:spacing w:before="120" w:lineRule="auto"/>
+        <w:contextualSpacing w:val="0"/>
+        <w:rPr>
+          <w:rFonts w:ascii="Arial" w:cs="Arial" w:eastAsia="Arial" w:hAnsi="Arial"/>
+          <w:color w:val="000000"/>
+          <w:sz w:val="20"/>
+          <w:szCs w:val="20"/>
+        </w:rPr>
+      </w:pPr>
+      <w:r>
+        <w:rPr>
+          <w:rFonts w:ascii="Arial" w:cs="Arial" w:eastAsia="Arial" w:hAnsi="Arial"/>
+          <w:b w:val="1"/>
+          <w:sz w:val="20"/>
+          <w:szCs w:val="20"/>
+          <w:rtl w:val="0"/>
+        </w:rPr>
+        <w:t xml:space="preserve">Suggested Reading Materials: </w:t>
+      </w:r>
+      <w:r>
+        <w:rPr>
+          <w:rtl w:val="0"/>
+        </w:rPr>
       </w:r>
     </w:p>
     <w:p>
@@ -2610,7 +2041,7 @@
         <w:widowControl w:val="1"/>
         <w:numPr>
           <w:ilvl w:val="0"/>
-          <w:numId w:val="4"/>
+          <w:numId w:val="3"/>
         </w:numPr>
         <w:pBdr>
           <w:top w:space="0" w:sz="0" w:val="nil"/>
@@ -2620,8 +2051,8 @@
           <w:between w:space="0" w:sz="0" w:val="nil"/>
         </w:pBdr>
         <w:shd w:fill="auto" w:val="clear"/>
-        <w:spacing w:after="0" w:before="0" w:line="276" w:lineRule="auto"/>
-        <w:ind w:left="360" w:right="0" w:hanging="360"/>
+        <w:spacing w:after="0" w:before="0" w:line="240" w:lineRule="auto"/>
+        <w:ind w:left="720" w:right="0" w:hanging="360"/>
         <w:contextualSpacing w:val="1"/>
         <w:jc w:val="left"/>
         <w:rPr>
@@ -2652,7 +2083,12 @@
           <w:vertAlign w:val="baseline"/>
           <w:rtl w:val="0"/>
         </w:rPr>
-        <w:t xml:space="preserve">sharing your experience or point of view with the class</w:t>
+        <w:t xml:space="preserve">“An Introduction to Statistical Learning: with Applications in R” – Gareth James, Daniela Witten, Trevor Hastie, Robert Tibshirani. Freely available at http://www-bcf.usc.edu/~gareth/ISL/</w:t>
+      </w:r>
+      <w:r>
+        <w:rPr>
+          <w:rtl w:val="0"/>
+        </w:rPr>
       </w:r>
     </w:p>
     <w:p>
@@ -2662,7 +2098,7 @@
         <w:widowControl w:val="1"/>
         <w:numPr>
           <w:ilvl w:val="0"/>
-          <w:numId w:val="4"/>
+          <w:numId w:val="3"/>
         </w:numPr>
         <w:pBdr>
           <w:top w:space="0" w:sz="0" w:val="nil"/>
@@ -2672,8 +2108,8 @@
           <w:between w:space="0" w:sz="0" w:val="nil"/>
         </w:pBdr>
         <w:shd w:fill="auto" w:val="clear"/>
-        <w:spacing w:after="0" w:before="0" w:line="276" w:lineRule="auto"/>
-        <w:ind w:left="360" w:right="0" w:hanging="360"/>
+        <w:spacing w:after="0" w:before="0" w:line="240" w:lineRule="auto"/>
+        <w:ind w:left="720" w:right="0" w:hanging="360"/>
         <w:contextualSpacing w:val="1"/>
         <w:jc w:val="left"/>
         <w:rPr>
@@ -2704,305 +2140,40 @@
           <w:vertAlign w:val="baseline"/>
           <w:rtl w:val="0"/>
         </w:rPr>
-        <w:t xml:space="preserve">building on points raised by others;</w:t>
-      </w:r>
-    </w:p>
-    <w:p>
-      <w:pPr>
-        <w:keepNext w:val="0"/>
-        <w:keepLines w:val="0"/>
-        <w:widowControl w:val="1"/>
-        <w:numPr>
-          <w:ilvl w:val="0"/>
-          <w:numId w:val="4"/>
-        </w:numPr>
-        <w:pBdr>
-          <w:top w:space="0" w:sz="0" w:val="nil"/>
-          <w:left w:space="0" w:sz="0" w:val="nil"/>
-          <w:bottom w:space="0" w:sz="0" w:val="nil"/>
-          <w:right w:space="0" w:sz="0" w:val="nil"/>
-          <w:between w:space="0" w:sz="0" w:val="nil"/>
-        </w:pBdr>
-        <w:shd w:fill="auto" w:val="clear"/>
-        <w:spacing w:after="0" w:before="0" w:line="276" w:lineRule="auto"/>
-        <w:ind w:left="360" w:right="0" w:hanging="360"/>
-        <w:contextualSpacing w:val="1"/>
-        <w:jc w:val="left"/>
-        <w:rPr>
-          <w:b w:val="0"/>
-          <w:i w:val="0"/>
-          <w:smallCaps w:val="0"/>
-          <w:strike w:val="0"/>
-          <w:color w:val="000000"/>
-          <w:sz w:val="20"/>
-          <w:szCs w:val="20"/>
-          <w:u w:val="none"/>
-          <w:shd w:fill="auto" w:val="clear"/>
-          <w:vertAlign w:val="baseline"/>
-        </w:rPr>
-      </w:pPr>
-      <w:r>
-        <w:rPr>
-          <w:rFonts w:ascii="Arial" w:cs="Arial" w:eastAsia="Arial" w:hAnsi="Arial"/>
-          <w:b w:val="0"/>
-          <w:i w:val="0"/>
-          <w:smallCaps w:val="0"/>
-          <w:strike w:val="0"/>
-          <w:color w:val="000000"/>
-          <w:sz w:val="20"/>
-          <w:szCs w:val="20"/>
-          <w:u w:val="none"/>
-          <w:shd w:fill="auto" w:val="clear"/>
-          <w:vertAlign w:val="baseline"/>
-          <w:rtl w:val="0"/>
-        </w:rPr>
-        <w:t xml:space="preserve">clarifying issues or</w:t>
-      </w:r>
-    </w:p>
-    <w:p>
-      <w:pPr>
-        <w:keepNext w:val="0"/>
-        <w:keepLines w:val="0"/>
-        <w:widowControl w:val="1"/>
-        <w:numPr>
-          <w:ilvl w:val="0"/>
-          <w:numId w:val="4"/>
-        </w:numPr>
-        <w:pBdr>
-          <w:top w:space="0" w:sz="0" w:val="nil"/>
-          <w:left w:space="0" w:sz="0" w:val="nil"/>
-          <w:bottom w:space="0" w:sz="0" w:val="nil"/>
-          <w:right w:space="0" w:sz="0" w:val="nil"/>
-          <w:between w:space="0" w:sz="0" w:val="nil"/>
-        </w:pBdr>
-        <w:shd w:fill="auto" w:val="clear"/>
-        <w:spacing w:after="200" w:before="0" w:line="276" w:lineRule="auto"/>
-        <w:ind w:left="360" w:right="0" w:hanging="360"/>
-        <w:contextualSpacing w:val="1"/>
-        <w:jc w:val="left"/>
-        <w:rPr>
-          <w:b w:val="0"/>
-          <w:i w:val="0"/>
-          <w:smallCaps w:val="0"/>
-          <w:strike w:val="0"/>
-          <w:color w:val="000000"/>
-          <w:sz w:val="20"/>
-          <w:szCs w:val="20"/>
-          <w:u w:val="none"/>
-          <w:shd w:fill="auto" w:val="clear"/>
-          <w:vertAlign w:val="baseline"/>
-        </w:rPr>
-      </w:pPr>
-      <w:r>
-        <w:rPr>
-          <w:rFonts w:ascii="Arial" w:cs="Arial" w:eastAsia="Arial" w:hAnsi="Arial"/>
-          <w:b w:val="0"/>
-          <w:i w:val="0"/>
-          <w:smallCaps w:val="0"/>
-          <w:strike w:val="0"/>
-          <w:color w:val="000000"/>
-          <w:sz w:val="20"/>
-          <w:szCs w:val="20"/>
-          <w:u w:val="none"/>
-          <w:shd w:fill="auto" w:val="clear"/>
-          <w:vertAlign w:val="baseline"/>
-          <w:rtl w:val="0"/>
-        </w:rPr>
-        <w:t xml:space="preserve">relating topics discussed to previous class discussions.</w:t>
-      </w:r>
-    </w:p>
-    <w:p>
-      <w:pPr>
-        <w:ind w:right="191"/>
-        <w:contextualSpacing w:val="0"/>
-        <w:rPr>
-          <w:ins w:author="SauderIT" w:id="0" w:date="2018-01-10T13:29:00Z"/>
-          <w:rFonts w:ascii="Arial" w:cs="Arial" w:eastAsia="Arial" w:hAnsi="Arial"/>
-          <w:color w:val="000000"/>
-          <w:sz w:val="20"/>
-          <w:szCs w:val="20"/>
-        </w:rPr>
-      </w:pPr>
-      <w:ins w:author="SauderIT" w:id="0" w:date="2018-01-10T13:29:00Z">
-        <w:r>
-          <w:rPr>
-            <w:rtl w:val="0"/>
-          </w:rPr>
-        </w:r>
-      </w:ins>
-    </w:p>
-    <w:p>
-      <w:pPr>
-        <w:ind w:right="191"/>
-        <w:contextualSpacing w:val="0"/>
-        <w:rPr>
-          <w:ins w:author="SauderIT" w:id="0" w:date="2018-01-10T13:29:00Z"/>
-          <w:rFonts w:ascii="Arial" w:cs="Arial" w:eastAsia="Arial" w:hAnsi="Arial"/>
-          <w:color w:val="000000"/>
-          <w:sz w:val="20"/>
-          <w:szCs w:val="20"/>
-        </w:rPr>
-      </w:pPr>
-      <w:ins w:author="SauderIT" w:id="0" w:date="2018-01-10T13:29:00Z">
-        <w:r>
-          <w:rPr>
-            <w:rtl w:val="0"/>
-          </w:rPr>
-        </w:r>
-      </w:ins>
-    </w:p>
-    <w:p>
-      <w:pPr>
-        <w:ind w:right="191"/>
-        <w:contextualSpacing w:val="0"/>
-        <w:rPr>
-          <w:ins w:author="SauderIT" w:id="0" w:date="2018-01-10T13:29:00Z"/>
-          <w:rFonts w:ascii="Arial" w:cs="Arial" w:eastAsia="Arial" w:hAnsi="Arial"/>
-          <w:color w:val="000000"/>
-          <w:sz w:val="20"/>
-          <w:szCs w:val="20"/>
-        </w:rPr>
-      </w:pPr>
-      <w:ins w:author="SauderIT" w:id="0" w:date="2018-01-10T13:29:00Z">
-        <w:r>
-          <w:rPr>
-            <w:rtl w:val="0"/>
-          </w:rPr>
-        </w:r>
-      </w:ins>
-    </w:p>
-    <w:p>
-      <w:pPr>
-        <w:ind w:right="191"/>
-        <w:contextualSpacing w:val="0"/>
-        <w:rPr>
-          <w:rFonts w:ascii="Arial" w:cs="Arial" w:eastAsia="Arial" w:hAnsi="Arial"/>
-          <w:color w:val="000000"/>
-          <w:sz w:val="20"/>
-          <w:szCs w:val="20"/>
-        </w:rPr>
-      </w:pPr>
-      <w:r>
-        <w:rPr>
-          <w:rFonts w:ascii="Arial" w:cs="Arial" w:eastAsia="Arial" w:hAnsi="Arial"/>
-          <w:color w:val="000000"/>
-          <w:sz w:val="20"/>
-          <w:szCs w:val="20"/>
-          <w:rtl w:val="0"/>
-        </w:rPr>
-        <w:t xml:space="preserve">Direct student-student interaction is encouraged.  Such interaction should be both positive and courteous even when your opinions differ.  Class attendance is important. Regular and punctual attendance is a necessary but not a sufficient criterion for high class participation grades.</w:t>
-      </w:r>
-    </w:p>
-    <w:p>
-      <w:pPr>
-        <w:ind w:right="247"/>
-        <w:contextualSpacing w:val="0"/>
-        <w:rPr>
-          <w:rFonts w:ascii="Arial" w:cs="Arial" w:eastAsia="Arial" w:hAnsi="Arial"/>
-          <w:color w:val="000000"/>
-          <w:sz w:val="20"/>
-          <w:szCs w:val="20"/>
-        </w:rPr>
-      </w:pPr>
-      <w:r>
-        <w:rPr>
-          <w:rFonts w:ascii="Arial" w:cs="Arial" w:eastAsia="Arial" w:hAnsi="Arial"/>
-          <w:color w:val="000000"/>
-          <w:sz w:val="20"/>
-          <w:szCs w:val="20"/>
-          <w:rtl w:val="0"/>
-        </w:rPr>
-        <w:t xml:space="preserve">Positive contributions to class discussion increase your score. Attending class and not speaking has neither a positive nor a negative impact on your participation grade. Further, you can demonstrate your class commitment by following course instructions, emailing me any course relevant examples from the media and/or your own industry experience, which you feel may enhance the class discussion. Failing to attend significant portions of a class session, poor preparation, and detrimental participation (including being disrespectful to any class member) decrease your participation score.</w:t>
-      </w:r>
-    </w:p>
-    <w:p>
-      <w:pPr>
-        <w:ind w:right="247"/>
-        <w:contextualSpacing w:val="0"/>
-        <w:rPr>
-          <w:rFonts w:ascii="Arial" w:cs="Arial" w:eastAsia="Arial" w:hAnsi="Arial"/>
-          <w:color w:val="000000"/>
-          <w:sz w:val="20"/>
-          <w:szCs w:val="20"/>
-        </w:rPr>
-      </w:pPr>
-      <w:r>
-        <w:rPr>
-          <w:rtl w:val="0"/>
-        </w:rPr>
-      </w:r>
-    </w:p>
-    <w:p>
-      <w:pPr>
-        <w:contextualSpacing w:val="0"/>
-        <w:rPr>
-          <w:rFonts w:ascii="Arial" w:cs="Arial" w:eastAsia="Arial" w:hAnsi="Arial"/>
-          <w:b w:val="1"/>
-          <w:color w:val="000000"/>
-          <w:sz w:val="20"/>
-          <w:szCs w:val="20"/>
-        </w:rPr>
-      </w:pPr>
-      <w:r>
-        <w:rPr>
-          <w:rFonts w:ascii="Arial" w:cs="Arial" w:eastAsia="Arial" w:hAnsi="Arial"/>
-          <w:b w:val="1"/>
-          <w:color w:val="000000"/>
-          <w:sz w:val="20"/>
-          <w:szCs w:val="20"/>
-          <w:rtl w:val="0"/>
-        </w:rPr>
-        <w:t xml:space="preserve">Group assignment</w:t>
+        <w:t xml:space="preserve">Sci-kit learn python package documentation. Freely available at http://scikit-learn.org/stable/documentation.html</w:t>
+      </w:r>
+      <w:r>
+        <w:rPr>
+          <w:rtl w:val="0"/>
+        </w:rPr>
+      </w:r>
+    </w:p>
+    <w:p>
+      <w:pPr>
+        <w:spacing w:before="120" w:lineRule="auto"/>
+        <w:contextualSpacing w:val="0"/>
+        <w:rPr>
+          <w:rFonts w:ascii="Arial" w:cs="Arial" w:eastAsia="Arial" w:hAnsi="Arial"/>
+          <w:color w:val="000000"/>
+          <w:sz w:val="20"/>
+          <w:szCs w:val="20"/>
+        </w:rPr>
+      </w:pPr>
+      <w:r>
+        <w:rPr>
+          <w:rtl w:val="0"/>
+        </w:rPr>
       </w:r>
     </w:p>
     <w:p>
       <w:pPr>
         <w:tabs>
-          <w:tab w:val="left" w:pos="1276"/>
+          <w:tab w:val="left" w:pos="3060"/>
         </w:tabs>
-        <w:contextualSpacing w:val="0"/>
-        <w:rPr>
-          <w:rFonts w:ascii="Arial" w:cs="Arial" w:eastAsia="Arial" w:hAnsi="Arial"/>
-          <w:color w:val="000000"/>
-          <w:sz w:val="20"/>
-          <w:szCs w:val="20"/>
-        </w:rPr>
-      </w:pPr>
-      <w:r>
-        <w:rPr>
-          <w:rFonts w:ascii="Arial" w:cs="Arial" w:eastAsia="Arial" w:hAnsi="Arial"/>
-          <w:color w:val="000000"/>
-          <w:sz w:val="20"/>
-          <w:szCs w:val="20"/>
-          <w:rtl w:val="0"/>
-        </w:rPr>
-        <w:t xml:space="preserve">The group assignment will involve the analysis of a more complex data set. The format and submission requirements will be similar to the individual assignment, except that instead of simply answering the specified questions, you will be required to perform a thorough analysis of the case and submit a report summarizing your main findings. You should work in groups of two or three students. You are free to choose your own groups. If you have any difficulty in forming a group, please let the instructor know and the instructor will help you find a group. Also, please note that the all group members will receive the same mark. It is each student’s responsibility to ensure that all group members contribute more or less equally to the assignment. In case of any group related issues, please discuss with the instructor.</w:t>
-      </w:r>
-    </w:p>
-    <w:p>
-      <w:pPr>
         <w:spacing w:before="120" w:lineRule="auto"/>
         <w:contextualSpacing w:val="0"/>
         <w:rPr>
           <w:rFonts w:ascii="Arial" w:cs="Arial" w:eastAsia="Arial" w:hAnsi="Arial"/>
-          <w:i w:val="1"/>
-          <w:color w:val="666666"/>
-          <w:sz w:val="20"/>
-          <w:szCs w:val="20"/>
-        </w:rPr>
-      </w:pPr>
-      <w:r>
-        <w:rPr>
-          <w:rtl w:val="0"/>
-        </w:rPr>
-      </w:r>
-    </w:p>
-    <w:p>
-      <w:pPr>
-        <w:contextualSpacing w:val="0"/>
-        <w:rPr>
-          <w:rFonts w:ascii="Arial" w:cs="Arial" w:eastAsia="Arial" w:hAnsi="Arial"/>
-          <w:b w:val="1"/>
           <w:sz w:val="20"/>
           <w:szCs w:val="20"/>
         </w:rPr>
@@ -3017,12 +2188,12 @@
           <wp:inline distB="0" distT="0" distL="114300" distR="114300">
             <wp:extent cx="6337300" cy="19685"/>
             <wp:effectExtent b="0" l="0" r="0" t="0"/>
-            <wp:docPr id="6" name="image9.png"/>
+            <wp:docPr id="2" name="image4.png"/>
             <a:graphic>
               <a:graphicData uri="http://schemas.openxmlformats.org/drawingml/2006/picture">
                 <pic:pic>
                   <pic:nvPicPr>
-                    <pic:cNvPr id="0" name="image9.png"/>
+                    <pic:cNvPr id="0" name="image4.png"/>
                     <pic:cNvPicPr preferRelativeResize="0"/>
                   </pic:nvPicPr>
                   <pic:blipFill>
@@ -3071,6 +2242,904 @@
     </w:p>
     <w:p>
       <w:pPr>
+        <w:spacing w:after="240" w:lineRule="auto"/>
+        <w:contextualSpacing w:val="0"/>
+        <w:rPr>
+          <w:rFonts w:ascii="Arial" w:cs="Arial" w:eastAsia="Arial" w:hAnsi="Arial"/>
+          <w:sz w:val="20"/>
+          <w:szCs w:val="20"/>
+        </w:rPr>
+      </w:pPr>
+      <w:r>
+        <w:rPr>
+          <w:rFonts w:ascii="Arial" w:cs="Arial" w:eastAsia="Arial" w:hAnsi="Arial"/>
+          <w:b w:val="1"/>
+          <w:color w:val="78be20"/>
+          <w:sz w:val="20"/>
+          <w:szCs w:val="20"/>
+          <w:rtl w:val="0"/>
+        </w:rPr>
+        <w:t xml:space="preserve">ASSESSMENT SUMMARY</w:t>
+      </w:r>
+      <w:r>
+        <w:rPr>
+          <w:rFonts w:ascii="Arial" w:cs="Arial" w:eastAsia="Arial" w:hAnsi="Arial"/>
+          <w:sz w:val="20"/>
+          <w:szCs w:val="20"/>
+          <w:rtl w:val="0"/>
+        </w:rPr>
+        <w:tab/>
+      </w:r>
+    </w:p>
+    <w:p>
+      <w:pPr>
+        <w:tabs>
+          <w:tab w:val="left" w:pos="3060"/>
+        </w:tabs>
+        <w:ind w:left="1440" w:firstLine="0"/>
+        <w:contextualSpacing w:val="0"/>
+        <w:rPr>
+          <w:rFonts w:ascii="Arial" w:cs="Arial" w:eastAsia="Arial" w:hAnsi="Arial"/>
+          <w:color w:val="000000"/>
+          <w:sz w:val="20"/>
+          <w:szCs w:val="20"/>
+        </w:rPr>
+      </w:pPr>
+      <w:r>
+        <w:rPr>
+          <w:rFonts w:ascii="Arial" w:cs="Arial" w:eastAsia="Arial" w:hAnsi="Arial"/>
+          <w:color w:val="000000"/>
+          <w:sz w:val="20"/>
+          <w:szCs w:val="20"/>
+          <w:rtl w:val="0"/>
+        </w:rPr>
+        <w:t xml:space="preserve">3 Individual Homework Assignments</w:t>
+        <w:tab/>
+        <w:t xml:space="preserve">60%</w:t>
+      </w:r>
+    </w:p>
+    <w:p>
+      <w:pPr>
+        <w:tabs>
+          <w:tab w:val="left" w:pos="3060"/>
+        </w:tabs>
+        <w:spacing w:before="120" w:lineRule="auto"/>
+        <w:ind w:left="1440" w:firstLine="0"/>
+        <w:contextualSpacing w:val="0"/>
+        <w:rPr>
+          <w:rFonts w:ascii="Arial" w:cs="Arial" w:eastAsia="Arial" w:hAnsi="Arial"/>
+          <w:color w:val="000000"/>
+          <w:sz w:val="20"/>
+          <w:szCs w:val="20"/>
+        </w:rPr>
+      </w:pPr>
+      <w:r>
+        <w:rPr>
+          <w:rFonts w:ascii="Arial" w:cs="Arial" w:eastAsia="Arial" w:hAnsi="Arial"/>
+          <w:color w:val="000000"/>
+          <w:sz w:val="20"/>
+          <w:szCs w:val="20"/>
+          <w:rtl w:val="0"/>
+        </w:rPr>
+        <w:t xml:space="preserve">1 Final Group Assignment </w:t>
+        <w:tab/>
+        <w:t xml:space="preserve">30%</w:t>
+      </w:r>
+    </w:p>
+    <w:p>
+      <w:pPr>
+        <w:tabs>
+          <w:tab w:val="left" w:pos="3060"/>
+        </w:tabs>
+        <w:spacing w:before="120" w:lineRule="auto"/>
+        <w:ind w:left="1440" w:firstLine="0"/>
+        <w:contextualSpacing w:val="0"/>
+        <w:rPr>
+          <w:rFonts w:ascii="Arial" w:cs="Arial" w:eastAsia="Arial" w:hAnsi="Arial"/>
+          <w:color w:val="000000"/>
+          <w:sz w:val="20"/>
+          <w:szCs w:val="20"/>
+        </w:rPr>
+      </w:pPr>
+      <w:r>
+        <w:rPr>
+          <w:rFonts w:ascii="Arial" w:cs="Arial" w:eastAsia="Arial" w:hAnsi="Arial"/>
+          <w:color w:val="000000"/>
+          <w:sz w:val="20"/>
+          <w:szCs w:val="20"/>
+          <w:rtl w:val="0"/>
+        </w:rPr>
+        <w:t xml:space="preserve">Class participation</w:t>
+        <w:tab/>
+        <w:t xml:space="preserve">10%</w:t>
+      </w:r>
+    </w:p>
+    <w:p>
+      <w:pPr>
+        <w:spacing w:before="120" w:lineRule="auto"/>
+        <w:contextualSpacing w:val="0"/>
+        <w:rPr>
+          <w:rFonts w:ascii="Arial" w:cs="Arial" w:eastAsia="Arial" w:hAnsi="Arial"/>
+          <w:sz w:val="20"/>
+          <w:szCs w:val="20"/>
+        </w:rPr>
+      </w:pPr>
+      <w:r>
+        <w:rPr>
+          <w:rtl w:val="0"/>
+        </w:rPr>
+      </w:r>
+    </w:p>
+    <w:p>
+      <w:pPr>
+        <w:spacing w:before="120" w:lineRule="auto"/>
+        <w:contextualSpacing w:val="0"/>
+        <w:rPr>
+          <w:rFonts w:ascii="Arial" w:cs="Arial" w:eastAsia="Arial" w:hAnsi="Arial"/>
+          <w:sz w:val="20"/>
+          <w:szCs w:val="20"/>
+        </w:rPr>
+      </w:pPr>
+      <w:r>
+        <w:rPr>
+          <w:rtl w:val="0"/>
+        </w:rPr>
+      </w:r>
+    </w:p>
+    <w:p>
+      <w:pPr>
+        <w:contextualSpacing w:val="0"/>
+        <w:rPr>
+          <w:rFonts w:ascii="Arial" w:cs="Arial" w:eastAsia="Arial" w:hAnsi="Arial"/>
+          <w:color w:val="669900"/>
+          <w:sz w:val="20"/>
+          <w:szCs w:val="20"/>
+        </w:rPr>
+      </w:pPr>
+      <w:r>
+        <w:rPr>
+          <w:rFonts w:ascii="Arial" w:cs="Arial" w:eastAsia="Arial" w:hAnsi="Arial"/>
+          <w:b w:val="1"/>
+          <w:color w:val="78be20"/>
+          <w:sz w:val="20"/>
+          <w:szCs w:val="20"/>
+          <w:rtl w:val="0"/>
+        </w:rPr>
+        <w:t xml:space="preserve">ASSESSMENT DESCRIPTION</w:t>
+      </w:r>
+      <w:r>
+        <w:rPr>
+          <w:rtl w:val="0"/>
+        </w:rPr>
+      </w:r>
+    </w:p>
+    <w:p>
+      <w:pPr>
+        <w:contextualSpacing w:val="0"/>
+        <w:rPr>
+          <w:rFonts w:ascii="Arial" w:cs="Arial" w:eastAsia="Arial" w:hAnsi="Arial"/>
+          <w:i w:val="1"/>
+          <w:color w:val="666666"/>
+          <w:sz w:val="20"/>
+          <w:szCs w:val="20"/>
+        </w:rPr>
+      </w:pPr>
+      <w:r>
+        <w:rPr>
+          <w:rtl w:val="0"/>
+        </w:rPr>
+      </w:r>
+    </w:p>
+    <w:p>
+      <w:pPr>
+        <w:contextualSpacing w:val="0"/>
+        <w:rPr>
+          <w:rFonts w:ascii="Arial" w:cs="Arial" w:eastAsia="Arial" w:hAnsi="Arial"/>
+          <w:b w:val="1"/>
+          <w:color w:val="000000"/>
+          <w:sz w:val="20"/>
+          <w:szCs w:val="20"/>
+        </w:rPr>
+      </w:pPr>
+      <w:r>
+        <w:rPr>
+          <w:rFonts w:ascii="Arial" w:cs="Arial" w:eastAsia="Arial" w:hAnsi="Arial"/>
+          <w:b w:val="1"/>
+          <w:color w:val="000000"/>
+          <w:sz w:val="20"/>
+          <w:szCs w:val="20"/>
+          <w:rtl w:val="0"/>
+        </w:rPr>
+        <w:t xml:space="preserve">Individual Assignments</w:t>
+      </w:r>
+    </w:p>
+    <w:p>
+      <w:pPr>
+        <w:ind w:right="279"/>
+        <w:contextualSpacing w:val="0"/>
+        <w:rPr>
+          <w:rFonts w:ascii="Arial" w:cs="Arial" w:eastAsia="Arial" w:hAnsi="Arial"/>
+          <w:color w:val="000000"/>
+          <w:sz w:val="20"/>
+          <w:szCs w:val="20"/>
+        </w:rPr>
+      </w:pPr>
+      <w:r>
+        <w:rPr>
+          <w:rFonts w:ascii="Arial" w:cs="Arial" w:eastAsia="Arial" w:hAnsi="Arial"/>
+          <w:color w:val="000000"/>
+          <w:sz w:val="20"/>
+          <w:szCs w:val="20"/>
+          <w:rtl w:val="0"/>
+        </w:rPr>
+        <w:t xml:space="preserve">During the term, there will be three individual assignments. Each assignment will focus on a combination of theory and application. Each assignment will require the analysis of a data set. You will be provided with the data, and a set of questions. You will need to submit the assignment in the form of a report. Your marks will be based on the depth of the analysis and the presentation in the form of a report.</w:t>
+      </w:r>
+    </w:p>
+    <w:p>
+      <w:pPr>
+        <w:ind w:right="279"/>
+        <w:contextualSpacing w:val="0"/>
+        <w:rPr>
+          <w:rFonts w:ascii="Arial" w:cs="Arial" w:eastAsia="Arial" w:hAnsi="Arial"/>
+          <w:color w:val="000000"/>
+          <w:sz w:val="20"/>
+          <w:szCs w:val="20"/>
+        </w:rPr>
+      </w:pPr>
+      <w:r>
+        <w:rPr>
+          <w:rtl w:val="0"/>
+        </w:rPr>
+      </w:r>
+    </w:p>
+    <w:p>
+      <w:pPr>
+        <w:contextualSpacing w:val="0"/>
+        <w:rPr>
+          <w:rFonts w:ascii="Arial" w:cs="Arial" w:eastAsia="Arial" w:hAnsi="Arial"/>
+          <w:b w:val="1"/>
+          <w:color w:val="000000"/>
+          <w:sz w:val="20"/>
+          <w:szCs w:val="20"/>
+        </w:rPr>
+      </w:pPr>
+      <w:r>
+        <w:rPr>
+          <w:rFonts w:ascii="Arial" w:cs="Arial" w:eastAsia="Arial" w:hAnsi="Arial"/>
+          <w:b w:val="1"/>
+          <w:color w:val="000000"/>
+          <w:sz w:val="20"/>
+          <w:szCs w:val="20"/>
+          <w:rtl w:val="0"/>
+        </w:rPr>
+        <w:t xml:space="preserve">Class Participation</w:t>
+      </w:r>
+    </w:p>
+    <w:p>
+      <w:pPr>
+        <w:ind w:right="223"/>
+        <w:contextualSpacing w:val="0"/>
+        <w:jc w:val="both"/>
+        <w:rPr>
+          <w:rFonts w:ascii="Arial" w:cs="Arial" w:eastAsia="Arial" w:hAnsi="Arial"/>
+          <w:color w:val="000000"/>
+          <w:sz w:val="20"/>
+          <w:szCs w:val="20"/>
+        </w:rPr>
+      </w:pPr>
+      <w:r>
+        <w:rPr>
+          <w:rFonts w:ascii="Arial" w:cs="Arial" w:eastAsia="Arial" w:hAnsi="Arial"/>
+          <w:color w:val="000000"/>
+          <w:sz w:val="20"/>
+          <w:szCs w:val="20"/>
+          <w:rtl w:val="0"/>
+        </w:rPr>
+        <w:t xml:space="preserve">We all bring experience and knowledge into the classroom, and all class participants should share this and benefit by it. Effective class participation includes</w:t>
+      </w:r>
+    </w:p>
+    <w:p>
+      <w:pPr>
+        <w:keepNext w:val="0"/>
+        <w:keepLines w:val="0"/>
+        <w:widowControl w:val="1"/>
+        <w:numPr>
+          <w:ilvl w:val="0"/>
+          <w:numId w:val="1"/>
+        </w:numPr>
+        <w:pBdr>
+          <w:top w:space="0" w:sz="0" w:val="nil"/>
+          <w:left w:space="0" w:sz="0" w:val="nil"/>
+          <w:bottom w:space="0" w:sz="0" w:val="nil"/>
+          <w:right w:space="0" w:sz="0" w:val="nil"/>
+          <w:between w:space="0" w:sz="0" w:val="nil"/>
+        </w:pBdr>
+        <w:shd w:fill="auto" w:val="clear"/>
+        <w:spacing w:after="0" w:before="0" w:line="276" w:lineRule="auto"/>
+        <w:ind w:left="360" w:right="0" w:hanging="360"/>
+        <w:contextualSpacing w:val="1"/>
+        <w:jc w:val="left"/>
+        <w:rPr>
+          <w:b w:val="0"/>
+          <w:i w:val="0"/>
+          <w:smallCaps w:val="0"/>
+          <w:strike w:val="0"/>
+          <w:color w:val="000000"/>
+          <w:sz w:val="20"/>
+          <w:szCs w:val="20"/>
+          <w:u w:val="none"/>
+          <w:shd w:fill="auto" w:val="clear"/>
+          <w:vertAlign w:val="baseline"/>
+        </w:rPr>
+      </w:pPr>
+      <w:r>
+        <w:rPr>
+          <w:rFonts w:ascii="Arial" w:cs="Arial" w:eastAsia="Arial" w:hAnsi="Arial"/>
+          <w:b w:val="0"/>
+          <w:i w:val="0"/>
+          <w:smallCaps w:val="0"/>
+          <w:strike w:val="0"/>
+          <w:color w:val="000000"/>
+          <w:sz w:val="20"/>
+          <w:szCs w:val="20"/>
+          <w:u w:val="none"/>
+          <w:shd w:fill="auto" w:val="clear"/>
+          <w:vertAlign w:val="baseline"/>
+          <w:rtl w:val="0"/>
+        </w:rPr>
+        <w:t xml:space="preserve">Being prepared for class participation by reading the assigned materials</w:t>
+      </w:r>
+      <w:r>
+        <w:rPr>
+          <w:rtl w:val="0"/>
+        </w:rPr>
+      </w:r>
+    </w:p>
+    <w:p>
+      <w:pPr>
+        <w:keepNext w:val="0"/>
+        <w:keepLines w:val="0"/>
+        <w:widowControl w:val="1"/>
+        <w:numPr>
+          <w:ilvl w:val="0"/>
+          <w:numId w:val="1"/>
+        </w:numPr>
+        <w:pBdr>
+          <w:top w:space="0" w:sz="0" w:val="nil"/>
+          <w:left w:space="0" w:sz="0" w:val="nil"/>
+          <w:bottom w:space="0" w:sz="0" w:val="nil"/>
+          <w:right w:space="0" w:sz="0" w:val="nil"/>
+          <w:between w:space="0" w:sz="0" w:val="nil"/>
+        </w:pBdr>
+        <w:shd w:fill="auto" w:val="clear"/>
+        <w:spacing w:after="0" w:before="0" w:line="276" w:lineRule="auto"/>
+        <w:ind w:left="360" w:right="0" w:hanging="360"/>
+        <w:contextualSpacing w:val="1"/>
+        <w:jc w:val="left"/>
+        <w:rPr>
+          <w:b w:val="0"/>
+          <w:i w:val="0"/>
+          <w:smallCaps w:val="0"/>
+          <w:strike w:val="0"/>
+          <w:color w:val="000000"/>
+          <w:sz w:val="20"/>
+          <w:szCs w:val="20"/>
+          <w:u w:val="none"/>
+          <w:shd w:fill="auto" w:val="clear"/>
+          <w:vertAlign w:val="baseline"/>
+        </w:rPr>
+      </w:pPr>
+      <w:r>
+        <w:rPr>
+          <w:rFonts w:ascii="Arial" w:cs="Arial" w:eastAsia="Arial" w:hAnsi="Arial"/>
+          <w:b w:val="0"/>
+          <w:i w:val="0"/>
+          <w:smallCaps w:val="0"/>
+          <w:strike w:val="0"/>
+          <w:color w:val="000000"/>
+          <w:sz w:val="20"/>
+          <w:szCs w:val="20"/>
+          <w:u w:val="none"/>
+          <w:shd w:fill="auto" w:val="clear"/>
+          <w:vertAlign w:val="baseline"/>
+          <w:rtl w:val="0"/>
+        </w:rPr>
+        <w:t xml:space="preserve">asking questions about concepts from lectures or readings that you agree or disagree with;</w:t>
+      </w:r>
+      <w:r>
+        <w:rPr>
+          <w:rtl w:val="0"/>
+        </w:rPr>
+      </w:r>
+    </w:p>
+    <w:p>
+      <w:pPr>
+        <w:keepNext w:val="0"/>
+        <w:keepLines w:val="0"/>
+        <w:widowControl w:val="1"/>
+        <w:numPr>
+          <w:ilvl w:val="0"/>
+          <w:numId w:val="1"/>
+        </w:numPr>
+        <w:pBdr>
+          <w:top w:space="0" w:sz="0" w:val="nil"/>
+          <w:left w:space="0" w:sz="0" w:val="nil"/>
+          <w:bottom w:space="0" w:sz="0" w:val="nil"/>
+          <w:right w:space="0" w:sz="0" w:val="nil"/>
+          <w:between w:space="0" w:sz="0" w:val="nil"/>
+        </w:pBdr>
+        <w:shd w:fill="auto" w:val="clear"/>
+        <w:spacing w:after="0" w:before="0" w:line="276" w:lineRule="auto"/>
+        <w:ind w:left="360" w:right="0" w:hanging="360"/>
+        <w:contextualSpacing w:val="1"/>
+        <w:jc w:val="left"/>
+        <w:rPr>
+          <w:b w:val="0"/>
+          <w:i w:val="0"/>
+          <w:smallCaps w:val="0"/>
+          <w:strike w:val="0"/>
+          <w:color w:val="000000"/>
+          <w:sz w:val="20"/>
+          <w:szCs w:val="20"/>
+          <w:u w:val="none"/>
+          <w:shd w:fill="auto" w:val="clear"/>
+          <w:vertAlign w:val="baseline"/>
+        </w:rPr>
+      </w:pPr>
+      <w:r>
+        <w:rPr>
+          <w:rFonts w:ascii="Arial" w:cs="Arial" w:eastAsia="Arial" w:hAnsi="Arial"/>
+          <w:b w:val="0"/>
+          <w:i w:val="0"/>
+          <w:smallCaps w:val="0"/>
+          <w:strike w:val="0"/>
+          <w:color w:val="000000"/>
+          <w:sz w:val="20"/>
+          <w:szCs w:val="20"/>
+          <w:u w:val="none"/>
+          <w:shd w:fill="auto" w:val="clear"/>
+          <w:vertAlign w:val="baseline"/>
+          <w:rtl w:val="0"/>
+        </w:rPr>
+        <w:t xml:space="preserve">sharing your experience or point of view with the class</w:t>
+      </w:r>
+      <w:r>
+        <w:rPr>
+          <w:rtl w:val="0"/>
+        </w:rPr>
+      </w:r>
+    </w:p>
+    <w:p>
+      <w:pPr>
+        <w:keepNext w:val="0"/>
+        <w:keepLines w:val="0"/>
+        <w:widowControl w:val="1"/>
+        <w:numPr>
+          <w:ilvl w:val="0"/>
+          <w:numId w:val="1"/>
+        </w:numPr>
+        <w:pBdr>
+          <w:top w:space="0" w:sz="0" w:val="nil"/>
+          <w:left w:space="0" w:sz="0" w:val="nil"/>
+          <w:bottom w:space="0" w:sz="0" w:val="nil"/>
+          <w:right w:space="0" w:sz="0" w:val="nil"/>
+          <w:between w:space="0" w:sz="0" w:val="nil"/>
+        </w:pBdr>
+        <w:shd w:fill="auto" w:val="clear"/>
+        <w:spacing w:after="0" w:before="0" w:line="276" w:lineRule="auto"/>
+        <w:ind w:left="360" w:right="0" w:hanging="360"/>
+        <w:contextualSpacing w:val="1"/>
+        <w:jc w:val="left"/>
+        <w:rPr>
+          <w:b w:val="0"/>
+          <w:i w:val="0"/>
+          <w:smallCaps w:val="0"/>
+          <w:strike w:val="0"/>
+          <w:color w:val="000000"/>
+          <w:sz w:val="20"/>
+          <w:szCs w:val="20"/>
+          <w:u w:val="none"/>
+          <w:shd w:fill="auto" w:val="clear"/>
+          <w:vertAlign w:val="baseline"/>
+        </w:rPr>
+      </w:pPr>
+      <w:r>
+        <w:rPr>
+          <w:rFonts w:ascii="Arial" w:cs="Arial" w:eastAsia="Arial" w:hAnsi="Arial"/>
+          <w:b w:val="0"/>
+          <w:i w:val="0"/>
+          <w:smallCaps w:val="0"/>
+          <w:strike w:val="0"/>
+          <w:color w:val="000000"/>
+          <w:sz w:val="20"/>
+          <w:szCs w:val="20"/>
+          <w:u w:val="none"/>
+          <w:shd w:fill="auto" w:val="clear"/>
+          <w:vertAlign w:val="baseline"/>
+          <w:rtl w:val="0"/>
+        </w:rPr>
+        <w:t xml:space="preserve">building on points raised by others;</w:t>
+      </w:r>
+      <w:r>
+        <w:rPr>
+          <w:rtl w:val="0"/>
+        </w:rPr>
+      </w:r>
+    </w:p>
+    <w:p>
+      <w:pPr>
+        <w:keepNext w:val="0"/>
+        <w:keepLines w:val="0"/>
+        <w:widowControl w:val="1"/>
+        <w:numPr>
+          <w:ilvl w:val="0"/>
+          <w:numId w:val="1"/>
+        </w:numPr>
+        <w:pBdr>
+          <w:top w:space="0" w:sz="0" w:val="nil"/>
+          <w:left w:space="0" w:sz="0" w:val="nil"/>
+          <w:bottom w:space="0" w:sz="0" w:val="nil"/>
+          <w:right w:space="0" w:sz="0" w:val="nil"/>
+          <w:between w:space="0" w:sz="0" w:val="nil"/>
+        </w:pBdr>
+        <w:shd w:fill="auto" w:val="clear"/>
+        <w:spacing w:after="0" w:before="0" w:line="276" w:lineRule="auto"/>
+        <w:ind w:left="360" w:right="0" w:hanging="360"/>
+        <w:contextualSpacing w:val="1"/>
+        <w:jc w:val="left"/>
+        <w:rPr>
+          <w:b w:val="0"/>
+          <w:i w:val="0"/>
+          <w:smallCaps w:val="0"/>
+          <w:strike w:val="0"/>
+          <w:color w:val="000000"/>
+          <w:sz w:val="20"/>
+          <w:szCs w:val="20"/>
+          <w:u w:val="none"/>
+          <w:shd w:fill="auto" w:val="clear"/>
+          <w:vertAlign w:val="baseline"/>
+        </w:rPr>
+      </w:pPr>
+      <w:r>
+        <w:rPr>
+          <w:rFonts w:ascii="Arial" w:cs="Arial" w:eastAsia="Arial" w:hAnsi="Arial"/>
+          <w:b w:val="0"/>
+          <w:i w:val="0"/>
+          <w:smallCaps w:val="0"/>
+          <w:strike w:val="0"/>
+          <w:color w:val="000000"/>
+          <w:sz w:val="20"/>
+          <w:szCs w:val="20"/>
+          <w:u w:val="none"/>
+          <w:shd w:fill="auto" w:val="clear"/>
+          <w:vertAlign w:val="baseline"/>
+          <w:rtl w:val="0"/>
+        </w:rPr>
+        <w:t xml:space="preserve">clarifying issues or</w:t>
+      </w:r>
+      <w:r>
+        <w:rPr>
+          <w:rtl w:val="0"/>
+        </w:rPr>
+      </w:r>
+    </w:p>
+    <w:p>
+      <w:pPr>
+        <w:keepNext w:val="0"/>
+        <w:keepLines w:val="0"/>
+        <w:widowControl w:val="1"/>
+        <w:numPr>
+          <w:ilvl w:val="0"/>
+          <w:numId w:val="1"/>
+        </w:numPr>
+        <w:pBdr>
+          <w:top w:space="0" w:sz="0" w:val="nil"/>
+          <w:left w:space="0" w:sz="0" w:val="nil"/>
+          <w:bottom w:space="0" w:sz="0" w:val="nil"/>
+          <w:right w:space="0" w:sz="0" w:val="nil"/>
+          <w:between w:space="0" w:sz="0" w:val="nil"/>
+        </w:pBdr>
+        <w:shd w:fill="auto" w:val="clear"/>
+        <w:spacing w:after="0" w:before="0" w:line="276" w:lineRule="auto"/>
+        <w:ind w:left="360" w:right="0" w:hanging="360"/>
+        <w:contextualSpacing w:val="1"/>
+        <w:jc w:val="left"/>
+        <w:rPr>
+          <w:b w:val="0"/>
+          <w:i w:val="0"/>
+          <w:smallCaps w:val="0"/>
+          <w:strike w:val="0"/>
+          <w:color w:val="000000"/>
+          <w:sz w:val="20"/>
+          <w:szCs w:val="20"/>
+          <w:u w:val="none"/>
+          <w:shd w:fill="auto" w:val="clear"/>
+          <w:vertAlign w:val="baseline"/>
+        </w:rPr>
+      </w:pPr>
+      <w:r>
+        <w:rPr>
+          <w:rFonts w:ascii="Arial" w:cs="Arial" w:eastAsia="Arial" w:hAnsi="Arial"/>
+          <w:b w:val="0"/>
+          <w:i w:val="0"/>
+          <w:smallCaps w:val="0"/>
+          <w:strike w:val="0"/>
+          <w:color w:val="000000"/>
+          <w:sz w:val="20"/>
+          <w:szCs w:val="20"/>
+          <w:u w:val="none"/>
+          <w:shd w:fill="auto" w:val="clear"/>
+          <w:vertAlign w:val="baseline"/>
+          <w:rtl w:val="0"/>
+        </w:rPr>
+        <w:t xml:space="preserve">relating topics discussed to previous class discussions.</w:t>
+      </w:r>
+      <w:r>
+        <w:rPr>
+          <w:rtl w:val="0"/>
+        </w:rPr>
+      </w:r>
+    </w:p>
+    <w:p>
+      <w:pPr>
+        <w:ind w:right="191"/>
+        <w:contextualSpacing w:val="0"/>
+        <w:rPr>
+          <w:ins w:author="SauderIT" w:id="0" w:date="2018-01-10T13:29:00Z"/>
+          <w:rFonts w:ascii="Arial" w:cs="Arial" w:eastAsia="Arial" w:hAnsi="Arial"/>
+          <w:color w:val="000000"/>
+          <w:sz w:val="20"/>
+          <w:szCs w:val="20"/>
+        </w:rPr>
+      </w:pPr>
+      <w:ins w:author="SauderIT" w:id="0" w:date="2018-01-10T13:29:00Z">
+        <w:r>
+          <w:rPr>
+            <w:rtl w:val="0"/>
+          </w:rPr>
+        </w:r>
+      </w:ins>
+    </w:p>
+    <w:p>
+      <w:pPr>
+        <w:ind w:right="191"/>
+        <w:contextualSpacing w:val="0"/>
+        <w:rPr>
+          <w:ins w:author="SauderIT" w:id="0" w:date="2018-01-10T13:29:00Z"/>
+          <w:rFonts w:ascii="Arial" w:cs="Arial" w:eastAsia="Arial" w:hAnsi="Arial"/>
+          <w:color w:val="000000"/>
+          <w:sz w:val="20"/>
+          <w:szCs w:val="20"/>
+        </w:rPr>
+      </w:pPr>
+      <w:ins w:author="SauderIT" w:id="0" w:date="2018-01-10T13:29:00Z">
+        <w:r>
+          <w:rPr>
+            <w:rtl w:val="0"/>
+          </w:rPr>
+        </w:r>
+      </w:ins>
+    </w:p>
+    <w:p>
+      <w:pPr>
+        <w:ind w:right="191"/>
+        <w:contextualSpacing w:val="0"/>
+        <w:rPr>
+          <w:ins w:author="SauderIT" w:id="0" w:date="2018-01-10T13:29:00Z"/>
+          <w:rFonts w:ascii="Arial" w:cs="Arial" w:eastAsia="Arial" w:hAnsi="Arial"/>
+          <w:color w:val="000000"/>
+          <w:sz w:val="20"/>
+          <w:szCs w:val="20"/>
+        </w:rPr>
+      </w:pPr>
+      <w:ins w:author="SauderIT" w:id="0" w:date="2018-01-10T13:29:00Z">
+        <w:r>
+          <w:rPr>
+            <w:rtl w:val="0"/>
+          </w:rPr>
+        </w:r>
+      </w:ins>
+    </w:p>
+    <w:p>
+      <w:pPr>
+        <w:ind w:right="191"/>
+        <w:contextualSpacing w:val="0"/>
+        <w:rPr>
+          <w:rFonts w:ascii="Arial" w:cs="Arial" w:eastAsia="Arial" w:hAnsi="Arial"/>
+          <w:color w:val="000000"/>
+          <w:sz w:val="20"/>
+          <w:szCs w:val="20"/>
+        </w:rPr>
+      </w:pPr>
+      <w:r>
+        <w:rPr>
+          <w:rFonts w:ascii="Arial" w:cs="Arial" w:eastAsia="Arial" w:hAnsi="Arial"/>
+          <w:color w:val="000000"/>
+          <w:sz w:val="20"/>
+          <w:szCs w:val="20"/>
+          <w:rtl w:val="0"/>
+        </w:rPr>
+        <w:t xml:space="preserve">Direct student-student interaction is encouraged.  Such interaction should be both positive and courteous even when your opinions differ.  Class attendance is important. Regular and punctual attendance is a necessary but not a sufficient criterion for high class participation grades.</w:t>
+      </w:r>
+    </w:p>
+    <w:p>
+      <w:pPr>
+        <w:ind w:right="247"/>
+        <w:contextualSpacing w:val="0"/>
+        <w:rPr>
+          <w:rFonts w:ascii="Arial" w:cs="Arial" w:eastAsia="Arial" w:hAnsi="Arial"/>
+          <w:color w:val="000000"/>
+          <w:sz w:val="20"/>
+          <w:szCs w:val="20"/>
+        </w:rPr>
+      </w:pPr>
+      <w:r>
+        <w:rPr>
+          <w:rFonts w:ascii="Arial" w:cs="Arial" w:eastAsia="Arial" w:hAnsi="Arial"/>
+          <w:color w:val="000000"/>
+          <w:sz w:val="20"/>
+          <w:szCs w:val="20"/>
+          <w:rtl w:val="0"/>
+        </w:rPr>
+        <w:t xml:space="preserve">Positive contributions to class discussion increase your score. Attending class and not speaking has neither a positive nor a negative impact on your participation grade. Further, you can demonstrate your class commitment by following course instructions, emailing me any course relevant examples from the media and/or your own industry experience, which you feel may enhance the class discussion. Failing to attend significant portions of a class session, poor preparation, and detrimental participation (including being disrespectful to any class member) decrease your participation score.</w:t>
+      </w:r>
+    </w:p>
+    <w:p>
+      <w:pPr>
+        <w:ind w:right="247"/>
+        <w:contextualSpacing w:val="0"/>
+        <w:rPr>
+          <w:rFonts w:ascii="Arial" w:cs="Arial" w:eastAsia="Arial" w:hAnsi="Arial"/>
+          <w:color w:val="000000"/>
+          <w:sz w:val="20"/>
+          <w:szCs w:val="20"/>
+        </w:rPr>
+      </w:pPr>
+      <w:r>
+        <w:rPr>
+          <w:rtl w:val="0"/>
+        </w:rPr>
+      </w:r>
+    </w:p>
+    <w:p>
+      <w:pPr>
+        <w:contextualSpacing w:val="0"/>
+        <w:rPr>
+          <w:rFonts w:ascii="Arial" w:cs="Arial" w:eastAsia="Arial" w:hAnsi="Arial"/>
+          <w:b w:val="1"/>
+          <w:color w:val="000000"/>
+          <w:sz w:val="20"/>
+          <w:szCs w:val="20"/>
+        </w:rPr>
+      </w:pPr>
+      <w:r>
+        <w:rPr>
+          <w:rFonts w:ascii="Arial" w:cs="Arial" w:eastAsia="Arial" w:hAnsi="Arial"/>
+          <w:b w:val="1"/>
+          <w:color w:val="000000"/>
+          <w:sz w:val="20"/>
+          <w:szCs w:val="20"/>
+          <w:rtl w:val="0"/>
+        </w:rPr>
+        <w:t xml:space="preserve">Group assignment</w:t>
+      </w:r>
+    </w:p>
+    <w:p>
+      <w:pPr>
+        <w:tabs>
+          <w:tab w:val="left" w:pos="1276"/>
+        </w:tabs>
+        <w:contextualSpacing w:val="0"/>
+        <w:rPr>
+          <w:rFonts w:ascii="Arial" w:cs="Arial" w:eastAsia="Arial" w:hAnsi="Arial"/>
+          <w:color w:val="000000"/>
+          <w:sz w:val="20"/>
+          <w:szCs w:val="20"/>
+        </w:rPr>
+      </w:pPr>
+      <w:r>
+        <w:rPr>
+          <w:rFonts w:ascii="Arial" w:cs="Arial" w:eastAsia="Arial" w:hAnsi="Arial"/>
+          <w:color w:val="000000"/>
+          <w:sz w:val="20"/>
+          <w:szCs w:val="20"/>
+          <w:rtl w:val="0"/>
+        </w:rPr>
+        <w:t xml:space="preserve">The group assignment will involve the analysis of a more complex data set. The format and submission requirements will be similar to the individual assignment, except that instead of simply answering the specified questions, you will be required to perform a thorough analysis of the case and submit a report summarizing your main findings. You should work in groups of two or three students. You are free to choose your own groups. If you have any difficulty in forming a group, please let the instructor know and the instructor will help you find a group. Also, please note that the all group members will receive the same mark. It is each student’s responsibility to ensure that all group members contribute more or less equally to the assignment. In case of any group related issues, please discuss with the instructor.</w:t>
+      </w:r>
+    </w:p>
+    <w:p>
+      <w:pPr>
+        <w:spacing w:before="120" w:lineRule="auto"/>
+        <w:contextualSpacing w:val="0"/>
+        <w:rPr>
+          <w:rFonts w:ascii="Arial" w:cs="Arial" w:eastAsia="Arial" w:hAnsi="Arial"/>
+          <w:i w:val="1"/>
+          <w:color w:val="666666"/>
+          <w:sz w:val="20"/>
+          <w:szCs w:val="20"/>
+        </w:rPr>
+      </w:pPr>
+      <w:r>
+        <w:rPr>
+          <w:rtl w:val="0"/>
+        </w:rPr>
+      </w:r>
+    </w:p>
+    <w:p>
+      <w:pPr>
+        <w:contextualSpacing w:val="0"/>
+        <w:rPr>
+          <w:rFonts w:ascii="Arial" w:cs="Arial" w:eastAsia="Arial" w:hAnsi="Arial"/>
+          <w:b w:val="1"/>
+          <w:sz w:val="20"/>
+          <w:szCs w:val="20"/>
+        </w:rPr>
+      </w:pPr>
+      <w:r>
+        <w:rPr>
+          <w:rFonts w:ascii="Arial" w:cs="Arial" w:eastAsia="Arial" w:hAnsi="Arial"/>
+          <w:sz w:val="20"/>
+          <w:szCs w:val="20"/>
+        </w:rPr>
+        <w:drawing>
+          <wp:inline distB="0" distT="0" distL="114300" distR="114300">
+            <wp:extent cx="6337300" cy="19685"/>
+            <wp:effectExtent b="0" l="0" r="0" t="0"/>
+            <wp:docPr id="7" name="image10.png"/>
+            <a:graphic>
+              <a:graphicData uri="http://schemas.openxmlformats.org/drawingml/2006/picture">
+                <pic:pic>
+                  <pic:nvPicPr>
+                    <pic:cNvPr id="0" name="image10.png"/>
+                    <pic:cNvPicPr preferRelativeResize="0"/>
+                  </pic:nvPicPr>
+                  <pic:blipFill>
+                    <a:blip r:embed="rId14"/>
+                    <a:srcRect b="0" l="0" r="0" t="0"/>
+                    <a:stretch>
+                      <a:fillRect/>
+                    </a:stretch>
+                  </pic:blipFill>
+                  <pic:spPr>
+                    <a:xfrm>
+                      <a:off x="0" y="0"/>
+                      <a:ext cx="6337300" cy="19685"/>
+                    </a:xfrm>
+                    <a:prstGeom prst="rect"/>
+                    <a:ln/>
+                  </pic:spPr>
+                </pic:pic>
+              </a:graphicData>
+            </a:graphic>
+          </wp:inline>
+        </w:drawing>
+      </w:r>
+      <w:r>
+        <w:rPr>
+          <w:rtl w:val="0"/>
+        </w:rPr>
+      </w:r>
+    </w:p>
+    <w:p>
+      <w:pPr>
+        <w:contextualSpacing w:val="0"/>
+        <w:rPr>
+          <w:rFonts w:ascii="Arial" w:cs="Arial" w:eastAsia="Arial" w:hAnsi="Arial"/>
+          <w:b w:val="1"/>
+          <w:color w:val="78be20"/>
+          <w:sz w:val="20"/>
+          <w:szCs w:val="20"/>
+        </w:rPr>
+      </w:pPr>
+      <w:r>
+        <w:rPr>
+          <w:rtl w:val="0"/>
+        </w:rPr>
+      </w:r>
+    </w:p>
+    <w:p>
+      <w:pPr>
         <w:contextualSpacing w:val="0"/>
         <w:rPr>
           <w:rFonts w:ascii="Arial" w:cs="Arial" w:eastAsia="Arial" w:hAnsi="Arial"/>
@@ -3113,6 +3182,7 @@
     <w:tbl>
       <w:tblPr>
         <w:tblStyle w:val="Table2"/>
+        <w:tblW w:w="10080.0" w:type="dxa"/>
         <w:jc w:val="left"/>
         <w:tblInd w:w="108.0" w:type="dxa"/>
         <w:tblBorders>
@@ -4506,16 +4576,16 @@
           <wp:inline distB="0" distT="0" distL="0" distR="0">
             <wp:extent cx="6337935" cy="20320"/>
             <wp:effectExtent b="0" l="0" r="0" t="0"/>
-            <wp:docPr id="5" name="image8.png"/>
+            <wp:docPr id="6" name="image9.png"/>
             <a:graphic>
               <a:graphicData uri="http://schemas.openxmlformats.org/drawingml/2006/picture">
                 <pic:pic>
                   <pic:nvPicPr>
-                    <pic:cNvPr id="0" name="image8.png"/>
+                    <pic:cNvPr id="0" name="image9.png"/>
                     <pic:cNvPicPr preferRelativeResize="0"/>
                   </pic:nvPicPr>
                   <pic:blipFill>
-                    <a:blip r:embed="rId14"/>
+                    <a:blip r:embed="rId15"/>
                     <a:srcRect b="0" l="0" r="0" t="0"/>
                     <a:stretch>
                       <a:fillRect/>
@@ -4730,7 +4800,7 @@
         </w:rPr>
         <w:t xml:space="preserve">Code plagiarism falls under the UBC policy for </w:t>
       </w:r>
-      <w:hyperlink r:id="rId15">
+      <w:hyperlink r:id="rId16">
         <w:r>
           <w:rPr>
             <w:rFonts w:ascii="Arial" w:cs="Arial" w:eastAsia="Arial" w:hAnsi="Arial"/>
@@ -4760,59 +4830,7 @@
         <w:widowControl w:val="1"/>
         <w:numPr>
           <w:ilvl w:val="1"/>
-          <w:numId w:val="2"/>
-        </w:numPr>
-        <w:pBdr>
-          <w:top w:space="0" w:sz="0" w:val="nil"/>
-          <w:left w:space="0" w:sz="0" w:val="nil"/>
-          <w:bottom w:space="0" w:sz="0" w:val="nil"/>
-          <w:right w:space="0" w:sz="0" w:val="nil"/>
-          <w:between w:space="0" w:sz="0" w:val="nil"/>
-        </w:pBdr>
-        <w:shd w:fill="auto" w:val="clear"/>
-        <w:spacing w:after="0" w:before="240" w:line="276" w:lineRule="auto"/>
-        <w:ind w:left="2160" w:right="0" w:hanging="1440"/>
-        <w:contextualSpacing w:val="1"/>
-        <w:jc w:val="left"/>
-        <w:rPr>
-          <w:b w:val="0"/>
-          <w:i w:val="0"/>
-          <w:smallCaps w:val="0"/>
-          <w:strike w:val="0"/>
-          <w:color w:val="000000"/>
-          <w:sz w:val="20"/>
-          <w:szCs w:val="20"/>
-          <w:u w:val="none"/>
-          <w:shd w:fill="auto" w:val="clear"/>
-          <w:vertAlign w:val="baseline"/>
-        </w:rPr>
-      </w:pPr>
-      <w:r>
-        <w:rPr>
-          <w:rFonts w:ascii="Arial" w:cs="Arial" w:eastAsia="Arial" w:hAnsi="Arial"/>
-          <w:b w:val="0"/>
-          <w:i w:val="0"/>
-          <w:smallCaps w:val="0"/>
-          <w:strike w:val="0"/>
-          <w:color w:val="000000"/>
-          <w:sz w:val="20"/>
-          <w:szCs w:val="20"/>
-          <w:u w:val="none"/>
-          <w:shd w:fill="auto" w:val="clear"/>
-          <w:vertAlign w:val="baseline"/>
-          <w:rtl w:val="0"/>
-        </w:rPr>
-        <w:t xml:space="preserve">the reproduction (copying and pasting) of code with none or minimal reformatting (e.g.,  changing the name of the variables) </w:t>
-      </w:r>
-    </w:p>
-    <w:p>
-      <w:pPr>
-        <w:keepNext w:val="0"/>
-        <w:keepLines w:val="0"/>
-        <w:widowControl w:val="1"/>
-        <w:numPr>
-          <w:ilvl w:val="1"/>
-          <w:numId w:val="2"/>
+          <w:numId w:val="5"/>
         </w:numPr>
         <w:pBdr>
           <w:top w:space="0" w:sz="0" w:val="nil"/>
@@ -4854,7 +4872,12 @@
           <w:vertAlign w:val="baseline"/>
           <w:rtl w:val="0"/>
         </w:rPr>
-        <w:t xml:space="preserve">the translation of an algorithm or a script from a language to another</w:t>
+        <w:t xml:space="preserve">the reproduction (copying and pasting) of code with none or minimal reformatting (e.g.,  changing the name of the variables) </w:t>
+      </w:r>
+      <w:r>
+        <w:rPr>
+          <w:rtl w:val="0"/>
+        </w:rPr>
       </w:r>
     </w:p>
     <w:p>
@@ -4864,7 +4887,7 @@
         <w:widowControl w:val="1"/>
         <w:numPr>
           <w:ilvl w:val="1"/>
-          <w:numId w:val="2"/>
+          <w:numId w:val="5"/>
         </w:numPr>
         <w:pBdr>
           <w:top w:space="0" w:sz="0" w:val="nil"/>
@@ -4874,7 +4897,7 @@
           <w:between w:space="0" w:sz="0" w:val="nil"/>
         </w:pBdr>
         <w:shd w:fill="auto" w:val="clear"/>
-        <w:spacing w:after="200" w:before="0" w:line="276" w:lineRule="auto"/>
+        <w:spacing w:after="0" w:before="0" w:line="276" w:lineRule="auto"/>
         <w:ind w:left="2160" w:right="0" w:hanging="1440"/>
         <w:contextualSpacing w:val="1"/>
         <w:jc w:val="left"/>
@@ -4906,7 +4929,69 @@
           <w:vertAlign w:val="baseline"/>
           <w:rtl w:val="0"/>
         </w:rPr>
+        <w:t xml:space="preserve">the translation of an algorithm or a script from a language to another</w:t>
+      </w:r>
+      <w:r>
+        <w:rPr>
+          <w:rtl w:val="0"/>
+        </w:rPr>
+      </w:r>
+    </w:p>
+    <w:p>
+      <w:pPr>
+        <w:keepNext w:val="0"/>
+        <w:keepLines w:val="0"/>
+        <w:widowControl w:val="1"/>
+        <w:numPr>
+          <w:ilvl w:val="1"/>
+          <w:numId w:val="5"/>
+        </w:numPr>
+        <w:pBdr>
+          <w:top w:space="0" w:sz="0" w:val="nil"/>
+          <w:left w:space="0" w:sz="0" w:val="nil"/>
+          <w:bottom w:space="0" w:sz="0" w:val="nil"/>
+          <w:right w:space="0" w:sz="0" w:val="nil"/>
+          <w:between w:space="0" w:sz="0" w:val="nil"/>
+        </w:pBdr>
+        <w:shd w:fill="auto" w:val="clear"/>
+        <w:spacing w:after="0" w:before="0" w:line="276" w:lineRule="auto"/>
+        <w:ind w:left="2160" w:right="0" w:hanging="1440"/>
+        <w:contextualSpacing w:val="1"/>
+        <w:jc w:val="left"/>
+        <w:rPr>
+          <w:b w:val="0"/>
+          <w:i w:val="0"/>
+          <w:smallCaps w:val="0"/>
+          <w:strike w:val="0"/>
+          <w:color w:val="000000"/>
+          <w:sz w:val="20"/>
+          <w:szCs w:val="20"/>
+          <w:u w:val="none"/>
+          <w:shd w:fill="auto" w:val="clear"/>
+          <w:vertAlign w:val="baseline"/>
+        </w:rPr>
+      </w:pPr>
+      <w:r>
+        <w:rPr>
+          <w:rFonts w:ascii="Arial" w:cs="Arial" w:eastAsia="Arial" w:hAnsi="Arial"/>
+          <w:b w:val="0"/>
+          <w:i w:val="0"/>
+          <w:smallCaps w:val="0"/>
+          <w:strike w:val="0"/>
+          <w:color w:val="000000"/>
+          <w:sz w:val="20"/>
+          <w:szCs w:val="20"/>
+          <w:u w:val="none"/>
+          <w:shd w:fill="auto" w:val="clear"/>
+          <w:vertAlign w:val="baseline"/>
+          <w:rtl w:val="0"/>
+        </w:rPr>
         <w:t xml:space="preserve">the generation of code by automatic code-generations software</w:t>
+      </w:r>
+      <w:r>
+        <w:rPr>
+          <w:rtl w:val="0"/>
+        </w:rPr>
       </w:r>
     </w:p>
     <w:p>
@@ -5030,120 +5115,6 @@
                 <pic:pic>
                   <pic:nvPicPr>
                     <pic:cNvPr id="0" name="image12.png"/>
-                    <pic:cNvPicPr preferRelativeResize="0"/>
-                  </pic:nvPicPr>
-                  <pic:blipFill>
-                    <a:blip r:embed="rId16"/>
-                    <a:srcRect b="0" l="0" r="0" t="0"/>
-                    <a:stretch>
-                      <a:fillRect/>
-                    </a:stretch>
-                  </pic:blipFill>
-                  <pic:spPr>
-                    <a:xfrm>
-                      <a:off x="0" y="0"/>
-                      <a:ext cx="6337935" cy="20320"/>
-                    </a:xfrm>
-                    <a:prstGeom prst="rect"/>
-                    <a:ln/>
-                  </pic:spPr>
-                </pic:pic>
-              </a:graphicData>
-            </a:graphic>
-          </wp:inline>
-        </w:drawing>
-      </w:r>
-      <w:r>
-        <w:rPr>
-          <w:rtl w:val="0"/>
-        </w:rPr>
-      </w:r>
-    </w:p>
-    <w:p>
-      <w:pPr>
-        <w:contextualSpacing w:val="0"/>
-        <w:rPr>
-          <w:rFonts w:ascii="Arial" w:cs="Arial" w:eastAsia="Arial" w:hAnsi="Arial"/>
-          <w:b w:val="1"/>
-          <w:color w:val="78be20"/>
-          <w:sz w:val="20"/>
-          <w:szCs w:val="20"/>
-        </w:rPr>
-      </w:pPr>
-      <w:r>
-        <w:rPr>
-          <w:rtl w:val="0"/>
-        </w:rPr>
-      </w:r>
-    </w:p>
-    <w:p>
-      <w:pPr>
-        <w:contextualSpacing w:val="0"/>
-        <w:rPr>
-          <w:rFonts w:ascii="Arial" w:cs="Arial" w:eastAsia="Arial" w:hAnsi="Arial"/>
-          <w:b w:val="1"/>
-          <w:color w:val="78be20"/>
-          <w:sz w:val="20"/>
-          <w:szCs w:val="20"/>
-        </w:rPr>
-      </w:pPr>
-      <w:r>
-        <w:rPr>
-          <w:rFonts w:ascii="Arial" w:cs="Arial" w:eastAsia="Arial" w:hAnsi="Arial"/>
-          <w:b w:val="1"/>
-          <w:color w:val="78be20"/>
-          <w:sz w:val="20"/>
-          <w:szCs w:val="20"/>
-          <w:rtl w:val="0"/>
-        </w:rPr>
-        <w:t xml:space="preserve">LATE ASSIGNMENTS </w:t>
-      </w:r>
-    </w:p>
-    <w:p>
-      <w:pPr>
-        <w:contextualSpacing w:val="0"/>
-        <w:rPr>
-          <w:rFonts w:ascii="Arial" w:cs="Arial" w:eastAsia="Arial" w:hAnsi="Arial"/>
-          <w:color w:val="000000"/>
-          <w:sz w:val="20"/>
-          <w:szCs w:val="20"/>
-        </w:rPr>
-      </w:pPr>
-      <w:r>
-        <w:rPr>
-          <w:rFonts w:ascii="Arial" w:cs="Arial" w:eastAsia="Arial" w:hAnsi="Arial"/>
-          <w:color w:val="000000"/>
-          <w:sz w:val="20"/>
-          <w:szCs w:val="20"/>
-          <w:rtl w:val="0"/>
-        </w:rPr>
-        <w:t xml:space="preserve">Late submissions will not be accepted and will receive a zero. </w:t>
-      </w:r>
-    </w:p>
-    <w:p>
-      <w:pPr>
-        <w:spacing w:before="120" w:lineRule="auto"/>
-        <w:contextualSpacing w:val="0"/>
-        <w:rPr>
-          <w:rFonts w:ascii="Arial" w:cs="Arial" w:eastAsia="Arial" w:hAnsi="Arial"/>
-          <w:b w:val="1"/>
-          <w:color w:val="78be20"/>
-          <w:sz w:val="20"/>
-          <w:szCs w:val="20"/>
-        </w:rPr>
-      </w:pPr>
-      <w:r>
-        <w:rPr/>
-        <w:drawing>
-          <wp:inline distB="0" distT="0" distL="0" distR="0">
-            <wp:extent cx="6337935" cy="20320"/>
-            <wp:effectExtent b="0" l="0" r="0" t="0"/>
-            <wp:docPr id="8" name="image11.png"/>
-            <a:graphic>
-              <a:graphicData uri="http://schemas.openxmlformats.org/drawingml/2006/picture">
-                <pic:pic>
-                  <pic:nvPicPr>
-                    <pic:cNvPr id="0" name="image11.png"/>
                     <pic:cNvPicPr preferRelativeResize="0"/>
                   </pic:nvPicPr>
                   <pic:blipFill>
@@ -5175,6 +5146,120 @@
     </w:p>
     <w:p>
       <w:pPr>
+        <w:contextualSpacing w:val="0"/>
+        <w:rPr>
+          <w:rFonts w:ascii="Arial" w:cs="Arial" w:eastAsia="Arial" w:hAnsi="Arial"/>
+          <w:b w:val="1"/>
+          <w:color w:val="78be20"/>
+          <w:sz w:val="20"/>
+          <w:szCs w:val="20"/>
+        </w:rPr>
+      </w:pPr>
+      <w:r>
+        <w:rPr>
+          <w:rtl w:val="0"/>
+        </w:rPr>
+      </w:r>
+    </w:p>
+    <w:p>
+      <w:pPr>
+        <w:contextualSpacing w:val="0"/>
+        <w:rPr>
+          <w:rFonts w:ascii="Arial" w:cs="Arial" w:eastAsia="Arial" w:hAnsi="Arial"/>
+          <w:b w:val="1"/>
+          <w:color w:val="78be20"/>
+          <w:sz w:val="20"/>
+          <w:szCs w:val="20"/>
+        </w:rPr>
+      </w:pPr>
+      <w:r>
+        <w:rPr>
+          <w:rFonts w:ascii="Arial" w:cs="Arial" w:eastAsia="Arial" w:hAnsi="Arial"/>
+          <w:b w:val="1"/>
+          <w:color w:val="78be20"/>
+          <w:sz w:val="20"/>
+          <w:szCs w:val="20"/>
+          <w:rtl w:val="0"/>
+        </w:rPr>
+        <w:t xml:space="preserve">LATE ASSIGNMENTS </w:t>
+      </w:r>
+    </w:p>
+    <w:p>
+      <w:pPr>
+        <w:contextualSpacing w:val="0"/>
+        <w:rPr>
+          <w:rFonts w:ascii="Arial" w:cs="Arial" w:eastAsia="Arial" w:hAnsi="Arial"/>
+          <w:color w:val="000000"/>
+          <w:sz w:val="20"/>
+          <w:szCs w:val="20"/>
+        </w:rPr>
+      </w:pPr>
+      <w:r>
+        <w:rPr>
+          <w:rFonts w:ascii="Arial" w:cs="Arial" w:eastAsia="Arial" w:hAnsi="Arial"/>
+          <w:color w:val="000000"/>
+          <w:sz w:val="20"/>
+          <w:szCs w:val="20"/>
+          <w:rtl w:val="0"/>
+        </w:rPr>
+        <w:t xml:space="preserve">Late submissions will not be accepted and will receive a zero. </w:t>
+      </w:r>
+    </w:p>
+    <w:p>
+      <w:pPr>
+        <w:spacing w:before="120" w:lineRule="auto"/>
+        <w:contextualSpacing w:val="0"/>
+        <w:rPr>
+          <w:rFonts w:ascii="Arial" w:cs="Arial" w:eastAsia="Arial" w:hAnsi="Arial"/>
+          <w:b w:val="1"/>
+          <w:color w:val="78be20"/>
+          <w:sz w:val="20"/>
+          <w:szCs w:val="20"/>
+        </w:rPr>
+      </w:pPr>
+      <w:r>
+        <w:rPr/>
+        <w:drawing>
+          <wp:inline distB="0" distT="0" distL="0" distR="0">
+            <wp:extent cx="6337935" cy="20320"/>
+            <wp:effectExtent b="0" l="0" r="0" t="0"/>
+            <wp:docPr id="8" name="image11.png"/>
+            <a:graphic>
+              <a:graphicData uri="http://schemas.openxmlformats.org/drawingml/2006/picture">
+                <pic:pic>
+                  <pic:nvPicPr>
+                    <pic:cNvPr id="0" name="image11.png"/>
+                    <pic:cNvPicPr preferRelativeResize="0"/>
+                  </pic:nvPicPr>
+                  <pic:blipFill>
+                    <a:blip r:embed="rId18"/>
+                    <a:srcRect b="0" l="0" r="0" t="0"/>
+                    <a:stretch>
+                      <a:fillRect/>
+                    </a:stretch>
+                  </pic:blipFill>
+                  <pic:spPr>
+                    <a:xfrm>
+                      <a:off x="0" y="0"/>
+                      <a:ext cx="6337935" cy="20320"/>
+                    </a:xfrm>
+                    <a:prstGeom prst="rect"/>
+                    <a:ln/>
+                  </pic:spPr>
+                </pic:pic>
+              </a:graphicData>
+            </a:graphic>
+          </wp:inline>
+        </w:drawing>
+      </w:r>
+      <w:r>
+        <w:rPr>
+          <w:rtl w:val="0"/>
+        </w:rPr>
+      </w:r>
+    </w:p>
+    <w:p>
+      <w:pPr>
         <w:tabs>
           <w:tab w:val="left" w:pos="5693"/>
         </w:tabs>
@@ -5192,11 +5277,11 @@
       </w:r>
     </w:p>
     <w:sectPr>
-      <w:headerReference r:id="rId18" w:type="default"/>
-      <w:headerReference r:id="rId19" w:type="first"/>
-      <w:footerReference r:id="rId20" w:type="default"/>
-      <w:footerReference r:id="rId21" w:type="first"/>
-      <w:footerReference r:id="rId22" w:type="even"/>
+      <w:headerReference r:id="rId19" w:type="default"/>
+      <w:headerReference r:id="rId20" w:type="first"/>
+      <w:footerReference r:id="rId21" w:type="default"/>
+      <w:footerReference r:id="rId22" w:type="first"/>
+      <w:footerReference r:id="rId23" w:type="even"/>
       <w:pgSz w:h="15840" w:w="12240"/>
       <w:pgMar w:bottom="1440" w:top="1170" w:left="1080" w:right="1080" w:header="708" w:footer="708"/>
       <w:pgNumType w:start="1"/>
@@ -5292,6 +5377,22 @@
 </file>
 
 <file path=word/footer2.xml><?xml version="1.0" encoding="utf-8"?>
+<w:ftr xmlns:mc="http://schemas.openxmlformats.org/markup-compatibility/2006" xmlns:o="urn:schemas-microsoft-com:office:office" xmlns:r="http://schemas.openxmlformats.org/officeDocument/2006/relationships" xmlns:m="http://schemas.openxmlformats.org/officeDocument/2006/math" xmlns:v="urn:schemas-microsoft-com:vml" xmlns:wp="http://schemas.openxmlformats.org/drawingml/2006/wordprocessingDrawing" xmlns:w10="urn:schemas-microsoft-com:office:word" xmlns:w="http://schemas.openxmlformats.org/wordprocessingml/2006/main" xmlns:wne="http://schemas.microsoft.com/office/word/2006/wordml" xmlns:sl="http://schemas.openxmlformats.org/schemaLibrary/2006/main" xmlns:a="http://schemas.openxmlformats.org/drawingml/2006/main" xmlns:pic="http://schemas.openxmlformats.org/drawingml/2006/picture" xmlns:c="http://schemas.openxmlformats.org/drawingml/2006/chart" xmlns:lc="http://schemas.openxmlformats.org/drawingml/2006/lockedCanvas" xmlns:dgm="http://schemas.openxmlformats.org/drawingml/2006/diagram" xmlns:wps="http://schemas.microsoft.com/office/word/2010/wordprocessingShape" xmlns:wpg="http://schemas.microsoft.com/office/word/2010/wordprocessingGroup" xmlns:w14="http://schemas.microsoft.com/office/word/2010/wordml" xmlns:w15="http://schemas.microsoft.com/office/word/2012/wordml">
+  <w:p>
+    <w:pPr>
+      <w:contextualSpacing w:val="0"/>
+      <w:rPr/>
+    </w:pPr>
+    <w:r>
+      <w:rPr>
+        <w:rtl w:val="0"/>
+      </w:rPr>
+    </w:r>
+  </w:p>
+</w:ftr>
+</file>
+
+<file path=word/footer3.xml><?xml version="1.0" encoding="utf-8"?>
 <w:ftr xmlns:mc="http://schemas.openxmlformats.org/markup-compatibility/2006" xmlns:o="urn:schemas-microsoft-com:office:office" xmlns:r="http://schemas.openxmlformats.org/officeDocument/2006/relationships" xmlns:m="http://schemas.openxmlformats.org/officeDocument/2006/math" xmlns:v="urn:schemas-microsoft-com:vml" xmlns:wp="http://schemas.openxmlformats.org/drawingml/2006/wordprocessingDrawing" xmlns:w10="urn:schemas-microsoft-com:office:word" xmlns:w="http://schemas.openxmlformats.org/wordprocessingml/2006/main" xmlns:wne="http://schemas.microsoft.com/office/word/2006/wordml" xmlns:sl="http://schemas.openxmlformats.org/schemaLibrary/2006/main" xmlns:a="http://schemas.openxmlformats.org/drawingml/2006/main" xmlns:pic="http://schemas.openxmlformats.org/drawingml/2006/picture" xmlns:c="http://schemas.openxmlformats.org/drawingml/2006/chart" xmlns:lc="http://schemas.openxmlformats.org/drawingml/2006/lockedCanvas" xmlns:dgm="http://schemas.openxmlformats.org/drawingml/2006/diagram" xmlns:wps="http://schemas.microsoft.com/office/word/2010/wordprocessingShape" xmlns:wpg="http://schemas.microsoft.com/office/word/2010/wordprocessingGroup" xmlns:w14="http://schemas.microsoft.com/office/word/2010/wordml" xmlns:w15="http://schemas.microsoft.com/office/word/2012/wordml">
   <w:p>
     <w:pPr>
@@ -5397,22 +5498,6 @@
 </w:ftr>
 </file>
 
-<file path=word/footer3.xml><?xml version="1.0" encoding="utf-8"?>
-<w:ftr xmlns:mc="http://schemas.openxmlformats.org/markup-compatibility/2006" xmlns:o="urn:schemas-microsoft-com:office:office" xmlns:r="http://schemas.openxmlformats.org/officeDocument/2006/relationships" xmlns:m="http://schemas.openxmlformats.org/officeDocument/2006/math" xmlns:v="urn:schemas-microsoft-com:vml" xmlns:wp="http://schemas.openxmlformats.org/drawingml/2006/wordprocessingDrawing" xmlns:w10="urn:schemas-microsoft-com:office:word" xmlns:w="http://schemas.openxmlformats.org/wordprocessingml/2006/main" xmlns:wne="http://schemas.microsoft.com/office/word/2006/wordml" xmlns:sl="http://schemas.openxmlformats.org/schemaLibrary/2006/main" xmlns:a="http://schemas.openxmlformats.org/drawingml/2006/main" xmlns:pic="http://schemas.openxmlformats.org/drawingml/2006/picture" xmlns:c="http://schemas.openxmlformats.org/drawingml/2006/chart" xmlns:lc="http://schemas.openxmlformats.org/drawingml/2006/lockedCanvas" xmlns:dgm="http://schemas.openxmlformats.org/drawingml/2006/diagram" xmlns:wps="http://schemas.microsoft.com/office/word/2010/wordprocessingShape" xmlns:wpg="http://schemas.microsoft.com/office/word/2010/wordprocessingGroup" xmlns:w14="http://schemas.microsoft.com/office/word/2010/wordml" xmlns:w15="http://schemas.microsoft.com/office/word/2012/wordml">
-  <w:p>
-    <w:pPr>
-      <w:contextualSpacing w:val="0"/>
-      <w:rPr/>
-    </w:pPr>
-    <w:r>
-      <w:rPr>
-        <w:rtl w:val="0"/>
-      </w:rPr>
-    </w:r>
-  </w:p>
-</w:ftr>
-</file>
-
 <file path=word/header1.xml><?xml version="1.0" encoding="utf-8"?>
 <w:hdr xmlns:mc="http://schemas.openxmlformats.org/markup-compatibility/2006" xmlns:o="urn:schemas-microsoft-com:office:office" xmlns:r="http://schemas.openxmlformats.org/officeDocument/2006/relationships" xmlns:m="http://schemas.openxmlformats.org/officeDocument/2006/math" xmlns:v="urn:schemas-microsoft-com:vml" xmlns:wp="http://schemas.openxmlformats.org/drawingml/2006/wordprocessingDrawing" xmlns:w10="urn:schemas-microsoft-com:office:word" xmlns:w="http://schemas.openxmlformats.org/wordprocessingml/2006/main" xmlns:wne="http://schemas.microsoft.com/office/word/2006/wordml" xmlns:sl="http://schemas.openxmlformats.org/schemaLibrary/2006/main" xmlns:a="http://schemas.openxmlformats.org/drawingml/2006/main" xmlns:pic="http://schemas.openxmlformats.org/drawingml/2006/picture" xmlns:c="http://schemas.openxmlformats.org/drawingml/2006/chart" xmlns:lc="http://schemas.openxmlformats.org/drawingml/2006/lockedCanvas" xmlns:dgm="http://schemas.openxmlformats.org/drawingml/2006/diagram" xmlns:wps="http://schemas.microsoft.com/office/word/2010/wordprocessingShape" xmlns:wpg="http://schemas.microsoft.com/office/word/2010/wordprocessingGroup" xmlns:w14="http://schemas.microsoft.com/office/word/2010/wordml" xmlns:w15="http://schemas.microsoft.com/office/word/2012/wordml">
   <w:p>
@@ -5475,17 +5560,17 @@
             <wp:posOffset>1905</wp:posOffset>
           </wp:positionH>
           <wp:positionV relativeFrom="paragraph">
-            <wp:posOffset>-133349</wp:posOffset>
+            <wp:posOffset>-133348</wp:posOffset>
           </wp:positionV>
           <wp:extent cx="1798320" cy="390525"/>
           <wp:effectExtent b="0" l="0" r="0" t="0"/>
           <wp:wrapNone/>
-          <wp:docPr descr="UBC Sauder_3C_RGB" id="1" name="image4.png"/>
+          <wp:docPr descr="UBC Sauder_3C_RGB" id="5" name="image8.png"/>
           <a:graphic>
             <a:graphicData uri="http://schemas.openxmlformats.org/drawingml/2006/picture">
               <pic:pic>
                 <pic:nvPicPr>
-                  <pic:cNvPr descr="UBC Sauder_3C_RGB" id="0" name="image4.png"/>
+                  <pic:cNvPr descr="UBC Sauder_3C_RGB" id="0" name="image8.png"/>
                   <pic:cNvPicPr preferRelativeResize="0"/>
                 </pic:nvPicPr>
                 <pic:blipFill>
@@ -5517,17 +5602,17 @@
             <wp:posOffset>5244465</wp:posOffset>
           </wp:positionH>
           <wp:positionV relativeFrom="paragraph">
-            <wp:posOffset>-89534</wp:posOffset>
+            <wp:posOffset>-89533</wp:posOffset>
           </wp:positionV>
           <wp:extent cx="1167130" cy="342900"/>
           <wp:effectExtent b="0" l="0" r="0" t="0"/>
           <wp:wrapNone/>
-          <wp:docPr descr="Robert H Lee_3C_RGB" id="7" name="image10.png"/>
+          <wp:docPr descr="Robert H Lee_3C_RGB" id="3" name="image6.png"/>
           <a:graphic>
             <a:graphicData uri="http://schemas.openxmlformats.org/drawingml/2006/picture">
               <pic:pic>
                 <pic:nvPicPr>
-                  <pic:cNvPr descr="Robert H Lee_3C_RGB" id="0" name="image10.png"/>
+                  <pic:cNvPr descr="Robert H Lee_3C_RGB" id="0" name="image6.png"/>
                   <pic:cNvPicPr preferRelativeResize="0"/>
                 </pic:nvPicPr>
                 <pic:blipFill>
@@ -5672,6 +5757,100 @@
       <w:lvlText w:val="●"/>
       <w:lvlJc w:val="left"/>
       <w:pPr>
+        <w:ind w:left="360" w:hanging="360"/>
+      </w:pPr>
+      <w:rPr>
+        <w:rFonts w:ascii="Noto Sans Symbols" w:cs="Noto Sans Symbols" w:eastAsia="Noto Sans Symbols" w:hAnsi="Noto Sans Symbols"/>
+      </w:rPr>
+    </w:lvl>
+    <w:lvl w:ilvl="1">
+      <w:start w:val="1"/>
+      <w:numFmt w:val="bullet"/>
+      <w:lvlText w:val=""/>
+      <w:lvlJc w:val="left"/>
+      <w:pPr>
+        <w:ind w:left="0" w:firstLine="0"/>
+      </w:pPr>
+      <w:rPr/>
+    </w:lvl>
+    <w:lvl w:ilvl="2">
+      <w:start w:val="1"/>
+      <w:numFmt w:val="bullet"/>
+      <w:lvlText w:val=""/>
+      <w:lvlJc w:val="left"/>
+      <w:pPr>
+        <w:ind w:left="0" w:firstLine="0"/>
+      </w:pPr>
+      <w:rPr/>
+    </w:lvl>
+    <w:lvl w:ilvl="3">
+      <w:start w:val="1"/>
+      <w:numFmt w:val="bullet"/>
+      <w:lvlText w:val=""/>
+      <w:lvlJc w:val="left"/>
+      <w:pPr>
+        <w:ind w:left="0" w:firstLine="0"/>
+      </w:pPr>
+      <w:rPr/>
+    </w:lvl>
+    <w:lvl w:ilvl="4">
+      <w:start w:val="1"/>
+      <w:numFmt w:val="bullet"/>
+      <w:lvlText w:val=""/>
+      <w:lvlJc w:val="left"/>
+      <w:pPr>
+        <w:ind w:left="0" w:firstLine="0"/>
+      </w:pPr>
+      <w:rPr/>
+    </w:lvl>
+    <w:lvl w:ilvl="5">
+      <w:start w:val="1"/>
+      <w:numFmt w:val="bullet"/>
+      <w:lvlText w:val=""/>
+      <w:lvlJc w:val="left"/>
+      <w:pPr>
+        <w:ind w:left="0" w:firstLine="0"/>
+      </w:pPr>
+      <w:rPr/>
+    </w:lvl>
+    <w:lvl w:ilvl="6">
+      <w:start w:val="1"/>
+      <w:numFmt w:val="bullet"/>
+      <w:lvlText w:val=""/>
+      <w:lvlJc w:val="left"/>
+      <w:pPr>
+        <w:ind w:left="0" w:firstLine="0"/>
+      </w:pPr>
+      <w:rPr/>
+    </w:lvl>
+    <w:lvl w:ilvl="7">
+      <w:start w:val="1"/>
+      <w:numFmt w:val="bullet"/>
+      <w:lvlText w:val=""/>
+      <w:lvlJc w:val="left"/>
+      <w:pPr>
+        <w:ind w:left="0" w:firstLine="0"/>
+      </w:pPr>
+      <w:rPr/>
+    </w:lvl>
+    <w:lvl w:ilvl="8">
+      <w:start w:val="1"/>
+      <w:numFmt w:val="bullet"/>
+      <w:lvlText w:val=""/>
+      <w:lvlJc w:val="left"/>
+      <w:pPr>
+        <w:ind w:left="0" w:firstLine="0"/>
+      </w:pPr>
+      <w:rPr/>
+    </w:lvl>
+  </w:abstractNum>
+  <w:abstractNum w:abstractNumId="2">
+    <w:lvl w:ilvl="0">
+      <w:start w:val="1"/>
+      <w:numFmt w:val="bullet"/>
+      <w:lvlText w:val="●"/>
+      <w:lvlJc w:val="left"/>
+      <w:pPr>
         <w:ind w:left="720" w:hanging="360"/>
       </w:pPr>
       <w:rPr>
@@ -5769,116 +5948,6 @@
       <w:lvlJc w:val="left"/>
       <w:pPr>
         <w:ind w:left="6480" w:hanging="360"/>
-      </w:pPr>
-      <w:rPr>
-        <w:rFonts w:ascii="Noto Sans Symbols" w:cs="Noto Sans Symbols" w:eastAsia="Noto Sans Symbols" w:hAnsi="Noto Sans Symbols"/>
-      </w:rPr>
-    </w:lvl>
-  </w:abstractNum>
-  <w:abstractNum w:abstractNumId="2">
-    <w:lvl w:ilvl="0">
-      <w:start w:val="1"/>
-      <w:numFmt w:val="bullet"/>
-      <w:lvlText w:val="●"/>
-      <w:lvlJc w:val="left"/>
-      <w:pPr>
-        <w:ind w:left="2880" w:hanging="360"/>
-      </w:pPr>
-      <w:rPr>
-        <w:rFonts w:ascii="Noto Sans Symbols" w:cs="Noto Sans Symbols" w:eastAsia="Noto Sans Symbols" w:hAnsi="Noto Sans Symbols"/>
-      </w:rPr>
-    </w:lvl>
-    <w:lvl w:ilvl="1">
-      <w:start w:val="1"/>
-      <w:numFmt w:val="bullet"/>
-      <w:lvlText w:val="●"/>
-      <w:lvlJc w:val="left"/>
-      <w:pPr>
-        <w:ind w:left="2160" w:hanging="1440"/>
-      </w:pPr>
-      <w:rPr>
-        <w:rFonts w:ascii="Noto Sans Symbols" w:cs="Noto Sans Symbols" w:eastAsia="Noto Sans Symbols" w:hAnsi="Noto Sans Symbols"/>
-      </w:rPr>
-    </w:lvl>
-    <w:lvl w:ilvl="2">
-      <w:start w:val="1"/>
-      <w:numFmt w:val="bullet"/>
-      <w:lvlText w:val="▪"/>
-      <w:lvlJc w:val="left"/>
-      <w:pPr>
-        <w:ind w:left="2880" w:hanging="360"/>
-      </w:pPr>
-      <w:rPr>
-        <w:rFonts w:ascii="Noto Sans Symbols" w:cs="Noto Sans Symbols" w:eastAsia="Noto Sans Symbols" w:hAnsi="Noto Sans Symbols"/>
-      </w:rPr>
-    </w:lvl>
-    <w:lvl w:ilvl="3">
-      <w:start w:val="1"/>
-      <w:numFmt w:val="bullet"/>
-      <w:lvlText w:val="●"/>
-      <w:lvlJc w:val="left"/>
-      <w:pPr>
-        <w:ind w:left="3600" w:hanging="360"/>
-      </w:pPr>
-      <w:rPr>
-        <w:rFonts w:ascii="Noto Sans Symbols" w:cs="Noto Sans Symbols" w:eastAsia="Noto Sans Symbols" w:hAnsi="Noto Sans Symbols"/>
-      </w:rPr>
-    </w:lvl>
-    <w:lvl w:ilvl="4">
-      <w:start w:val="1"/>
-      <w:numFmt w:val="bullet"/>
-      <w:lvlText w:val="o"/>
-      <w:lvlJc w:val="left"/>
-      <w:pPr>
-        <w:ind w:left="4320" w:hanging="360"/>
-      </w:pPr>
-      <w:rPr>
-        <w:rFonts w:ascii="Courier New" w:cs="Courier New" w:eastAsia="Courier New" w:hAnsi="Courier New"/>
-      </w:rPr>
-    </w:lvl>
-    <w:lvl w:ilvl="5">
-      <w:start w:val="1"/>
-      <w:numFmt w:val="bullet"/>
-      <w:lvlText w:val="▪"/>
-      <w:lvlJc w:val="left"/>
-      <w:pPr>
-        <w:ind w:left="5040" w:hanging="360"/>
-      </w:pPr>
-      <w:rPr>
-        <w:rFonts w:ascii="Noto Sans Symbols" w:cs="Noto Sans Symbols" w:eastAsia="Noto Sans Symbols" w:hAnsi="Noto Sans Symbols"/>
-      </w:rPr>
-    </w:lvl>
-    <w:lvl w:ilvl="6">
-      <w:start w:val="1"/>
-      <w:numFmt w:val="bullet"/>
-      <w:lvlText w:val="●"/>
-      <w:lvlJc w:val="left"/>
-      <w:pPr>
-        <w:ind w:left="5760" w:hanging="360"/>
-      </w:pPr>
-      <w:rPr>
-        <w:rFonts w:ascii="Noto Sans Symbols" w:cs="Noto Sans Symbols" w:eastAsia="Noto Sans Symbols" w:hAnsi="Noto Sans Symbols"/>
-      </w:rPr>
-    </w:lvl>
-    <w:lvl w:ilvl="7">
-      <w:start w:val="1"/>
-      <w:numFmt w:val="bullet"/>
-      <w:lvlText w:val="o"/>
-      <w:lvlJc w:val="left"/>
-      <w:pPr>
-        <w:ind w:left="6480" w:hanging="360"/>
-      </w:pPr>
-      <w:rPr>
-        <w:rFonts w:ascii="Courier New" w:cs="Courier New" w:eastAsia="Courier New" w:hAnsi="Courier New"/>
-      </w:rPr>
-    </w:lvl>
-    <w:lvl w:ilvl="8">
-      <w:start w:val="1"/>
-      <w:numFmt w:val="bullet"/>
-      <w:lvlText w:val="▪"/>
-      <w:lvlJc w:val="left"/>
-      <w:pPr>
-        <w:ind w:left="7200" w:hanging="360"/>
       </w:pPr>
       <w:rPr>
         <w:rFonts w:ascii="Noto Sans Symbols" w:cs="Noto Sans Symbols" w:eastAsia="Noto Sans Symbols" w:hAnsi="Noto Sans Symbols"/>
@@ -6002,100 +6071,6 @@
       <w:lvlText w:val="●"/>
       <w:lvlJc w:val="left"/>
       <w:pPr>
-        <w:ind w:left="360" w:hanging="360"/>
-      </w:pPr>
-      <w:rPr>
-        <w:rFonts w:ascii="Noto Sans Symbols" w:cs="Noto Sans Symbols" w:eastAsia="Noto Sans Symbols" w:hAnsi="Noto Sans Symbols"/>
-      </w:rPr>
-    </w:lvl>
-    <w:lvl w:ilvl="1">
-      <w:start w:val="1"/>
-      <w:numFmt w:val="bullet"/>
-      <w:lvlText w:val=""/>
-      <w:lvlJc w:val="left"/>
-      <w:pPr>
-        <w:ind w:left="0" w:firstLine="0"/>
-      </w:pPr>
-      <w:rPr/>
-    </w:lvl>
-    <w:lvl w:ilvl="2">
-      <w:start w:val="1"/>
-      <w:numFmt w:val="bullet"/>
-      <w:lvlText w:val=""/>
-      <w:lvlJc w:val="left"/>
-      <w:pPr>
-        <w:ind w:left="0" w:firstLine="0"/>
-      </w:pPr>
-      <w:rPr/>
-    </w:lvl>
-    <w:lvl w:ilvl="3">
-      <w:start w:val="1"/>
-      <w:numFmt w:val="bullet"/>
-      <w:lvlText w:val=""/>
-      <w:lvlJc w:val="left"/>
-      <w:pPr>
-        <w:ind w:left="0" w:firstLine="0"/>
-      </w:pPr>
-      <w:rPr/>
-    </w:lvl>
-    <w:lvl w:ilvl="4">
-      <w:start w:val="1"/>
-      <w:numFmt w:val="bullet"/>
-      <w:lvlText w:val=""/>
-      <w:lvlJc w:val="left"/>
-      <w:pPr>
-        <w:ind w:left="0" w:firstLine="0"/>
-      </w:pPr>
-      <w:rPr/>
-    </w:lvl>
-    <w:lvl w:ilvl="5">
-      <w:start w:val="1"/>
-      <w:numFmt w:val="bullet"/>
-      <w:lvlText w:val=""/>
-      <w:lvlJc w:val="left"/>
-      <w:pPr>
-        <w:ind w:left="0" w:firstLine="0"/>
-      </w:pPr>
-      <w:rPr/>
-    </w:lvl>
-    <w:lvl w:ilvl="6">
-      <w:start w:val="1"/>
-      <w:numFmt w:val="bullet"/>
-      <w:lvlText w:val=""/>
-      <w:lvlJc w:val="left"/>
-      <w:pPr>
-        <w:ind w:left="0" w:firstLine="0"/>
-      </w:pPr>
-      <w:rPr/>
-    </w:lvl>
-    <w:lvl w:ilvl="7">
-      <w:start w:val="1"/>
-      <w:numFmt w:val="bullet"/>
-      <w:lvlText w:val=""/>
-      <w:lvlJc w:val="left"/>
-      <w:pPr>
-        <w:ind w:left="0" w:firstLine="0"/>
-      </w:pPr>
-      <w:rPr/>
-    </w:lvl>
-    <w:lvl w:ilvl="8">
-      <w:start w:val="1"/>
-      <w:numFmt w:val="bullet"/>
-      <w:lvlText w:val=""/>
-      <w:lvlJc w:val="left"/>
-      <w:pPr>
-        <w:ind w:left="0" w:firstLine="0"/>
-      </w:pPr>
-      <w:rPr/>
-    </w:lvl>
-  </w:abstractNum>
-  <w:abstractNum w:abstractNumId="5">
-    <w:lvl w:ilvl="0">
-      <w:start w:val="1"/>
-      <w:numFmt w:val="bullet"/>
-      <w:lvlText w:val="●"/>
-      <w:lvlJc w:val="left"/>
-      <w:pPr>
         <w:ind w:left="720" w:hanging="360"/>
       </w:pPr>
       <w:rPr>
@@ -6193,6 +6168,116 @@
       <w:lvlJc w:val="left"/>
       <w:pPr>
         <w:ind w:left="6480" w:hanging="360"/>
+      </w:pPr>
+      <w:rPr>
+        <w:rFonts w:ascii="Noto Sans Symbols" w:cs="Noto Sans Symbols" w:eastAsia="Noto Sans Symbols" w:hAnsi="Noto Sans Symbols"/>
+      </w:rPr>
+    </w:lvl>
+  </w:abstractNum>
+  <w:abstractNum w:abstractNumId="5">
+    <w:lvl w:ilvl="0">
+      <w:start w:val="1"/>
+      <w:numFmt w:val="bullet"/>
+      <w:lvlText w:val="●"/>
+      <w:lvlJc w:val="left"/>
+      <w:pPr>
+        <w:ind w:left="2880" w:hanging="360"/>
+      </w:pPr>
+      <w:rPr>
+        <w:rFonts w:ascii="Noto Sans Symbols" w:cs="Noto Sans Symbols" w:eastAsia="Noto Sans Symbols" w:hAnsi="Noto Sans Symbols"/>
+      </w:rPr>
+    </w:lvl>
+    <w:lvl w:ilvl="1">
+      <w:start w:val="1"/>
+      <w:numFmt w:val="bullet"/>
+      <w:lvlText w:val="●"/>
+      <w:lvlJc w:val="left"/>
+      <w:pPr>
+        <w:ind w:left="2160" w:hanging="1440"/>
+      </w:pPr>
+      <w:rPr>
+        <w:rFonts w:ascii="Noto Sans Symbols" w:cs="Noto Sans Symbols" w:eastAsia="Noto Sans Symbols" w:hAnsi="Noto Sans Symbols"/>
+      </w:rPr>
+    </w:lvl>
+    <w:lvl w:ilvl="2">
+      <w:start w:val="1"/>
+      <w:numFmt w:val="bullet"/>
+      <w:lvlText w:val="▪"/>
+      <w:lvlJc w:val="left"/>
+      <w:pPr>
+        <w:ind w:left="2880" w:hanging="360"/>
+      </w:pPr>
+      <w:rPr>
+        <w:rFonts w:ascii="Noto Sans Symbols" w:cs="Noto Sans Symbols" w:eastAsia="Noto Sans Symbols" w:hAnsi="Noto Sans Symbols"/>
+      </w:rPr>
+    </w:lvl>
+    <w:lvl w:ilvl="3">
+      <w:start w:val="1"/>
+      <w:numFmt w:val="bullet"/>
+      <w:lvlText w:val="●"/>
+      <w:lvlJc w:val="left"/>
+      <w:pPr>
+        <w:ind w:left="3600" w:hanging="360"/>
+      </w:pPr>
+      <w:rPr>
+        <w:rFonts w:ascii="Noto Sans Symbols" w:cs="Noto Sans Symbols" w:eastAsia="Noto Sans Symbols" w:hAnsi="Noto Sans Symbols"/>
+      </w:rPr>
+    </w:lvl>
+    <w:lvl w:ilvl="4">
+      <w:start w:val="1"/>
+      <w:numFmt w:val="bullet"/>
+      <w:lvlText w:val="o"/>
+      <w:lvlJc w:val="left"/>
+      <w:pPr>
+        <w:ind w:left="4320" w:hanging="360"/>
+      </w:pPr>
+      <w:rPr>
+        <w:rFonts w:ascii="Courier New" w:cs="Courier New" w:eastAsia="Courier New" w:hAnsi="Courier New"/>
+      </w:rPr>
+    </w:lvl>
+    <w:lvl w:ilvl="5">
+      <w:start w:val="1"/>
+      <w:numFmt w:val="bullet"/>
+      <w:lvlText w:val="▪"/>
+      <w:lvlJc w:val="left"/>
+      <w:pPr>
+        <w:ind w:left="5040" w:hanging="360"/>
+      </w:pPr>
+      <w:rPr>
+        <w:rFonts w:ascii="Noto Sans Symbols" w:cs="Noto Sans Symbols" w:eastAsia="Noto Sans Symbols" w:hAnsi="Noto Sans Symbols"/>
+      </w:rPr>
+    </w:lvl>
+    <w:lvl w:ilvl="6">
+      <w:start w:val="1"/>
+      <w:numFmt w:val="bullet"/>
+      <w:lvlText w:val="●"/>
+      <w:lvlJc w:val="left"/>
+      <w:pPr>
+        <w:ind w:left="5760" w:hanging="360"/>
+      </w:pPr>
+      <w:rPr>
+        <w:rFonts w:ascii="Noto Sans Symbols" w:cs="Noto Sans Symbols" w:eastAsia="Noto Sans Symbols" w:hAnsi="Noto Sans Symbols"/>
+      </w:rPr>
+    </w:lvl>
+    <w:lvl w:ilvl="7">
+      <w:start w:val="1"/>
+      <w:numFmt w:val="bullet"/>
+      <w:lvlText w:val="o"/>
+      <w:lvlJc w:val="left"/>
+      <w:pPr>
+        <w:ind w:left="6480" w:hanging="360"/>
+      </w:pPr>
+      <w:rPr>
+        <w:rFonts w:ascii="Courier New" w:cs="Courier New" w:eastAsia="Courier New" w:hAnsi="Courier New"/>
+      </w:rPr>
+    </w:lvl>
+    <w:lvl w:ilvl="8">
+      <w:start w:val="1"/>
+      <w:numFmt w:val="bullet"/>
+      <w:lvlText w:val="▪"/>
+      <w:lvlJc w:val="left"/>
+      <w:pPr>
+        <w:ind w:left="7200" w:hanging="360"/>
       </w:pPr>
       <w:rPr>
         <w:rFonts w:ascii="Noto Sans Symbols" w:cs="Noto Sans Symbols" w:eastAsia="Noto Sans Symbols" w:hAnsi="Noto Sans Symbols"/>
@@ -6507,14 +6592,17 @@
       <w:tblStyleColBandSize w:val="1"/>
       <w:tblCellMar>
         <w:top w:w="0.0" w:type="dxa"/>
-        <w:left w:w="108.0" w:type="dxa"/>
+        <w:left w:w="115.0" w:type="dxa"/>
         <w:bottom w:w="0.0" w:type="dxa"/>
-        <w:right w:w="108.0" w:type="dxa"/>
+        <w:right w:w="115.0" w:type="dxa"/>
       </w:tblCellMar>
     </w:tblPr>
   </w:style>
   <w:style w:type="table" w:styleId="Table2">
     <w:basedOn w:val="TableNormal"/>
+    <w:rPr>
+      <w:rFonts w:ascii="Times New Roman" w:cs="Times New Roman" w:eastAsia="Times New Roman" w:hAnsi="Times New Roman"/>
+    </w:rPr>
     <w:tblPr>
       <w:tblStyleRowBandSize w:val="1"/>
       <w:tblStyleColBandSize w:val="1"/>

</xml_diff>

<commit_message>
update syllabus with changes
</commit_message>
<xml_diff>
--- a/syllabus.docx
+++ b/syllabus.docx
@@ -3511,7 +3511,7 @@
                 <w:szCs w:val="18"/>
                 <w:rtl w:val="0"/>
               </w:rPr>
-              <w:t xml:space="preserve">Local classification and regression</w:t>
+              <w:t xml:space="preserve">Irreducible and Reducible error</w:t>
             </w:r>
           </w:p>
         </w:tc>
@@ -3612,7 +3612,7 @@
                 <w:szCs w:val="18"/>
                 <w:rtl w:val="0"/>
               </w:rPr>
-              <w:t xml:space="preserve">Overfitting and resampling techniques</w:t>
+              <w:t xml:space="preserve">Local methods</w:t>
             </w:r>
           </w:p>
         </w:tc>
@@ -3713,7 +3713,7 @@
                 <w:szCs w:val="18"/>
                 <w:rtl w:val="0"/>
               </w:rPr>
-              <w:t xml:space="preserve">Decision trees for classification and regression</w:t>
+              <w:t xml:space="preserve">Model selection</w:t>
             </w:r>
           </w:p>
         </w:tc>
@@ -3757,13 +3757,8 @@
             </w:pPr>
             <w:r>
               <w:rPr>
-                <w:rFonts w:ascii="Arial" w:cs="Arial" w:eastAsia="Arial" w:hAnsi="Arial"/>
-                <w:b w:val="1"/>
-                <w:sz w:val="18"/>
-                <w:szCs w:val="18"/>
-                <w:rtl w:val="0"/>
-              </w:rPr>
-              <w:t xml:space="preserve">Assignment 1 due at the start of class</w:t>
+                <w:rtl w:val="0"/>
+              </w:rPr>
             </w:r>
           </w:p>
         </w:tc>
@@ -3819,7 +3814,7 @@
                 <w:szCs w:val="18"/>
                 <w:rtl w:val="0"/>
               </w:rPr>
-              <w:t xml:space="preserve">Ensemble methods for classification</w:t>
+              <w:t xml:space="preserve">Decision trees for classification and regression; random forests?</w:t>
             </w:r>
           </w:p>
         </w:tc>
@@ -3863,8 +3858,13 @@
             </w:pPr>
             <w:r>
               <w:rPr>
-                <w:rtl w:val="0"/>
-              </w:rPr>
+                <w:rFonts w:ascii="Arial" w:cs="Arial" w:eastAsia="Arial" w:hAnsi="Arial"/>
+                <w:b w:val="1"/>
+                <w:sz w:val="18"/>
+                <w:szCs w:val="18"/>
+                <w:rtl w:val="0"/>
+              </w:rPr>
+              <w:t xml:space="preserve">Assignment 1 due at the start of class</w:t>
             </w:r>
           </w:p>
         </w:tc>

</xml_diff>